<commit_message>
izmene na fajlu projektnog zadatka nakon faze 3
</commit_message>
<xml_diff>
--- a/Faza 1/Prva_Faza.docx
+++ b/Faza 1/Prva_Faza.docx
@@ -1,6 +1,6 @@
 
 <file path=word/document.xml><?xml version="1.0" encoding="utf-8"?>
-<w:document xmlns:wpc="http://schemas.microsoft.com/office/word/2010/wordprocessingCanvas" xmlns:cx="http://schemas.microsoft.com/office/drawing/2014/chartex" xmlns:cx1="http://schemas.microsoft.com/office/drawing/2015/9/8/chartex" xmlns:cx2="http://schemas.microsoft.com/office/drawing/2015/10/21/chartex" xmlns:cx3="http://schemas.microsoft.com/office/drawing/2016/5/9/chartex" xmlns:cx4="http://schemas.microsoft.com/office/drawing/2016/5/10/chartex" xmlns:cx5="http://schemas.microsoft.com/office/drawing/2016/5/11/chartex" xmlns:cx6="http://schemas.microsoft.com/office/drawing/2016/5/12/chartex" xmlns:cx7="http://schemas.microsoft.com/office/drawing/2016/5/13/chartex" xmlns:cx8="http://schemas.microsoft.com/office/drawing/2016/5/14/chartex" xmlns:mc="http://schemas.openxmlformats.org/markup-compatibility/2006" xmlns:aink="http://schemas.microsoft.com/office/drawing/2016/ink" xmlns:am3d="http://schemas.microsoft.com/office/drawing/2017/model3d" xmlns:o="urn:schemas-microsoft-com:office:office" xmlns:r="http://schemas.openxmlformats.org/officeDocument/2006/relationships" xmlns:m="http://schemas.openxmlformats.org/officeDocument/2006/math" xmlns:v="urn:schemas-microsoft-com:vml" xmlns:wp14="http://schemas.microsoft.com/office/word/2010/wordprocessingDrawing" xmlns:wp="http://schemas.openxmlformats.org/drawingml/2006/wordprocessingDrawing" xmlns:w10="urn:schemas-microsoft-com:office:word" xmlns:w="http://schemas.openxmlformats.org/wordprocessingml/2006/main" xmlns:w14="http://schemas.microsoft.com/office/word/2010/wordml" xmlns:w15="http://schemas.microsoft.com/office/word/2012/wordml" xmlns:w16cex="http://schemas.microsoft.com/office/word/2018/wordml/cex" xmlns:w16cid="http://schemas.microsoft.com/office/word/2016/wordml/cid" xmlns:w16="http://schemas.microsoft.com/office/word/2018/wordml" xmlns:w16sdtdh="http://schemas.microsoft.com/office/word/2020/wordml/sdtdatahash" xmlns:w16se="http://schemas.microsoft.com/office/word/2015/wordml/symex" xmlns:wpg="http://schemas.microsoft.com/office/word/2010/wordprocessingGroup" xmlns:wpi="http://schemas.microsoft.com/office/word/2010/wordprocessingInk" xmlns:wne="http://schemas.microsoft.com/office/word/2006/wordml" xmlns:wps="http://schemas.microsoft.com/office/word/2010/wordprocessingShape" mc:Ignorable="w14 w15 w16se w16cid w16 w16cex w16sdtdh wp14">
+<w:document xmlns:wpc="http://schemas.microsoft.com/office/word/2010/wordprocessingCanvas" xmlns:mc="http://schemas.openxmlformats.org/markup-compatibility/2006" xmlns:o="urn:schemas-microsoft-com:office:office" xmlns:r="http://schemas.openxmlformats.org/officeDocument/2006/relationships" xmlns:m="http://schemas.openxmlformats.org/officeDocument/2006/math" xmlns:v="urn:schemas-microsoft-com:vml" xmlns:wp14="http://schemas.microsoft.com/office/word/2010/wordprocessingDrawing" xmlns:wp="http://schemas.openxmlformats.org/drawingml/2006/wordprocessingDrawing" xmlns:w10="urn:schemas-microsoft-com:office:word" xmlns:w="http://schemas.openxmlformats.org/wordprocessingml/2006/main" xmlns:w14="http://schemas.microsoft.com/office/word/2010/wordml" xmlns:wpg="http://schemas.microsoft.com/office/word/2010/wordprocessingGroup" xmlns:wpi="http://schemas.microsoft.com/office/word/2010/wordprocessingInk" xmlns:wne="http://schemas.microsoft.com/office/word/2006/wordml" xmlns:wps="http://schemas.microsoft.com/office/word/2010/wordprocessingShape" mc:Ignorable="w14 wp14">
   <w:body>
     <w:p>
       <w:pPr>
@@ -57,6 +57,7 @@
       <w:r>
         <w:rPr>
           <w:rFonts w:ascii="Times New Roman" w:hAnsi="Times New Roman" w:cs="Times New Roman"/>
+          <w:noProof/>
           <w:color w:val="2F5496" w:themeColor="accent1" w:themeShade="BF"/>
           <w:sz w:val="28"/>
           <w:szCs w:val="28"/>
@@ -77,7 +78,7 @@
                     <pic:cNvPicPr/>
                   </pic:nvPicPr>
                   <pic:blipFill>
-                    <a:blip r:embed="rId8"/>
+                    <a:blip r:embed="rId9"/>
                     <a:stretch>
                       <a:fillRect/>
                     </a:stretch>
@@ -5962,6 +5963,14 @@
               </w:rPr>
               <w:t>19.03.2022</w:t>
             </w:r>
+            <w:r>
+              <w:rPr>
+                <w:rFonts w:ascii="Times New Roman" w:hAnsi="Times New Roman" w:cs="Times New Roman"/>
+                <w:sz w:val="28"/>
+                <w:szCs w:val="28"/>
+              </w:rPr>
+              <w:t>.</w:t>
+            </w:r>
           </w:p>
         </w:tc>
         <w:tc>
@@ -6213,11 +6222,18 @@
               <w:jc w:val="center"/>
               <w:rPr>
                 <w:rFonts w:ascii="Times New Roman" w:hAnsi="Times New Roman" w:cs="Times New Roman"/>
-                <w:color w:val="2F5496" w:themeColor="accent1" w:themeShade="BF"/>
                 <w:sz w:val="28"/>
                 <w:szCs w:val="28"/>
               </w:rPr>
             </w:pPr>
+            <w:r>
+              <w:rPr>
+                <w:rFonts w:ascii="Times New Roman" w:hAnsi="Times New Roman" w:cs="Times New Roman"/>
+                <w:sz w:val="28"/>
+                <w:szCs w:val="28"/>
+              </w:rPr>
+              <w:t>14.04.2022.</w:t>
+            </w:r>
           </w:p>
         </w:tc>
         <w:tc>
@@ -6229,11 +6245,18 @@
               <w:jc w:val="center"/>
               <w:rPr>
                 <w:rFonts w:ascii="Times New Roman" w:hAnsi="Times New Roman" w:cs="Times New Roman"/>
-                <w:color w:val="2F5496" w:themeColor="accent1" w:themeShade="BF"/>
                 <w:sz w:val="28"/>
                 <w:szCs w:val="28"/>
               </w:rPr>
             </w:pPr>
+            <w:r>
+              <w:rPr>
+                <w:rFonts w:ascii="Times New Roman" w:hAnsi="Times New Roman" w:cs="Times New Roman"/>
+                <w:sz w:val="28"/>
+                <w:szCs w:val="28"/>
+              </w:rPr>
+              <w:t>1.1</w:t>
+            </w:r>
           </w:p>
         </w:tc>
         <w:tc>
@@ -6245,17 +6268,115 @@
               <w:jc w:val="center"/>
               <w:rPr>
                 <w:rFonts w:ascii="Times New Roman" w:hAnsi="Times New Roman" w:cs="Times New Roman"/>
-                <w:color w:val="2F5496" w:themeColor="accent1" w:themeShade="BF"/>
                 <w:sz w:val="28"/>
                 <w:szCs w:val="28"/>
+                <w:lang w:val="sr-Latn-RS"/>
               </w:rPr>
             </w:pPr>
+            <w:r>
+              <w:rPr>
+                <w:rFonts w:ascii="Times New Roman" w:hAnsi="Times New Roman" w:cs="Times New Roman"/>
+                <w:sz w:val="28"/>
+                <w:szCs w:val="28"/>
+              </w:rPr>
+              <w:t>Ispravka defekata</w:t>
+            </w:r>
+            <w:r>
+              <w:rPr>
+                <w:rFonts w:ascii="Times New Roman" w:hAnsi="Times New Roman" w:cs="Times New Roman"/>
+                <w:sz w:val="28"/>
+                <w:szCs w:val="28"/>
+              </w:rPr>
+              <w:t xml:space="preserve"> uočenih za vreme treće faze</w:t>
+            </w:r>
+            <w:bookmarkStart w:id="0" w:name="_GoBack"/>
+            <w:bookmarkEnd w:id="0"/>
           </w:p>
         </w:tc>
         <w:tc>
           <w:tcPr>
             <w:tcW w:w="2338" w:type="dxa"/>
           </w:tcPr>
+          <w:p>
+            <w:pPr>
+              <w:jc w:val="center"/>
+              <w:rPr>
+                <w:rFonts w:ascii="Times New Roman" w:hAnsi="Times New Roman" w:cs="Times New Roman"/>
+                <w:sz w:val="28"/>
+                <w:szCs w:val="28"/>
+              </w:rPr>
+            </w:pPr>
+            <w:r>
+              <w:rPr>
+                <w:rFonts w:ascii="Times New Roman" w:hAnsi="Times New Roman" w:cs="Times New Roman"/>
+                <w:sz w:val="28"/>
+                <w:szCs w:val="28"/>
+              </w:rPr>
+              <w:t>Tenjović Pavle</w:t>
+            </w:r>
+          </w:p>
+          <w:p>
+            <w:pPr>
+              <w:jc w:val="center"/>
+              <w:rPr>
+                <w:rFonts w:ascii="Times New Roman" w:hAnsi="Times New Roman" w:cs="Times New Roman"/>
+                <w:sz w:val="28"/>
+                <w:szCs w:val="28"/>
+              </w:rPr>
+            </w:pPr>
+            <w:r>
+              <w:rPr>
+                <w:rFonts w:ascii="Times New Roman" w:hAnsi="Times New Roman" w:cs="Times New Roman"/>
+                <w:sz w:val="28"/>
+                <w:szCs w:val="28"/>
+              </w:rPr>
+              <w:t>Stanojević Ognjen</w:t>
+            </w:r>
+          </w:p>
+          <w:p>
+            <w:pPr>
+              <w:jc w:val="center"/>
+              <w:rPr>
+                <w:rFonts w:ascii="Times New Roman" w:hAnsi="Times New Roman" w:cs="Times New Roman"/>
+                <w:sz w:val="28"/>
+                <w:szCs w:val="28"/>
+              </w:rPr>
+            </w:pPr>
+            <w:r>
+              <w:rPr>
+                <w:rFonts w:ascii="Times New Roman" w:hAnsi="Times New Roman" w:cs="Times New Roman"/>
+                <w:sz w:val="28"/>
+                <w:szCs w:val="28"/>
+              </w:rPr>
+              <w:t>Mijailović Milo</w:t>
+            </w:r>
+            <w:r>
+              <w:rPr>
+                <w:rFonts w:ascii="Times New Roman" w:hAnsi="Times New Roman" w:cs="Times New Roman"/>
+                <w:sz w:val="28"/>
+                <w:szCs w:val="28"/>
+              </w:rPr>
+              <w:t>š</w:t>
+            </w:r>
+          </w:p>
+          <w:p>
+            <w:pPr>
+              <w:jc w:val="center"/>
+              <w:rPr>
+                <w:rFonts w:ascii="Times New Roman" w:hAnsi="Times New Roman" w:cs="Times New Roman"/>
+                <w:sz w:val="28"/>
+                <w:szCs w:val="28"/>
+              </w:rPr>
+            </w:pPr>
+            <w:r>
+              <w:rPr>
+                <w:rFonts w:ascii="Times New Roman" w:hAnsi="Times New Roman" w:cs="Times New Roman"/>
+                <w:sz w:val="28"/>
+                <w:szCs w:val="28"/>
+              </w:rPr>
+              <w:t>Gomilanović Filip</w:t>
+            </w:r>
+          </w:p>
           <w:p>
             <w:pPr>
               <w:jc w:val="center"/>
@@ -6459,15 +6580,14 @@
           <w:color w:val="000000" w:themeColor="text1"/>
         </w:rPr>
       </w:pPr>
-      <w:bookmarkStart w:id="0" w:name="_Toc98609566"/>
-      <w:r>
-        <w:rPr>
-          <w:rFonts w:ascii="Times New Roman" w:hAnsi="Times New Roman" w:cs="Times New Roman"/>
-          <w:b/>
-          <w:bCs/>
-          <w:color w:val="000000" w:themeColor="text1"/>
-        </w:rPr>
-        <w:lastRenderedPageBreak/>
+      <w:bookmarkStart w:id="1" w:name="_Toc98609566"/>
+      <w:r>
+        <w:rPr>
+          <w:rFonts w:ascii="Times New Roman" w:hAnsi="Times New Roman" w:cs="Times New Roman"/>
+          <w:b/>
+          <w:bCs/>
+          <w:color w:val="000000" w:themeColor="text1"/>
+        </w:rPr>
         <w:t>1</w:t>
       </w:r>
       <w:r>
@@ -6489,7 +6609,7 @@
         </w:rPr>
         <w:t>Uvod</w:t>
       </w:r>
-      <w:bookmarkEnd w:id="0"/>
+      <w:bookmarkEnd w:id="1"/>
     </w:p>
     <w:p>
       <w:pPr>
@@ -6524,7 +6644,7 @@
         </w:rPr>
         <w:tab/>
       </w:r>
-      <w:bookmarkStart w:id="1" w:name="_Toc98609567"/>
+      <w:bookmarkStart w:id="2" w:name="_Toc98609567"/>
       <w:r>
         <w:rPr>
           <w:rFonts w:ascii="Times New Roman" w:hAnsi="Times New Roman" w:cs="Times New Roman"/>
@@ -6572,7 +6692,7 @@
         </w:rPr>
         <w:t>Rezime</w:t>
       </w:r>
-      <w:bookmarkEnd w:id="1"/>
+      <w:bookmarkEnd w:id="2"/>
     </w:p>
     <w:p>
       <w:pPr>
@@ -6595,6 +6715,7 @@
           <w:szCs w:val="28"/>
         </w:rPr>
       </w:pPr>
+      <w:proofErr w:type="gramStart"/>
       <w:r>
         <w:rPr>
           <w:rFonts w:ascii="Times New Roman" w:hAnsi="Times New Roman" w:cs="Times New Roman"/>
@@ -6640,6 +6761,7 @@
         </w:rPr>
         <w:t>enjerstva.</w:t>
       </w:r>
+      <w:proofErr w:type="gramEnd"/>
       <w:r>
         <w:rPr>
           <w:rFonts w:ascii="Times New Roman" w:hAnsi="Times New Roman" w:cs="Times New Roman"/>
@@ -6713,7 +6835,27 @@
           <w:sz w:val="28"/>
           <w:szCs w:val="28"/>
         </w:rPr>
-        <w:t xml:space="preserve"> su na prodaju i automobil</w:t>
+        <w:t xml:space="preserve"> su </w:t>
+      </w:r>
+      <w:proofErr w:type="gramStart"/>
+      <w:r>
+        <w:rPr>
+          <w:rFonts w:ascii="Times New Roman" w:hAnsi="Times New Roman" w:cs="Times New Roman"/>
+          <w:color w:val="000000" w:themeColor="text1"/>
+          <w:sz w:val="28"/>
+          <w:szCs w:val="28"/>
+        </w:rPr>
+        <w:t>na</w:t>
+      </w:r>
+      <w:proofErr w:type="gramEnd"/>
+      <w:r>
+        <w:rPr>
+          <w:rFonts w:ascii="Times New Roman" w:hAnsi="Times New Roman" w:cs="Times New Roman"/>
+          <w:color w:val="000000" w:themeColor="text1"/>
+          <w:sz w:val="28"/>
+          <w:szCs w:val="28"/>
+        </w:rPr>
+        <w:t xml:space="preserve"> prodaju i automobil</w:t>
       </w:r>
       <w:r>
         <w:rPr>
@@ -6731,7 +6873,17 @@
           <w:sz w:val="28"/>
           <w:szCs w:val="28"/>
         </w:rPr>
-        <w:t xml:space="preserve"> za izdavanje. Na taj na</w:t>
+        <w:t xml:space="preserve"> za izdavanje. </w:t>
+      </w:r>
+      <w:proofErr w:type="gramStart"/>
+      <w:r>
+        <w:rPr>
+          <w:rFonts w:ascii="Times New Roman" w:hAnsi="Times New Roman" w:cs="Times New Roman"/>
+          <w:color w:val="000000" w:themeColor="text1"/>
+          <w:sz w:val="28"/>
+          <w:szCs w:val="28"/>
+        </w:rPr>
+        <w:t>Na taj na</w:t>
       </w:r>
       <w:r>
         <w:rPr>
@@ -6769,6 +6921,7 @@
         </w:rPr>
         <w:t>e koristiti.</w:t>
       </w:r>
+      <w:proofErr w:type="gramEnd"/>
     </w:p>
     <w:p>
       <w:pPr>
@@ -6802,7 +6955,7 @@
         </w:rPr>
         <w:tab/>
       </w:r>
-      <w:bookmarkStart w:id="2" w:name="_Toc98609568"/>
+      <w:bookmarkStart w:id="3" w:name="_Toc98609568"/>
       <w:r>
         <w:rPr>
           <w:rFonts w:ascii="Times New Roman" w:hAnsi="Times New Roman" w:cs="Times New Roman"/>
@@ -6850,7 +7003,7 @@
         </w:rPr>
         <w:t>Namena dokumenta i ciljne grupe</w:t>
       </w:r>
-      <w:bookmarkEnd w:id="2"/>
+      <w:bookmarkEnd w:id="3"/>
     </w:p>
     <w:p>
       <w:pPr>
@@ -6874,6 +7027,7 @@
           <w:szCs w:val="24"/>
         </w:rPr>
       </w:pPr>
+      <w:proofErr w:type="gramStart"/>
       <w:r>
         <w:rPr>
           <w:rFonts w:ascii="Times New Roman" w:hAnsi="Times New Roman" w:cs="Times New Roman"/>
@@ -6899,8 +7053,29 @@
           <w:sz w:val="28"/>
           <w:szCs w:val="28"/>
         </w:rPr>
-        <w:t>druge zahteve. Dokument je namenjen svim članovima projektnog tima.</w:t>
-      </w:r>
+        <w:t>druge zahteve.</w:t>
+      </w:r>
+      <w:proofErr w:type="gramEnd"/>
+      <w:r>
+        <w:rPr>
+          <w:rFonts w:ascii="Times New Roman" w:hAnsi="Times New Roman" w:cs="Times New Roman"/>
+          <w:color w:val="000000" w:themeColor="text1"/>
+          <w:sz w:val="28"/>
+          <w:szCs w:val="28"/>
+        </w:rPr>
+        <w:t xml:space="preserve"> </w:t>
+      </w:r>
+      <w:proofErr w:type="gramStart"/>
+      <w:r>
+        <w:rPr>
+          <w:rFonts w:ascii="Times New Roman" w:hAnsi="Times New Roman" w:cs="Times New Roman"/>
+          <w:color w:val="000000" w:themeColor="text1"/>
+          <w:sz w:val="28"/>
+          <w:szCs w:val="28"/>
+        </w:rPr>
+        <w:t>Dokument je namenjen svim članovima projektnog tima.</w:t>
+      </w:r>
+      <w:proofErr w:type="gramEnd"/>
     </w:p>
     <w:p>
       <w:pPr>
@@ -6951,7 +7126,7 @@
           <w:color w:val="000000" w:themeColor="text1"/>
         </w:rPr>
       </w:pPr>
-      <w:bookmarkStart w:id="3" w:name="_Toc98609569"/>
+      <w:bookmarkStart w:id="4" w:name="_Toc98609569"/>
       <w:r>
         <w:rPr>
           <w:rFonts w:ascii="Times New Roman" w:hAnsi="Times New Roman" w:cs="Times New Roman"/>
@@ -6980,7 +7155,7 @@
         </w:rPr>
         <w:t>Opis problema</w:t>
       </w:r>
-      <w:bookmarkEnd w:id="3"/>
+      <w:bookmarkEnd w:id="4"/>
     </w:p>
     <w:p>
       <w:pPr>
@@ -7012,7 +7187,27 @@
           <w:sz w:val="28"/>
           <w:szCs w:val="28"/>
         </w:rPr>
-        <w:t>Sajtovi za pretragu oglasa polovnih automobila danas su najpopularniji na</w:t>
+        <w:t xml:space="preserve">Sajtovi za pretragu oglasa polovnih automobila </w:t>
+      </w:r>
+      <w:proofErr w:type="gramStart"/>
+      <w:r>
+        <w:rPr>
+          <w:rFonts w:ascii="Times New Roman" w:hAnsi="Times New Roman" w:cs="Times New Roman"/>
+          <w:color w:val="000000" w:themeColor="text1"/>
+          <w:sz w:val="28"/>
+          <w:szCs w:val="28"/>
+        </w:rPr>
+        <w:t>danas</w:t>
+      </w:r>
+      <w:proofErr w:type="gramEnd"/>
+      <w:r>
+        <w:rPr>
+          <w:rFonts w:ascii="Times New Roman" w:hAnsi="Times New Roman" w:cs="Times New Roman"/>
+          <w:color w:val="000000" w:themeColor="text1"/>
+          <w:sz w:val="28"/>
+          <w:szCs w:val="28"/>
+        </w:rPr>
+        <w:t xml:space="preserve"> su najpopularniji na</w:t>
       </w:r>
       <w:r>
         <w:rPr>
@@ -7105,8 +7300,19 @@
           <w:sz w:val="28"/>
           <w:szCs w:val="28"/>
         </w:rPr>
-        <w:t xml:space="preserve"> odavno realizovana, platforma CarHub ima funkcionalnosti zbog kojih se ovaj sajt razlikuje od</w:t>
-      </w:r>
+        <w:t xml:space="preserve"> odavno realizovana, platforma CarHub ima funkcionalnosti zbog kojih se ovaj sajt razlikuje </w:t>
+      </w:r>
+      <w:proofErr w:type="gramStart"/>
+      <w:r>
+        <w:rPr>
+          <w:rFonts w:ascii="Times New Roman" w:hAnsi="Times New Roman" w:cs="Times New Roman"/>
+          <w:color w:val="000000" w:themeColor="text1"/>
+          <w:sz w:val="28"/>
+          <w:szCs w:val="28"/>
+        </w:rPr>
+        <w:t>od</w:t>
+      </w:r>
+      <w:proofErr w:type="gramEnd"/>
       <w:r>
         <w:rPr>
           <w:rFonts w:ascii="Times New Roman" w:hAnsi="Times New Roman" w:cs="Times New Roman"/>
@@ -7180,7 +7386,27 @@
           <w:sz w:val="28"/>
           <w:szCs w:val="28"/>
         </w:rPr>
-        <w:t>na stvar, ali nudimo i naprednije funkcionalnosti koj</w:t>
+        <w:t xml:space="preserve">na stvar, </w:t>
+      </w:r>
+      <w:proofErr w:type="gramStart"/>
+      <w:r>
+        <w:rPr>
+          <w:rFonts w:ascii="Times New Roman" w:hAnsi="Times New Roman" w:cs="Times New Roman"/>
+          <w:color w:val="000000" w:themeColor="text1"/>
+          <w:sz w:val="28"/>
+          <w:szCs w:val="28"/>
+        </w:rPr>
+        <w:t>ali</w:t>
+      </w:r>
+      <w:proofErr w:type="gramEnd"/>
+      <w:r>
+        <w:rPr>
+          <w:rFonts w:ascii="Times New Roman" w:hAnsi="Times New Roman" w:cs="Times New Roman"/>
+          <w:color w:val="000000" w:themeColor="text1"/>
+          <w:sz w:val="28"/>
+          <w:szCs w:val="28"/>
+        </w:rPr>
+        <w:t xml:space="preserve"> nudimo i naprednije funkcionalnosti koj</w:t>
       </w:r>
       <w:r>
         <w:rPr>
@@ -7336,6 +7562,7 @@
           <w:sz w:val="28"/>
           <w:szCs w:val="28"/>
         </w:rPr>
+        <w:lastRenderedPageBreak/>
         <w:t>Ponu</w:t>
       </w:r>
       <w:r>
@@ -7374,7 +7601,27 @@
           <w:sz w:val="28"/>
           <w:szCs w:val="28"/>
         </w:rPr>
-        <w:t xml:space="preserve"> sa prodavcima i pregled njihovih profila radi provere pouzdanosti su </w:t>
+        <w:t xml:space="preserve"> </w:t>
+      </w:r>
+      <w:proofErr w:type="gramStart"/>
+      <w:r>
+        <w:rPr>
+          <w:rFonts w:ascii="Times New Roman" w:hAnsi="Times New Roman" w:cs="Times New Roman"/>
+          <w:color w:val="000000" w:themeColor="text1"/>
+          <w:sz w:val="28"/>
+          <w:szCs w:val="28"/>
+        </w:rPr>
+        <w:t>sa</w:t>
+      </w:r>
+      <w:proofErr w:type="gramEnd"/>
+      <w:r>
+        <w:rPr>
+          <w:rFonts w:ascii="Times New Roman" w:hAnsi="Times New Roman" w:cs="Times New Roman"/>
+          <w:color w:val="000000" w:themeColor="text1"/>
+          <w:sz w:val="28"/>
+          <w:szCs w:val="28"/>
+        </w:rPr>
+        <w:t xml:space="preserve"> prodavcima i pregled njihovih profila radi provere pouzdanosti su </w:t>
       </w:r>
       <w:r>
         <w:rPr>
@@ -7402,17 +7649,7 @@
           <w:sz w:val="28"/>
           <w:szCs w:val="28"/>
         </w:rPr>
-        <w:t xml:space="preserve"> sajt izdvajaju </w:t>
-      </w:r>
-      <w:r>
-        <w:rPr>
-          <w:rFonts w:ascii="Times New Roman" w:hAnsi="Times New Roman" w:cs="Times New Roman"/>
-          <w:color w:val="000000" w:themeColor="text1"/>
-          <w:sz w:val="28"/>
-          <w:szCs w:val="28"/>
-        </w:rPr>
-        <w:lastRenderedPageBreak/>
-        <w:t>od ostalih</w:t>
+        <w:t xml:space="preserve"> sajt izdvajaju od ostalih</w:t>
       </w:r>
       <w:r>
         <w:rPr>
@@ -7475,7 +7712,27 @@
           <w:sz w:val="28"/>
           <w:szCs w:val="28"/>
         </w:rPr>
-        <w:t>se izdaju na neki vremenski period (</w:t>
+        <w:t xml:space="preserve">se izdaju </w:t>
+      </w:r>
+      <w:proofErr w:type="gramStart"/>
+      <w:r>
+        <w:rPr>
+          <w:rFonts w:ascii="Times New Roman" w:hAnsi="Times New Roman" w:cs="Times New Roman"/>
+          <w:color w:val="000000" w:themeColor="text1"/>
+          <w:sz w:val="28"/>
+          <w:szCs w:val="28"/>
+        </w:rPr>
+        <w:t>na</w:t>
+      </w:r>
+      <w:proofErr w:type="gramEnd"/>
+      <w:r>
+        <w:rPr>
+          <w:rFonts w:ascii="Times New Roman" w:hAnsi="Times New Roman" w:cs="Times New Roman"/>
+          <w:color w:val="000000" w:themeColor="text1"/>
+          <w:sz w:val="28"/>
+          <w:szCs w:val="28"/>
+        </w:rPr>
+        <w:t xml:space="preserve"> neki vremenski period (</w:t>
       </w:r>
       <w:r>
         <w:rPr>
@@ -7538,7 +7795,7 @@
           <w:color w:val="000000" w:themeColor="text1"/>
         </w:rPr>
       </w:pPr>
-      <w:bookmarkStart w:id="4" w:name="_Toc98609570"/>
+      <w:bookmarkStart w:id="5" w:name="_Toc98609570"/>
       <w:r>
         <w:rPr>
           <w:rFonts w:ascii="Times New Roman" w:hAnsi="Times New Roman" w:cs="Times New Roman"/>
@@ -7567,7 +7824,7 @@
         </w:rPr>
         <w:t>Kategorije korisnika</w:t>
       </w:r>
-      <w:bookmarkEnd w:id="4"/>
+      <w:bookmarkEnd w:id="5"/>
     </w:p>
     <w:p>
       <w:pPr>
@@ -7584,7 +7841,7 @@
     <w:p>
       <w:pPr>
         <w:spacing w:before="100" w:beforeAutospacing="1" w:line="240" w:lineRule="auto"/>
-        <w:ind w:firstLine="720"/>
+        <w:ind w:left="720"/>
         <w:rPr>
           <w:rFonts w:ascii="Times New Roman" w:hAnsi="Times New Roman" w:cs="Times New Roman"/>
           <w:i/>
@@ -7603,8 +7860,9 @@
           <w:sz w:val="28"/>
           <w:szCs w:val="28"/>
         </w:rPr>
-        <w:t>Kategorija sa ve</w:t>
-      </w:r>
+        <w:t xml:space="preserve">Kategorija </w:t>
+      </w:r>
+      <w:proofErr w:type="gramStart"/>
       <w:r>
         <w:rPr>
           <w:rFonts w:ascii="Times New Roman" w:hAnsi="Times New Roman" w:cs="Times New Roman"/>
@@ -7614,8 +7872,9 @@
           <w:sz w:val="28"/>
           <w:szCs w:val="28"/>
         </w:rPr>
-        <w:t>ć</w:t>
-      </w:r>
+        <w:t>sa</w:t>
+      </w:r>
+      <w:proofErr w:type="gramEnd"/>
       <w:r>
         <w:rPr>
           <w:rFonts w:ascii="Times New Roman" w:hAnsi="Times New Roman" w:cs="Times New Roman"/>
@@ -7625,7 +7884,7 @@
           <w:sz w:val="28"/>
           <w:szCs w:val="28"/>
         </w:rPr>
-        <w:t>im brojem ima sve funkcionalnosti prethodno opisanih</w:t>
+        <w:t xml:space="preserve"> ve</w:t>
       </w:r>
       <w:r>
         <w:rPr>
@@ -7636,6 +7895,50 @@
           <w:sz w:val="28"/>
           <w:szCs w:val="28"/>
         </w:rPr>
+        <w:t>ć</w:t>
+      </w:r>
+      <w:r>
+        <w:rPr>
+          <w:rFonts w:ascii="Times New Roman" w:hAnsi="Times New Roman" w:cs="Times New Roman"/>
+          <w:i/>
+          <w:iCs/>
+          <w:color w:val="000000" w:themeColor="text1"/>
+          <w:sz w:val="28"/>
+          <w:szCs w:val="28"/>
+        </w:rPr>
+        <w:t xml:space="preserve">im </w:t>
+      </w:r>
+      <w:r>
+        <w:rPr>
+          <w:rFonts w:ascii="Times New Roman" w:hAnsi="Times New Roman" w:cs="Times New Roman"/>
+          <w:i/>
+          <w:iCs/>
+          <w:color w:val="000000" w:themeColor="text1"/>
+          <w:sz w:val="28"/>
+          <w:szCs w:val="28"/>
+        </w:rPr>
+        <w:t xml:space="preserve">rednim </w:t>
+      </w:r>
+      <w:r>
+        <w:rPr>
+          <w:rFonts w:ascii="Times New Roman" w:hAnsi="Times New Roman" w:cs="Times New Roman"/>
+          <w:i/>
+          <w:iCs/>
+          <w:color w:val="000000" w:themeColor="text1"/>
+          <w:sz w:val="28"/>
+          <w:szCs w:val="28"/>
+        </w:rPr>
+        <w:t>brojem ima sve funkcionalnosti prethodno opisanih</w:t>
+      </w:r>
+      <w:r>
+        <w:rPr>
+          <w:rFonts w:ascii="Times New Roman" w:hAnsi="Times New Roman" w:cs="Times New Roman"/>
+          <w:i/>
+          <w:iCs/>
+          <w:color w:val="000000" w:themeColor="text1"/>
+          <w:sz w:val="28"/>
+          <w:szCs w:val="28"/>
+        </w:rPr>
         <w:t>.</w:t>
       </w:r>
     </w:p>
@@ -7673,7 +7976,7 @@
         </w:rPr>
         <w:tab/>
       </w:r>
-      <w:bookmarkStart w:id="5" w:name="_Toc98609571"/>
+      <w:bookmarkStart w:id="6" w:name="_Toc98609571"/>
       <w:r>
         <w:rPr>
           <w:rFonts w:ascii="Times New Roman" w:hAnsi="Times New Roman" w:cs="Times New Roman"/>
@@ -7721,7 +8024,7 @@
         </w:rPr>
         <w:t>Gost</w:t>
       </w:r>
-      <w:bookmarkEnd w:id="5"/>
+      <w:bookmarkEnd w:id="6"/>
     </w:p>
     <w:p>
       <w:pPr>
@@ -7744,6 +8047,7 @@
           <w:szCs w:val="28"/>
         </w:rPr>
       </w:pPr>
+      <w:proofErr w:type="gramStart"/>
       <w:r>
         <w:rPr>
           <w:rFonts w:ascii="Times New Roman" w:hAnsi="Times New Roman" w:cs="Times New Roman"/>
@@ -7861,6 +8165,27 @@
         </w:rPr>
         <w:t>tavili oglase.</w:t>
       </w:r>
+      <w:proofErr w:type="gramEnd"/>
+      <w:r>
+        <w:rPr>
+          <w:rFonts w:ascii="Times New Roman" w:hAnsi="Times New Roman" w:cs="Times New Roman"/>
+          <w:color w:val="000000" w:themeColor="text1"/>
+          <w:sz w:val="28"/>
+          <w:szCs w:val="28"/>
+        </w:rPr>
+        <w:t xml:space="preserve"> </w:t>
+      </w:r>
+      <w:proofErr w:type="gramStart"/>
+      <w:r>
+        <w:rPr>
+          <w:rFonts w:ascii="Times New Roman" w:hAnsi="Times New Roman" w:cs="Times New Roman"/>
+          <w:color w:val="000000" w:themeColor="text1"/>
+          <w:sz w:val="28"/>
+          <w:szCs w:val="28"/>
+        </w:rPr>
+        <w:t>Gost ima opciju da se registruje.</w:t>
+      </w:r>
+      <w:proofErr w:type="gramEnd"/>
     </w:p>
     <w:p>
       <w:pPr>
@@ -7894,7 +8219,7 @@
         </w:rPr>
         <w:tab/>
       </w:r>
-      <w:bookmarkStart w:id="6" w:name="_Toc98609572"/>
+      <w:bookmarkStart w:id="7" w:name="_Toc98609572"/>
       <w:r>
         <w:rPr>
           <w:rFonts w:ascii="Times New Roman" w:hAnsi="Times New Roman" w:cs="Times New Roman"/>
@@ -7933,16 +8258,27 @@
         </w:rPr>
         <w:t xml:space="preserve"> </w:t>
       </w:r>
-      <w:r>
-        <w:rPr>
-          <w:rFonts w:ascii="Times New Roman" w:hAnsi="Times New Roman" w:cs="Times New Roman"/>
-          <w:b/>
-          <w:bCs/>
-          <w:color w:val="000000" w:themeColor="text1"/>
-        </w:rPr>
-        <w:t>Korisnik</w:t>
-      </w:r>
-      <w:bookmarkEnd w:id="6"/>
+      <w:proofErr w:type="gramStart"/>
+      <w:r>
+        <w:rPr>
+          <w:rFonts w:ascii="Times New Roman" w:hAnsi="Times New Roman" w:cs="Times New Roman"/>
+          <w:b/>
+          <w:bCs/>
+          <w:color w:val="000000" w:themeColor="text1"/>
+        </w:rPr>
+        <w:t>Registrovani  k</w:t>
+      </w:r>
+      <w:r>
+        <w:rPr>
+          <w:rFonts w:ascii="Times New Roman" w:hAnsi="Times New Roman" w:cs="Times New Roman"/>
+          <w:b/>
+          <w:bCs/>
+          <w:color w:val="000000" w:themeColor="text1"/>
+        </w:rPr>
+        <w:t>orisnik</w:t>
+      </w:r>
+      <w:bookmarkEnd w:id="7"/>
+      <w:proofErr w:type="gramEnd"/>
     </w:p>
     <w:p>
       <w:pPr>
@@ -7965,6 +8301,7 @@
           <w:szCs w:val="28"/>
         </w:rPr>
       </w:pPr>
+      <w:proofErr w:type="gramStart"/>
       <w:r>
         <w:rPr>
           <w:rFonts w:ascii="Times New Roman" w:hAnsi="Times New Roman" w:cs="Times New Roman"/>
@@ -8026,7 +8363,27 @@
           <w:sz w:val="28"/>
           <w:szCs w:val="28"/>
         </w:rPr>
-        <w:t>ifre. Tako</w:t>
+        <w:t>ifre.</w:t>
+      </w:r>
+      <w:proofErr w:type="gramEnd"/>
+      <w:r>
+        <w:rPr>
+          <w:rFonts w:ascii="Times New Roman" w:hAnsi="Times New Roman" w:cs="Times New Roman"/>
+          <w:color w:val="000000" w:themeColor="text1"/>
+          <w:sz w:val="28"/>
+          <w:szCs w:val="28"/>
+        </w:rPr>
+        <w:t xml:space="preserve"> </w:t>
+      </w:r>
+      <w:proofErr w:type="gramStart"/>
+      <w:r>
+        <w:rPr>
+          <w:rFonts w:ascii="Times New Roman" w:hAnsi="Times New Roman" w:cs="Times New Roman"/>
+          <w:color w:val="000000" w:themeColor="text1"/>
+          <w:sz w:val="28"/>
+          <w:szCs w:val="28"/>
+        </w:rPr>
+        <w:t>Tako</w:t>
       </w:r>
       <w:r>
         <w:rPr>
@@ -8118,6 +8475,7 @@
         </w:rPr>
         <w:t>e nalog.</w:t>
       </w:r>
+      <w:proofErr w:type="gramEnd"/>
     </w:p>
     <w:p>
       <w:pPr>
@@ -8231,14 +8589,25 @@
         </w:rPr>
         <w:t xml:space="preserve"> </w:t>
       </w:r>
-      <w:r>
-        <w:rPr>
-          <w:rFonts w:ascii="Times New Roman" w:hAnsi="Times New Roman" w:cs="Times New Roman"/>
-          <w:color w:val="000000" w:themeColor="text1"/>
-          <w:sz w:val="28"/>
-          <w:szCs w:val="28"/>
-        </w:rPr>
-        <w:t>sa korisnicima koji su postavili oglase, ocenjuje korisnike i postavlja komentare na njihove profile.</w:t>
+      <w:proofErr w:type="gramStart"/>
+      <w:r>
+        <w:rPr>
+          <w:rFonts w:ascii="Times New Roman" w:hAnsi="Times New Roman" w:cs="Times New Roman"/>
+          <w:color w:val="000000" w:themeColor="text1"/>
+          <w:sz w:val="28"/>
+          <w:szCs w:val="28"/>
+        </w:rPr>
+        <w:t>sa</w:t>
+      </w:r>
+      <w:proofErr w:type="gramEnd"/>
+      <w:r>
+        <w:rPr>
+          <w:rFonts w:ascii="Times New Roman" w:hAnsi="Times New Roman" w:cs="Times New Roman"/>
+          <w:color w:val="000000" w:themeColor="text1"/>
+          <w:sz w:val="28"/>
+          <w:szCs w:val="28"/>
+        </w:rPr>
+        <w:t xml:space="preserve"> korisnicima koji su postavili oglase, ocenjuje korisnike i postavlja komentare na njihove profile.</w:t>
       </w:r>
     </w:p>
     <w:p>
@@ -8273,7 +8642,7 @@
         </w:rPr>
         <w:tab/>
       </w:r>
-      <w:bookmarkStart w:id="7" w:name="_Toc98609573"/>
+      <w:bookmarkStart w:id="8" w:name="_Toc98609573"/>
       <w:r>
         <w:rPr>
           <w:rFonts w:ascii="Times New Roman" w:hAnsi="Times New Roman" w:cs="Times New Roman"/>
@@ -8321,7 +8690,7 @@
         </w:rPr>
         <w:t>Moderator</w:t>
       </w:r>
-      <w:bookmarkEnd w:id="7"/>
+      <w:bookmarkEnd w:id="8"/>
     </w:p>
     <w:p>
       <w:pPr>
@@ -8369,7 +8738,27 @@
           <w:sz w:val="28"/>
           <w:szCs w:val="28"/>
         </w:rPr>
-        <w:t>nost brisanja oglasa, komentara ili naloga ostalih korisnika.</w:t>
+        <w:t xml:space="preserve">nost brisanja oglasa, komentara </w:t>
+      </w:r>
+      <w:proofErr w:type="gramStart"/>
+      <w:r>
+        <w:rPr>
+          <w:rFonts w:ascii="Times New Roman" w:hAnsi="Times New Roman" w:cs="Times New Roman"/>
+          <w:color w:val="000000" w:themeColor="text1"/>
+          <w:sz w:val="28"/>
+          <w:szCs w:val="28"/>
+        </w:rPr>
+        <w:t>ili</w:t>
+      </w:r>
+      <w:proofErr w:type="gramEnd"/>
+      <w:r>
+        <w:rPr>
+          <w:rFonts w:ascii="Times New Roman" w:hAnsi="Times New Roman" w:cs="Times New Roman"/>
+          <w:color w:val="000000" w:themeColor="text1"/>
+          <w:sz w:val="28"/>
+          <w:szCs w:val="28"/>
+        </w:rPr>
+        <w:t xml:space="preserve"> naloga ostalih korisnika.</w:t>
       </w:r>
     </w:p>
     <w:p>
@@ -8402,9 +8791,10 @@
           <w:color w:val="000000" w:themeColor="text1"/>
           <w:lang w:val="sr-Cyrl-RS"/>
         </w:rPr>
+        <w:lastRenderedPageBreak/>
         <w:tab/>
       </w:r>
-      <w:bookmarkStart w:id="8" w:name="_Toc98609574"/>
+      <w:bookmarkStart w:id="9" w:name="_Toc98609574"/>
       <w:r>
         <w:rPr>
           <w:rFonts w:ascii="Times New Roman" w:hAnsi="Times New Roman" w:cs="Times New Roman"/>
@@ -8452,7 +8842,7 @@
         </w:rPr>
         <w:t>Administrator</w:t>
       </w:r>
-      <w:bookmarkEnd w:id="8"/>
+      <w:bookmarkEnd w:id="9"/>
     </w:p>
     <w:p>
       <w:pPr>
@@ -8476,14 +8866,72 @@
           <w:szCs w:val="28"/>
         </w:rPr>
       </w:pPr>
-      <w:r>
-        <w:rPr>
-          <w:rFonts w:ascii="Times New Roman" w:hAnsi="Times New Roman" w:cs="Times New Roman"/>
-          <w:color w:val="000000" w:themeColor="text1"/>
-          <w:sz w:val="28"/>
-          <w:szCs w:val="28"/>
-        </w:rPr>
-        <w:t>Odobrava ulogu moderatoru.</w:t>
+      <w:proofErr w:type="gramStart"/>
+      <w:r>
+        <w:rPr>
+          <w:rFonts w:ascii="Times New Roman" w:hAnsi="Times New Roman" w:cs="Times New Roman"/>
+          <w:color w:val="000000" w:themeColor="text1"/>
+          <w:sz w:val="28"/>
+          <w:szCs w:val="28"/>
+        </w:rPr>
+        <w:t>Odobrava ulogu moderatoru</w:t>
+      </w:r>
+      <w:r>
+        <w:rPr>
+          <w:rFonts w:ascii="Times New Roman" w:hAnsi="Times New Roman" w:cs="Times New Roman"/>
+          <w:color w:val="000000" w:themeColor="text1"/>
+          <w:sz w:val="28"/>
+          <w:szCs w:val="28"/>
+        </w:rPr>
+        <w:t>, tj.</w:t>
+      </w:r>
+      <w:proofErr w:type="gramEnd"/>
+      <w:r>
+        <w:rPr>
+          <w:rFonts w:ascii="Times New Roman" w:hAnsi="Times New Roman" w:cs="Times New Roman"/>
+          <w:color w:val="000000" w:themeColor="text1"/>
+          <w:sz w:val="28"/>
+          <w:szCs w:val="28"/>
+        </w:rPr>
+        <w:t xml:space="preserve"> </w:t>
+      </w:r>
+      <w:proofErr w:type="gramStart"/>
+      <w:r>
+        <w:rPr>
+          <w:rFonts w:ascii="Times New Roman" w:hAnsi="Times New Roman" w:cs="Times New Roman"/>
+          <w:color w:val="000000" w:themeColor="text1"/>
+          <w:sz w:val="28"/>
+          <w:szCs w:val="28"/>
+        </w:rPr>
+        <w:t>može</w:t>
+      </w:r>
+      <w:proofErr w:type="gramEnd"/>
+      <w:r>
+        <w:rPr>
+          <w:rFonts w:ascii="Times New Roman" w:hAnsi="Times New Roman" w:cs="Times New Roman"/>
+          <w:color w:val="000000" w:themeColor="text1"/>
+          <w:sz w:val="28"/>
+          <w:szCs w:val="28"/>
+        </w:rPr>
+        <w:t xml:space="preserve"> </w:t>
+      </w:r>
+      <w:r>
+        <w:rPr>
+          <w:rFonts w:ascii="Times New Roman" w:hAnsi="Times New Roman" w:cs="Times New Roman"/>
+          <w:color w:val="000000" w:themeColor="text1"/>
+          <w:sz w:val="28"/>
+          <w:szCs w:val="28"/>
+        </w:rPr>
+        <w:t>nalogu dodeliti moderatorska prava</w:t>
+      </w:r>
+      <w:r>
+        <w:rPr>
+          <w:rFonts w:ascii="Times New Roman" w:hAnsi="Times New Roman" w:cs="Times New Roman"/>
+          <w:color w:val="000000" w:themeColor="text1"/>
+          <w:sz w:val="28"/>
+          <w:szCs w:val="28"/>
+        </w:rPr>
+        <w:t>.</w:t>
       </w:r>
     </w:p>
     <w:p>
@@ -8497,15 +8945,14 @@
           <w:color w:val="000000" w:themeColor="text1"/>
         </w:rPr>
       </w:pPr>
-      <w:bookmarkStart w:id="9" w:name="_Toc98609575"/>
-      <w:r>
-        <w:rPr>
-          <w:rFonts w:ascii="Times New Roman" w:hAnsi="Times New Roman" w:cs="Times New Roman"/>
-          <w:b/>
-          <w:bCs/>
-          <w:color w:val="000000" w:themeColor="text1"/>
-        </w:rPr>
-        <w:lastRenderedPageBreak/>
+      <w:bookmarkStart w:id="10" w:name="_Toc98609575"/>
+      <w:r>
+        <w:rPr>
+          <w:rFonts w:ascii="Times New Roman" w:hAnsi="Times New Roman" w:cs="Times New Roman"/>
+          <w:b/>
+          <w:bCs/>
+          <w:color w:val="000000" w:themeColor="text1"/>
+        </w:rPr>
         <w:t>4</w:t>
       </w:r>
       <w:r>
@@ -8527,7 +8974,7 @@
         </w:rPr>
         <w:t>Opis proizvoda</w:t>
       </w:r>
-      <w:bookmarkEnd w:id="9"/>
+      <w:bookmarkEnd w:id="10"/>
     </w:p>
     <w:p>
       <w:pPr>
@@ -8551,6 +8998,7 @@
           <w:szCs w:val="28"/>
         </w:rPr>
       </w:pPr>
+      <w:proofErr w:type="gramStart"/>
       <w:r>
         <w:rPr>
           <w:rFonts w:ascii="Times New Roman" w:hAnsi="Times New Roman" w:cs="Times New Roman"/>
@@ -8578,6 +9026,7 @@
         </w:rPr>
         <w:t xml:space="preserve"> pregled sistema i karakteristika koje se nude njegovim korisnicima.</w:t>
       </w:r>
+      <w:proofErr w:type="gramEnd"/>
     </w:p>
     <w:p>
       <w:pPr>
@@ -8610,7 +9059,7 @@
         </w:rPr>
         <w:tab/>
       </w:r>
-      <w:bookmarkStart w:id="10" w:name="_Toc98609576"/>
+      <w:bookmarkStart w:id="11" w:name="_Toc98609576"/>
       <w:r>
         <w:rPr>
           <w:rFonts w:ascii="Times New Roman" w:hAnsi="Times New Roman" w:cs="Times New Roman"/>
@@ -8658,7 +9107,7 @@
         </w:rPr>
         <w:t>Pregled arhitekture</w:t>
       </w:r>
-      <w:bookmarkEnd w:id="10"/>
+      <w:bookmarkEnd w:id="11"/>
     </w:p>
     <w:p>
       <w:pPr>
@@ -8688,7 +9137,27 @@
           <w:sz w:val="28"/>
           <w:szCs w:val="28"/>
         </w:rPr>
-        <w:t xml:space="preserve">Platforma je zamišljena da radi na bazi dinamičkog internet sajta postavljenog na </w:t>
+        <w:t xml:space="preserve">Platforma je zamišljena da radi </w:t>
+      </w:r>
+      <w:proofErr w:type="gramStart"/>
+      <w:r>
+        <w:rPr>
+          <w:rFonts w:ascii="Times New Roman" w:hAnsi="Times New Roman" w:cs="Times New Roman"/>
+          <w:color w:val="000000" w:themeColor="text1"/>
+          <w:sz w:val="28"/>
+          <w:szCs w:val="28"/>
+        </w:rPr>
+        <w:t>na</w:t>
+      </w:r>
+      <w:proofErr w:type="gramEnd"/>
+      <w:r>
+        <w:rPr>
+          <w:rFonts w:ascii="Times New Roman" w:hAnsi="Times New Roman" w:cs="Times New Roman"/>
+          <w:color w:val="000000" w:themeColor="text1"/>
+          <w:sz w:val="28"/>
+          <w:szCs w:val="28"/>
+        </w:rPr>
+        <w:t xml:space="preserve"> bazi dinamičkog internet sajta postavljenog na </w:t>
       </w:r>
       <w:r>
         <w:rPr>
@@ -8748,7 +9217,27 @@
           <w:sz w:val="28"/>
           <w:szCs w:val="28"/>
         </w:rPr>
-        <w:t xml:space="preserve">. Takođe, postoji server na kome je baza podataka </w:t>
+        <w:t xml:space="preserve">. Takođe, postoji server </w:t>
+      </w:r>
+      <w:proofErr w:type="gramStart"/>
+      <w:r>
+        <w:rPr>
+          <w:rFonts w:ascii="Times New Roman" w:hAnsi="Times New Roman" w:cs="Times New Roman"/>
+          <w:color w:val="000000" w:themeColor="text1"/>
+          <w:sz w:val="28"/>
+          <w:szCs w:val="28"/>
+        </w:rPr>
+        <w:t>na</w:t>
+      </w:r>
+      <w:proofErr w:type="gramEnd"/>
+      <w:r>
+        <w:rPr>
+          <w:rFonts w:ascii="Times New Roman" w:hAnsi="Times New Roman" w:cs="Times New Roman"/>
+          <w:color w:val="000000" w:themeColor="text1"/>
+          <w:sz w:val="28"/>
+          <w:szCs w:val="28"/>
+        </w:rPr>
+        <w:t xml:space="preserve"> kome je baza podataka </w:t>
       </w:r>
       <w:r>
         <w:rPr>
@@ -8768,7 +9257,17 @@
           <w:sz w:val="28"/>
           <w:szCs w:val="28"/>
         </w:rPr>
-        <w:t xml:space="preserve"> u kojoj se čuvaju podaci od značaja za aplikaciju. Web server uz pomoć </w:t>
+        <w:t xml:space="preserve"> u kojoj se čuvaju podaci od značaja za aplikaciju. </w:t>
+      </w:r>
+      <w:proofErr w:type="gramStart"/>
+      <w:r>
+        <w:rPr>
+          <w:rFonts w:ascii="Times New Roman" w:hAnsi="Times New Roman" w:cs="Times New Roman"/>
+          <w:color w:val="000000" w:themeColor="text1"/>
+          <w:sz w:val="28"/>
+          <w:szCs w:val="28"/>
+        </w:rPr>
+        <w:t xml:space="preserve">Web server uz pomoć </w:t>
       </w:r>
       <w:r>
         <w:rPr>
@@ -8826,7 +9325,17 @@
           <w:sz w:val="28"/>
           <w:szCs w:val="28"/>
         </w:rPr>
-        <w:t xml:space="preserve"> kod koji se prosleđuje zainteresovanom posetiocu sajta. </w:t>
+        <w:t xml:space="preserve"> kod koji se prosleđuje zainteresovanom posetiocu sajta.</w:t>
+      </w:r>
+      <w:proofErr w:type="gramEnd"/>
+      <w:r>
+        <w:rPr>
+          <w:rFonts w:ascii="Times New Roman" w:hAnsi="Times New Roman" w:cs="Times New Roman"/>
+          <w:color w:val="000000" w:themeColor="text1"/>
+          <w:sz w:val="28"/>
+          <w:szCs w:val="28"/>
+        </w:rPr>
+        <w:t xml:space="preserve"> </w:t>
       </w:r>
     </w:p>
     <w:p>
@@ -8867,7 +9376,7 @@
         </w:rPr>
         <w:tab/>
       </w:r>
-      <w:bookmarkStart w:id="11" w:name="_Toc98609577"/>
+      <w:bookmarkStart w:id="12" w:name="_Toc98609577"/>
       <w:r>
         <w:rPr>
           <w:rFonts w:ascii="Times New Roman" w:hAnsi="Times New Roman" w:cs="Times New Roman"/>
@@ -8915,7 +9424,7 @@
         </w:rPr>
         <w:t>Pregled karakteristika</w:t>
       </w:r>
-      <w:bookmarkEnd w:id="11"/>
+      <w:bookmarkEnd w:id="12"/>
     </w:p>
     <w:p>
       <w:pPr>
@@ -9422,6 +9931,7 @@
                 <w:sz w:val="22"/>
                 <w:szCs w:val="22"/>
               </w:rPr>
+              <w:lastRenderedPageBreak/>
               <w:t>Platformska nezavisnost sitema sa kog ko</w:t>
             </w:r>
             <w:r>
@@ -9574,15 +10084,14 @@
           <w:color w:val="auto"/>
         </w:rPr>
       </w:pPr>
-      <w:bookmarkStart w:id="12" w:name="_Toc98609578"/>
-      <w:r>
-        <w:rPr>
-          <w:rFonts w:ascii="Times New Roman" w:hAnsi="Times New Roman" w:cs="Times New Roman"/>
-          <w:b/>
-          <w:bCs/>
-          <w:color w:val="auto"/>
-        </w:rPr>
-        <w:lastRenderedPageBreak/>
+      <w:bookmarkStart w:id="13" w:name="_Toc98609578"/>
+      <w:r>
+        <w:rPr>
+          <w:rFonts w:ascii="Times New Roman" w:hAnsi="Times New Roman" w:cs="Times New Roman"/>
+          <w:b/>
+          <w:bCs/>
+          <w:color w:val="auto"/>
+        </w:rPr>
         <w:t>5</w:t>
       </w:r>
       <w:r>
@@ -9604,7 +10113,7 @@
         </w:rPr>
         <w:t>Funkcionalni zahtevi</w:t>
       </w:r>
-      <w:bookmarkEnd w:id="12"/>
+      <w:bookmarkEnd w:id="13"/>
     </w:p>
     <w:p>
       <w:pPr>
@@ -9625,6 +10134,7 @@
           <w:szCs w:val="28"/>
         </w:rPr>
       </w:pPr>
+      <w:proofErr w:type="gramStart"/>
       <w:r>
         <w:rPr>
           <w:rFonts w:ascii="Times New Roman" w:hAnsi="Times New Roman" w:cs="Times New Roman"/>
@@ -9633,6 +10143,7 @@
         </w:rPr>
         <w:t>U nastavku su definisane osnovne funkcije koje sistem treba da obezbedi različitim kategorijama korisnika.</w:t>
       </w:r>
+      <w:proofErr w:type="gramEnd"/>
     </w:p>
     <w:p>
       <w:pPr>
@@ -9669,7 +10180,7 @@
         </w:rPr>
         <w:tab/>
       </w:r>
-      <w:bookmarkStart w:id="13" w:name="_Toc98609579"/>
+      <w:bookmarkStart w:id="14" w:name="_Toc98609579"/>
       <w:r>
         <w:rPr>
           <w:rFonts w:ascii="Times New Roman" w:hAnsi="Times New Roman" w:cs="Times New Roman"/>
@@ -9717,7 +10228,7 @@
         </w:rPr>
         <w:t>Registracija</w:t>
       </w:r>
-      <w:bookmarkEnd w:id="13"/>
+      <w:bookmarkEnd w:id="14"/>
     </w:p>
     <w:p>
       <w:pPr>
@@ -9736,7 +10247,25 @@
           <w:sz w:val="28"/>
           <w:szCs w:val="28"/>
         </w:rPr>
-        <w:t>Ukoliko korisnik nema svoj nalog, može ga kreirati unošenjem ličnih podataka.</w:t>
+        <w:t xml:space="preserve">Ukoliko korisnik </w:t>
+      </w:r>
+      <w:proofErr w:type="gramStart"/>
+      <w:r>
+        <w:rPr>
+          <w:rFonts w:ascii="Times New Roman" w:hAnsi="Times New Roman" w:cs="Times New Roman"/>
+          <w:sz w:val="28"/>
+          <w:szCs w:val="28"/>
+        </w:rPr>
+        <w:t>nema</w:t>
+      </w:r>
+      <w:proofErr w:type="gramEnd"/>
+      <w:r>
+        <w:rPr>
+          <w:rFonts w:ascii="Times New Roman" w:hAnsi="Times New Roman" w:cs="Times New Roman"/>
+          <w:sz w:val="28"/>
+          <w:szCs w:val="28"/>
+        </w:rPr>
+        <w:t xml:space="preserve"> svoj nalog, može ga kreirati unošenjem ličnih podataka.</w:t>
       </w:r>
       <w:r>
         <w:rPr>
@@ -9784,7 +10313,25 @@
           <w:sz w:val="28"/>
           <w:szCs w:val="28"/>
         </w:rPr>
-        <w:t xml:space="preserve"> na osnovu njih korisnik</w:t>
+        <w:t xml:space="preserve"> </w:t>
+      </w:r>
+      <w:proofErr w:type="gramStart"/>
+      <w:r>
+        <w:rPr>
+          <w:rFonts w:ascii="Times New Roman" w:hAnsi="Times New Roman" w:cs="Times New Roman"/>
+          <w:sz w:val="28"/>
+          <w:szCs w:val="28"/>
+        </w:rPr>
+        <w:t>na</w:t>
+      </w:r>
+      <w:proofErr w:type="gramEnd"/>
+      <w:r>
+        <w:rPr>
+          <w:rFonts w:ascii="Times New Roman" w:hAnsi="Times New Roman" w:cs="Times New Roman"/>
+          <w:sz w:val="28"/>
+          <w:szCs w:val="28"/>
+        </w:rPr>
+        <w:t xml:space="preserve"> osnovu njih korisnik</w:t>
       </w:r>
       <w:r>
         <w:rPr>
@@ -9841,14 +10388,6 @@
           <w:szCs w:val="28"/>
         </w:rPr>
         <w:t xml:space="preserve"> </w:t>
-      </w:r>
-      <w:r>
-        <w:rPr>
-          <w:rFonts w:ascii="Times New Roman" w:hAnsi="Times New Roman" w:cs="Times New Roman"/>
-          <w:sz w:val="28"/>
-          <w:szCs w:val="28"/>
-        </w:rPr>
-        <w:t>Prilikom registrovanja korisnik bira kategoriju za koju se registruje.</w:t>
       </w:r>
     </w:p>
     <w:p>
@@ -9893,7 +10432,7 @@
         </w:rPr>
         <w:tab/>
       </w:r>
-      <w:bookmarkStart w:id="14" w:name="_Toc98609580"/>
+      <w:bookmarkStart w:id="15" w:name="_Toc98609580"/>
       <w:r>
         <w:rPr>
           <w:rFonts w:ascii="Times New Roman" w:hAnsi="Times New Roman" w:cs="Times New Roman"/>
@@ -9950,7 +10489,7 @@
         </w:rPr>
         <w:t>Prijavljivanje</w:t>
       </w:r>
-      <w:bookmarkEnd w:id="14"/>
+      <w:bookmarkEnd w:id="15"/>
     </w:p>
     <w:p>
       <w:pPr>
@@ -9969,7 +10508,25 @@
           <w:sz w:val="28"/>
           <w:szCs w:val="28"/>
         </w:rPr>
-        <w:t>Ukoliko je korisnik prethodno registrovan može se ulogovati na platformu unosom korisničkog imena i lozinke.</w:t>
+        <w:t xml:space="preserve">Ukoliko je korisnik prethodno registrovan može se ulogovati </w:t>
+      </w:r>
+      <w:proofErr w:type="gramStart"/>
+      <w:r>
+        <w:rPr>
+          <w:rFonts w:ascii="Times New Roman" w:hAnsi="Times New Roman" w:cs="Times New Roman"/>
+          <w:sz w:val="28"/>
+          <w:szCs w:val="28"/>
+        </w:rPr>
+        <w:t>na</w:t>
+      </w:r>
+      <w:proofErr w:type="gramEnd"/>
+      <w:r>
+        <w:rPr>
+          <w:rFonts w:ascii="Times New Roman" w:hAnsi="Times New Roman" w:cs="Times New Roman"/>
+          <w:sz w:val="28"/>
+          <w:szCs w:val="28"/>
+        </w:rPr>
+        <w:t xml:space="preserve"> platformu unosom korisničkog imena i lozinke.</w:t>
       </w:r>
       <w:r>
         <w:rPr>
@@ -9985,7 +10542,25 @@
           <w:sz w:val="28"/>
           <w:szCs w:val="28"/>
         </w:rPr>
-        <w:t>Podaci se moraju poklapati sa onima u bazi.</w:t>
+        <w:t xml:space="preserve">Podaci se moraju poklapati </w:t>
+      </w:r>
+      <w:proofErr w:type="gramStart"/>
+      <w:r>
+        <w:rPr>
+          <w:rFonts w:ascii="Times New Roman" w:hAnsi="Times New Roman" w:cs="Times New Roman"/>
+          <w:sz w:val="28"/>
+          <w:szCs w:val="28"/>
+        </w:rPr>
+        <w:t>sa</w:t>
+      </w:r>
+      <w:proofErr w:type="gramEnd"/>
+      <w:r>
+        <w:rPr>
+          <w:rFonts w:ascii="Times New Roman" w:hAnsi="Times New Roman" w:cs="Times New Roman"/>
+          <w:sz w:val="28"/>
+          <w:szCs w:val="28"/>
+        </w:rPr>
+        <w:t xml:space="preserve"> onima u bazi.</w:t>
       </w:r>
     </w:p>
     <w:p>
@@ -10034,7 +10609,7 @@
         </w:rPr>
         <w:tab/>
       </w:r>
-      <w:bookmarkStart w:id="15" w:name="_Toc98609581"/>
+      <w:bookmarkStart w:id="16" w:name="_Toc98609581"/>
       <w:r>
         <w:rPr>
           <w:rFonts w:ascii="Times New Roman" w:hAnsi="Times New Roman" w:cs="Times New Roman"/>
@@ -10091,7 +10666,7 @@
         </w:rPr>
         <w:t>Promena lozinke</w:t>
       </w:r>
-      <w:bookmarkEnd w:id="15"/>
+      <w:bookmarkEnd w:id="16"/>
     </w:p>
     <w:p>
       <w:pPr>
@@ -10110,7 +10685,25 @@
           <w:sz w:val="28"/>
           <w:szCs w:val="28"/>
         </w:rPr>
-        <w:t>Korisnik nakon logovanja ima mogućnost promene lozinke unosom stare lozinke, koja se mora poklopiti sa lozinkom iz baze za datog korisnika.</w:t>
+        <w:t xml:space="preserve">Korisnik nakon logovanja ima mogućnost promene lozinke unosom stare lozinke, koja se mora poklopiti </w:t>
+      </w:r>
+      <w:proofErr w:type="gramStart"/>
+      <w:r>
+        <w:rPr>
+          <w:rFonts w:ascii="Times New Roman" w:hAnsi="Times New Roman" w:cs="Times New Roman"/>
+          <w:sz w:val="28"/>
+          <w:szCs w:val="28"/>
+        </w:rPr>
+        <w:t>sa</w:t>
+      </w:r>
+      <w:proofErr w:type="gramEnd"/>
+      <w:r>
+        <w:rPr>
+          <w:rFonts w:ascii="Times New Roman" w:hAnsi="Times New Roman" w:cs="Times New Roman"/>
+          <w:sz w:val="28"/>
+          <w:szCs w:val="28"/>
+        </w:rPr>
+        <w:t xml:space="preserve"> lozinkom iz baze za datog korisnika.</w:t>
       </w:r>
       <w:r>
         <w:rPr>
@@ -10120,6 +10713,7 @@
         </w:rPr>
         <w:t xml:space="preserve"> </w:t>
       </w:r>
+      <w:proofErr w:type="gramStart"/>
       <w:r>
         <w:rPr>
           <w:rFonts w:ascii="Times New Roman" w:hAnsi="Times New Roman" w:cs="Times New Roman"/>
@@ -10144,6 +10738,7 @@
         </w:rPr>
         <w:t xml:space="preserve"> korisnik uspešno menja lozinku.</w:t>
       </w:r>
+      <w:proofErr w:type="gramEnd"/>
       <w:r>
         <w:rPr>
           <w:rFonts w:ascii="Times New Roman" w:hAnsi="Times New Roman" w:cs="Times New Roman"/>
@@ -10158,7 +10753,25 @@
           <w:sz w:val="28"/>
           <w:szCs w:val="28"/>
         </w:rPr>
-        <w:t>Nakon uspešnog unosa, nova lozinka se čuva u bazi i logovanje sa prethodnom lozinkom više nije moguće.</w:t>
+        <w:t xml:space="preserve">Nakon uspešnog unosa, nova lozinka se čuva u bazi i logovanje </w:t>
+      </w:r>
+      <w:proofErr w:type="gramStart"/>
+      <w:r>
+        <w:rPr>
+          <w:rFonts w:ascii="Times New Roman" w:hAnsi="Times New Roman" w:cs="Times New Roman"/>
+          <w:sz w:val="28"/>
+          <w:szCs w:val="28"/>
+        </w:rPr>
+        <w:t>sa</w:t>
+      </w:r>
+      <w:proofErr w:type="gramEnd"/>
+      <w:r>
+        <w:rPr>
+          <w:rFonts w:ascii="Times New Roman" w:hAnsi="Times New Roman" w:cs="Times New Roman"/>
+          <w:sz w:val="28"/>
+          <w:szCs w:val="28"/>
+        </w:rPr>
+        <w:t xml:space="preserve"> prethodnom lozinkom više nije moguće.</w:t>
       </w:r>
     </w:p>
     <w:p>
@@ -10201,9 +10814,10 @@
           <w:color w:val="auto"/>
           <w:lang w:val="sr-Cyrl-RS"/>
         </w:rPr>
+        <w:lastRenderedPageBreak/>
         <w:tab/>
       </w:r>
-      <w:bookmarkStart w:id="16" w:name="_Toc98609582"/>
+      <w:bookmarkStart w:id="17" w:name="_Toc98609582"/>
       <w:r>
         <w:rPr>
           <w:rFonts w:ascii="Times New Roman" w:hAnsi="Times New Roman" w:cs="Times New Roman"/>
@@ -10260,7 +10874,7 @@
         </w:rPr>
         <w:t>Pregled profila korisnika</w:t>
       </w:r>
-      <w:bookmarkEnd w:id="16"/>
+      <w:bookmarkEnd w:id="17"/>
     </w:p>
     <w:p>
       <w:pPr>
@@ -10273,6 +10887,7 @@
           <w:szCs w:val="28"/>
         </w:rPr>
       </w:pPr>
+      <w:proofErr w:type="gramStart"/>
       <w:r>
         <w:rPr>
           <w:rFonts w:ascii="Times New Roman" w:hAnsi="Times New Roman" w:cs="Times New Roman"/>
@@ -10281,6 +10896,7 @@
         </w:rPr>
         <w:t>Pregled profila korisnika, uvid u ocene i komentare.</w:t>
       </w:r>
+      <w:proofErr w:type="gramEnd"/>
     </w:p>
     <w:p>
       <w:pPr>
@@ -10322,10 +10938,9 @@
           <w:color w:val="auto"/>
           <w:lang w:val="sr-Cyrl-RS"/>
         </w:rPr>
-        <w:lastRenderedPageBreak/>
         <w:tab/>
       </w:r>
-      <w:bookmarkStart w:id="17" w:name="_Toc98609583"/>
+      <w:bookmarkStart w:id="18" w:name="_Toc98609583"/>
       <w:r>
         <w:rPr>
           <w:rFonts w:ascii="Times New Roman" w:hAnsi="Times New Roman" w:cs="Times New Roman"/>
@@ -10354,6 +10969,7 @@
         </w:rPr>
         <w:t>5</w:t>
       </w:r>
+      <w:proofErr w:type="gramStart"/>
       <w:r>
         <w:rPr>
           <w:rFonts w:ascii="Times New Roman" w:hAnsi="Times New Roman" w:cs="Times New Roman"/>
@@ -10380,9 +10996,19 @@
           <w:bCs/>
           <w:color w:val="auto"/>
         </w:rPr>
-        <w:t xml:space="preserve"> Brisanje naloga</w:t>
-      </w:r>
-      <w:bookmarkEnd w:id="17"/>
+        <w:t xml:space="preserve"> Brisanje</w:t>
+      </w:r>
+      <w:proofErr w:type="gramEnd"/>
+      <w:r>
+        <w:rPr>
+          <w:rFonts w:ascii="Times New Roman" w:hAnsi="Times New Roman" w:cs="Times New Roman"/>
+          <w:b/>
+          <w:bCs/>
+          <w:color w:val="auto"/>
+        </w:rPr>
+        <w:t xml:space="preserve"> naloga</w:t>
+      </w:r>
+      <w:bookmarkEnd w:id="18"/>
     </w:p>
     <w:p>
       <w:pPr>
@@ -10395,6 +11021,7 @@
           <w:szCs w:val="28"/>
         </w:rPr>
       </w:pPr>
+      <w:proofErr w:type="gramStart"/>
       <w:r>
         <w:rPr>
           <w:rFonts w:ascii="Times New Roman" w:hAnsi="Times New Roman" w:cs="Times New Roman"/>
@@ -10403,6 +11030,7 @@
         </w:rPr>
         <w:t>Korisnik u svakom momentu ima opciju da obriše svoj nalog.</w:t>
       </w:r>
+      <w:proofErr w:type="gramEnd"/>
     </w:p>
     <w:p>
       <w:pPr>
@@ -10446,7 +11074,7 @@
         </w:rPr>
         <w:tab/>
       </w:r>
-      <w:bookmarkStart w:id="18" w:name="_Toc98609584"/>
+      <w:bookmarkStart w:id="19" w:name="_Toc98609584"/>
       <w:r>
         <w:rPr>
           <w:rFonts w:ascii="Times New Roman" w:hAnsi="Times New Roman" w:cs="Times New Roman"/>
@@ -10503,7 +11131,7 @@
         </w:rPr>
         <w:t>Postavljanje oglasa za prodaju vozila</w:t>
       </w:r>
-      <w:bookmarkEnd w:id="18"/>
+      <w:bookmarkEnd w:id="19"/>
     </w:p>
     <w:p>
       <w:pPr>
@@ -10516,14 +11144,24 @@
           <w:szCs w:val="28"/>
         </w:rPr>
       </w:pPr>
-      <w:r>
-        <w:rPr>
-          <w:rFonts w:ascii="Times New Roman" w:hAnsi="Times New Roman" w:cs="Times New Roman"/>
-          <w:sz w:val="28"/>
-          <w:szCs w:val="28"/>
-        </w:rPr>
-        <w:t>Korisnik kategorije Prodavac ima opciju da oglasi vozilo koje prodaje.</w:t>
-      </w:r>
+      <w:proofErr w:type="gramStart"/>
+      <w:r>
+        <w:rPr>
+          <w:rFonts w:ascii="Times New Roman" w:hAnsi="Times New Roman" w:cs="Times New Roman"/>
+          <w:sz w:val="28"/>
+          <w:szCs w:val="28"/>
+        </w:rPr>
+        <w:t>Registrovani korisnik</w:t>
+      </w:r>
+      <w:r>
+        <w:rPr>
+          <w:rFonts w:ascii="Times New Roman" w:hAnsi="Times New Roman" w:cs="Times New Roman"/>
+          <w:sz w:val="28"/>
+          <w:szCs w:val="28"/>
+        </w:rPr>
+        <w:t xml:space="preserve"> ima opciju da oglasi vozilo koje prodaje.</w:t>
+      </w:r>
+      <w:proofErr w:type="gramEnd"/>
       <w:r>
         <w:rPr>
           <w:rFonts w:ascii="Times New Roman" w:hAnsi="Times New Roman" w:cs="Times New Roman"/>
@@ -10538,7 +11176,25 @@
           <w:sz w:val="28"/>
           <w:szCs w:val="28"/>
         </w:rPr>
-        <w:t>Postavlja oglas sa odre</w:t>
+        <w:t xml:space="preserve">Postavlja oglas </w:t>
+      </w:r>
+      <w:proofErr w:type="gramStart"/>
+      <w:r>
+        <w:rPr>
+          <w:rFonts w:ascii="Times New Roman" w:hAnsi="Times New Roman" w:cs="Times New Roman"/>
+          <w:sz w:val="28"/>
+          <w:szCs w:val="28"/>
+        </w:rPr>
+        <w:t>sa</w:t>
+      </w:r>
+      <w:proofErr w:type="gramEnd"/>
+      <w:r>
+        <w:rPr>
+          <w:rFonts w:ascii="Times New Roman" w:hAnsi="Times New Roman" w:cs="Times New Roman"/>
+          <w:sz w:val="28"/>
+          <w:szCs w:val="28"/>
+        </w:rPr>
+        <w:t xml:space="preserve"> odre</w:t>
       </w:r>
       <w:r>
         <w:rPr>
@@ -10603,7 +11259,7 @@
         </w:rPr>
         <w:tab/>
       </w:r>
-      <w:bookmarkStart w:id="19" w:name="_Toc98609585"/>
+      <w:bookmarkStart w:id="20" w:name="_Toc98609585"/>
       <w:r>
         <w:rPr>
           <w:rFonts w:ascii="Times New Roman" w:hAnsi="Times New Roman" w:cs="Times New Roman"/>
@@ -10680,7 +11336,7 @@
         </w:rPr>
         <w:t>a</w:t>
       </w:r>
-      <w:bookmarkEnd w:id="19"/>
+      <w:bookmarkEnd w:id="20"/>
     </w:p>
     <w:p>
       <w:pPr>
@@ -10699,7 +11355,25 @@
           <w:sz w:val="28"/>
           <w:szCs w:val="28"/>
         </w:rPr>
-        <w:t>Oglas će sadržati i link ka pregledu tipa vozila koji prodavac prodaje sa svim dodatnim informacijama o vozilu (iskustva,</w:t>
+        <w:t xml:space="preserve">Oglas </w:t>
+      </w:r>
+      <w:proofErr w:type="gramStart"/>
+      <w:r>
+        <w:rPr>
+          <w:rFonts w:ascii="Times New Roman" w:hAnsi="Times New Roman" w:cs="Times New Roman"/>
+          <w:sz w:val="28"/>
+          <w:szCs w:val="28"/>
+        </w:rPr>
+        <w:t>će</w:t>
+      </w:r>
+      <w:proofErr w:type="gramEnd"/>
+      <w:r>
+        <w:rPr>
+          <w:rFonts w:ascii="Times New Roman" w:hAnsi="Times New Roman" w:cs="Times New Roman"/>
+          <w:sz w:val="28"/>
+          <w:szCs w:val="28"/>
+        </w:rPr>
+        <w:t xml:space="preserve"> sadržati i link ka pregledu tipa vozila koji prodavac prodaje sa svim dodatnim informacijama o vozilu (iskustva,</w:t>
       </w:r>
       <w:r>
         <w:rPr>
@@ -10832,7 +11506,7 @@
         </w:rPr>
         <w:tab/>
       </w:r>
-      <w:bookmarkStart w:id="20" w:name="_Toc98609586"/>
+      <w:bookmarkStart w:id="21" w:name="_Toc98609586"/>
       <w:r>
         <w:rPr>
           <w:rFonts w:ascii="Times New Roman" w:hAnsi="Times New Roman" w:cs="Times New Roman"/>
@@ -10900,7 +11574,7 @@
         </w:rPr>
         <w:t xml:space="preserve"> oglasa</w:t>
       </w:r>
-      <w:bookmarkEnd w:id="20"/>
+      <w:bookmarkEnd w:id="21"/>
     </w:p>
     <w:p>
       <w:pPr>
@@ -10919,7 +11593,25 @@
           <w:sz w:val="28"/>
           <w:szCs w:val="28"/>
         </w:rPr>
-        <w:t xml:space="preserve">Prodavcu će biti omogućeno da uz novčanu nadoknadu </w:t>
+        <w:t xml:space="preserve">Prodavcu </w:t>
+      </w:r>
+      <w:proofErr w:type="gramStart"/>
+      <w:r>
+        <w:rPr>
+          <w:rFonts w:ascii="Times New Roman" w:hAnsi="Times New Roman" w:cs="Times New Roman"/>
+          <w:sz w:val="28"/>
+          <w:szCs w:val="28"/>
+        </w:rPr>
+        <w:t>će</w:t>
+      </w:r>
+      <w:proofErr w:type="gramEnd"/>
+      <w:r>
+        <w:rPr>
+          <w:rFonts w:ascii="Times New Roman" w:hAnsi="Times New Roman" w:cs="Times New Roman"/>
+          <w:sz w:val="28"/>
+          <w:szCs w:val="28"/>
+        </w:rPr>
+        <w:t xml:space="preserve"> biti omogućeno da uz novčanu nadoknadu </w:t>
       </w:r>
       <w:r>
         <w:rPr>
@@ -11014,7 +11706,7 @@
         </w:rPr>
         <w:tab/>
       </w:r>
-      <w:bookmarkStart w:id="21" w:name="_Toc98609587"/>
+      <w:bookmarkStart w:id="22" w:name="_Toc98609587"/>
       <w:r>
         <w:rPr>
           <w:rFonts w:ascii="Times New Roman" w:hAnsi="Times New Roman" w:cs="Times New Roman"/>
@@ -11071,7 +11763,7 @@
         </w:rPr>
         <w:t>Čuvanje oglasa</w:t>
       </w:r>
-      <w:bookmarkEnd w:id="21"/>
+      <w:bookmarkEnd w:id="22"/>
     </w:p>
     <w:p>
       <w:pPr>
@@ -11090,7 +11782,25 @@
           <w:sz w:val="28"/>
           <w:szCs w:val="28"/>
         </w:rPr>
-        <w:t xml:space="preserve">Korisnik će moći </w:t>
+        <w:t xml:space="preserve">Korisnik </w:t>
+      </w:r>
+      <w:proofErr w:type="gramStart"/>
+      <w:r>
+        <w:rPr>
+          <w:rFonts w:ascii="Times New Roman" w:hAnsi="Times New Roman" w:cs="Times New Roman"/>
+          <w:sz w:val="28"/>
+          <w:szCs w:val="28"/>
+        </w:rPr>
+        <w:t>će</w:t>
+      </w:r>
+      <w:proofErr w:type="gramEnd"/>
+      <w:r>
+        <w:rPr>
+          <w:rFonts w:ascii="Times New Roman" w:hAnsi="Times New Roman" w:cs="Times New Roman"/>
+          <w:sz w:val="28"/>
+          <w:szCs w:val="28"/>
+        </w:rPr>
+        <w:t xml:space="preserve"> moći </w:t>
       </w:r>
       <w:r>
         <w:rPr>
@@ -11149,9 +11859,10 @@
           <w:color w:val="auto"/>
           <w:lang w:val="sr-Cyrl-RS"/>
         </w:rPr>
+        <w:lastRenderedPageBreak/>
         <w:tab/>
       </w:r>
-      <w:bookmarkStart w:id="22" w:name="_Toc98609588"/>
+      <w:bookmarkStart w:id="23" w:name="_Toc98609588"/>
       <w:r>
         <w:rPr>
           <w:rFonts w:ascii="Times New Roman" w:hAnsi="Times New Roman" w:cs="Times New Roman"/>
@@ -11208,7 +11919,7 @@
         </w:rPr>
         <w:t>Ocenjivanje prodavca</w:t>
       </w:r>
-      <w:bookmarkEnd w:id="22"/>
+      <w:bookmarkEnd w:id="23"/>
     </w:p>
     <w:p>
       <w:pPr>
@@ -11221,6 +11932,7 @@
           <w:szCs w:val="28"/>
         </w:rPr>
       </w:pPr>
+      <w:proofErr w:type="gramStart"/>
       <w:r>
         <w:rPr>
           <w:rFonts w:ascii="Times New Roman" w:hAnsi="Times New Roman" w:cs="Times New Roman"/>
@@ -11229,6 +11941,7 @@
         </w:rPr>
         <w:t>Nakon ostvarene kupovine, korisnik ima opciju da oceni prodavca.</w:t>
       </w:r>
+      <w:proofErr w:type="gramEnd"/>
       <w:r>
         <w:rPr>
           <w:rFonts w:ascii="Times New Roman" w:hAnsi="Times New Roman" w:cs="Times New Roman"/>
@@ -11237,6 +11950,7 @@
         </w:rPr>
         <w:t xml:space="preserve"> </w:t>
       </w:r>
+      <w:proofErr w:type="gramStart"/>
       <w:r>
         <w:rPr>
           <w:rFonts w:ascii="Times New Roman" w:hAnsi="Times New Roman" w:cs="Times New Roman"/>
@@ -11312,6 +12026,7 @@
         </w:rPr>
         <w:t xml:space="preserve"> korisnicima.</w:t>
       </w:r>
+      <w:proofErr w:type="gramEnd"/>
     </w:p>
     <w:p>
       <w:pPr>
@@ -11357,7 +12072,7 @@
         </w:rPr>
         <w:tab/>
       </w:r>
-      <w:bookmarkStart w:id="23" w:name="_Toc98609589"/>
+      <w:bookmarkStart w:id="24" w:name="_Toc98609589"/>
       <w:r>
         <w:rPr>
           <w:rFonts w:ascii="Times New Roman" w:hAnsi="Times New Roman" w:cs="Times New Roman"/>
@@ -11414,7 +12129,7 @@
         </w:rPr>
         <w:t>Komentarisanje prodavca</w:t>
       </w:r>
-      <w:bookmarkEnd w:id="23"/>
+      <w:bookmarkEnd w:id="24"/>
     </w:p>
     <w:p>
       <w:pPr>
@@ -11449,7 +12164,25 @@
           <w:sz w:val="28"/>
           <w:szCs w:val="28"/>
         </w:rPr>
-        <w:t xml:space="preserve"> ostavljena i sekcija sa komentarima i iskustvima korisnika koji su potraživali njegove usluge.</w:t>
+        <w:t xml:space="preserve"> ostavljena i sekcija </w:t>
+      </w:r>
+      <w:proofErr w:type="gramStart"/>
+      <w:r>
+        <w:rPr>
+          <w:rFonts w:ascii="Times New Roman" w:hAnsi="Times New Roman" w:cs="Times New Roman"/>
+          <w:sz w:val="28"/>
+          <w:szCs w:val="28"/>
+        </w:rPr>
+        <w:t>sa</w:t>
+      </w:r>
+      <w:proofErr w:type="gramEnd"/>
+      <w:r>
+        <w:rPr>
+          <w:rFonts w:ascii="Times New Roman" w:hAnsi="Times New Roman" w:cs="Times New Roman"/>
+          <w:sz w:val="28"/>
+          <w:szCs w:val="28"/>
+        </w:rPr>
+        <w:t xml:space="preserve"> komentarima i iskustvima korisnika koji su potraživali njegove usluge.</w:t>
       </w:r>
     </w:p>
     <w:p>
@@ -11496,7 +12229,7 @@
         </w:rPr>
         <w:tab/>
       </w:r>
-      <w:bookmarkStart w:id="24" w:name="_Toc98609590"/>
+      <w:bookmarkStart w:id="25" w:name="_Toc98609590"/>
       <w:r>
         <w:rPr>
           <w:rFonts w:ascii="Times New Roman" w:hAnsi="Times New Roman" w:cs="Times New Roman"/>
@@ -11562,9 +12295,29 @@
           <w:bCs/>
           <w:color w:val="auto"/>
         </w:rPr>
-        <w:t xml:space="preserve"> sa prodavcem</w:t>
-      </w:r>
-      <w:bookmarkEnd w:id="24"/>
+        <w:t xml:space="preserve"> </w:t>
+      </w:r>
+      <w:proofErr w:type="gramStart"/>
+      <w:r>
+        <w:rPr>
+          <w:rFonts w:ascii="Times New Roman" w:hAnsi="Times New Roman" w:cs="Times New Roman"/>
+          <w:b/>
+          <w:bCs/>
+          <w:color w:val="auto"/>
+        </w:rPr>
+        <w:t>sa</w:t>
+      </w:r>
+      <w:proofErr w:type="gramEnd"/>
+      <w:r>
+        <w:rPr>
+          <w:rFonts w:ascii="Times New Roman" w:hAnsi="Times New Roman" w:cs="Times New Roman"/>
+          <w:b/>
+          <w:bCs/>
+          <w:color w:val="auto"/>
+        </w:rPr>
+        <w:t xml:space="preserve"> prodavcem</w:t>
+      </w:r>
+      <w:bookmarkEnd w:id="25"/>
     </w:p>
     <w:p>
       <w:pPr>
@@ -11609,7 +12362,25 @@
           <w:sz w:val="28"/>
           <w:szCs w:val="28"/>
         </w:rPr>
-        <w:t xml:space="preserve"> sa prodavcem, gde će korisnik koji pregleda oglas imati uvid u trenutnu aktivnost prodavca na mreži i moći će direktno da mu postavi neka pitanja putem </w:t>
+        <w:t xml:space="preserve"> </w:t>
+      </w:r>
+      <w:proofErr w:type="gramStart"/>
+      <w:r>
+        <w:rPr>
+          <w:rFonts w:ascii="Times New Roman" w:hAnsi="Times New Roman" w:cs="Times New Roman"/>
+          <w:sz w:val="28"/>
+          <w:szCs w:val="28"/>
+        </w:rPr>
+        <w:t>sa</w:t>
+      </w:r>
+      <w:proofErr w:type="gramEnd"/>
+      <w:r>
+        <w:rPr>
+          <w:rFonts w:ascii="Times New Roman" w:hAnsi="Times New Roman" w:cs="Times New Roman"/>
+          <w:sz w:val="28"/>
+          <w:szCs w:val="28"/>
+        </w:rPr>
+        <w:t xml:space="preserve"> prodavcem, gde će korisnik koji pregleda oglas imati uvid u trenutnu aktivnost prodavca na mreži i moći će direktno da mu postavi neka pitanja putem </w:t>
       </w:r>
       <w:r>
         <w:rPr>
@@ -11682,7 +12453,7 @@
         </w:rPr>
         <w:tab/>
       </w:r>
-      <w:bookmarkStart w:id="25" w:name="_Toc98609591"/>
+      <w:bookmarkStart w:id="26" w:name="_Toc98609591"/>
       <w:r>
         <w:rPr>
           <w:rFonts w:ascii="Times New Roman" w:hAnsi="Times New Roman" w:cs="Times New Roman"/>
@@ -11768,7 +12539,7 @@
         </w:rPr>
         <w:t>rentiranje</w:t>
       </w:r>
-      <w:bookmarkEnd w:id="25"/>
+      <w:bookmarkEnd w:id="26"/>
     </w:p>
     <w:p>
       <w:pPr>
@@ -11781,6 +12552,7 @@
           <w:szCs w:val="28"/>
         </w:rPr>
       </w:pPr>
+      <w:proofErr w:type="gramStart"/>
       <w:r>
         <w:rPr>
           <w:rFonts w:ascii="Times New Roman" w:hAnsi="Times New Roman" w:cs="Times New Roman"/>
@@ -11789,6 +12561,7 @@
         </w:rPr>
         <w:t>Sve kategorije korisnika imaće opciju da rentiraju svoje vozilo.</w:t>
       </w:r>
+      <w:proofErr w:type="gramEnd"/>
       <w:r>
         <w:rPr>
           <w:rFonts w:ascii="Times New Roman" w:hAnsi="Times New Roman" w:cs="Times New Roman"/>
@@ -11803,7 +12576,25 @@
           <w:sz w:val="28"/>
           <w:szCs w:val="28"/>
         </w:rPr>
-        <w:t>Pored osnovnih informacija o vozilu postojaće i kalendar sa datumima kada je vozilo slobodno za rentiranje.</w:t>
+        <w:t xml:space="preserve">Pored osnovnih informacija o vozilu postojaće i kalendar </w:t>
+      </w:r>
+      <w:proofErr w:type="gramStart"/>
+      <w:r>
+        <w:rPr>
+          <w:rFonts w:ascii="Times New Roman" w:hAnsi="Times New Roman" w:cs="Times New Roman"/>
+          <w:sz w:val="28"/>
+          <w:szCs w:val="28"/>
+        </w:rPr>
+        <w:t>sa</w:t>
+      </w:r>
+      <w:proofErr w:type="gramEnd"/>
+      <w:r>
+        <w:rPr>
+          <w:rFonts w:ascii="Times New Roman" w:hAnsi="Times New Roman" w:cs="Times New Roman"/>
+          <w:sz w:val="28"/>
+          <w:szCs w:val="28"/>
+        </w:rPr>
+        <w:t xml:space="preserve"> datumima kada je vozilo slobodno za rentiranje.</w:t>
       </w:r>
     </w:p>
     <w:p>
@@ -11850,7 +12641,7 @@
         </w:rPr>
         <w:tab/>
       </w:r>
-      <w:bookmarkStart w:id="26" w:name="_Toc98609592"/>
+      <w:bookmarkStart w:id="27" w:name="_Toc98609592"/>
       <w:r>
         <w:rPr>
           <w:rFonts w:ascii="Times New Roman" w:hAnsi="Times New Roman" w:cs="Times New Roman"/>
@@ -11927,7 +12718,7 @@
         </w:rPr>
         <w:t xml:space="preserve"> vozila</w:t>
       </w:r>
-      <w:bookmarkEnd w:id="26"/>
+      <w:bookmarkEnd w:id="27"/>
     </w:p>
     <w:p>
       <w:pPr>
@@ -11940,6 +12731,7 @@
           <w:szCs w:val="28"/>
         </w:rPr>
       </w:pPr>
+      <w:proofErr w:type="gramStart"/>
       <w:r>
         <w:rPr>
           <w:rFonts w:ascii="Times New Roman" w:hAnsi="Times New Roman" w:cs="Times New Roman"/>
@@ -11964,6 +12756,7 @@
         </w:rPr>
         <w:t>ene forme rezerviše termin kada želi da rentira traženo vozilo.</w:t>
       </w:r>
+      <w:proofErr w:type="gramEnd"/>
     </w:p>
     <w:p>
       <w:pPr>
@@ -12009,7 +12802,7 @@
         </w:rPr>
         <w:tab/>
       </w:r>
-      <w:bookmarkStart w:id="27" w:name="_Toc98609593"/>
+      <w:bookmarkStart w:id="28" w:name="_Toc98609593"/>
       <w:r>
         <w:rPr>
           <w:rFonts w:ascii="Times New Roman" w:hAnsi="Times New Roman" w:cs="Times New Roman"/>
@@ -12066,7 +12859,7 @@
         </w:rPr>
         <w:t>Pretraga automobila za prodaju</w:t>
       </w:r>
-      <w:bookmarkEnd w:id="27"/>
+      <w:bookmarkEnd w:id="28"/>
     </w:p>
     <w:p>
       <w:pPr>
@@ -12117,7 +12910,16 @@
           <w:sz w:val="28"/>
           <w:szCs w:val="28"/>
         </w:rPr>
-        <w:t>(marka vozila, model, godište, cena</w:t>
+        <w:t xml:space="preserve">(marka vozila, model, godište, </w:t>
+      </w:r>
+      <w:proofErr w:type="gramStart"/>
+      <w:r>
+        <w:rPr>
+          <w:rFonts w:ascii="Times New Roman" w:hAnsi="Times New Roman" w:cs="Times New Roman"/>
+          <w:sz w:val="28"/>
+          <w:szCs w:val="28"/>
+        </w:rPr>
+        <w:t>cena</w:t>
       </w:r>
       <w:r>
         <w:rPr>
@@ -12151,6 +12953,7 @@
         </w:rPr>
         <w:t>.)</w:t>
       </w:r>
+      <w:proofErr w:type="gramEnd"/>
       <w:r>
         <w:rPr>
           <w:rFonts w:ascii="Times New Roman" w:hAnsi="Times New Roman" w:cs="Times New Roman"/>
@@ -12202,10 +13005,9 @@
           <w:color w:val="auto"/>
           <w:lang w:val="sr-Cyrl-RS"/>
         </w:rPr>
-        <w:lastRenderedPageBreak/>
         <w:tab/>
       </w:r>
-      <w:bookmarkStart w:id="28" w:name="_Toc98609594"/>
+      <w:bookmarkStart w:id="29" w:name="_Toc98609594"/>
       <w:r>
         <w:rPr>
           <w:rFonts w:ascii="Times New Roman" w:hAnsi="Times New Roman" w:cs="Times New Roman"/>
@@ -12291,7 +13093,7 @@
         </w:rPr>
         <w:t>rentiranje</w:t>
       </w:r>
-      <w:bookmarkEnd w:id="28"/>
+      <w:bookmarkEnd w:id="29"/>
     </w:p>
     <w:p>
       <w:pPr>
@@ -12328,6 +13130,7 @@
         </w:rPr>
         <w:t xml:space="preserve">(marka vozila, model, godište, cena po danu, datum </w:t>
       </w:r>
+      <w:proofErr w:type="gramStart"/>
       <w:r>
         <w:rPr>
           <w:rFonts w:ascii="Times New Roman" w:hAnsi="Times New Roman" w:cs="Times New Roman"/>
@@ -12354,6 +13157,7 @@
         </w:rPr>
         <w:t>..)</w:t>
       </w:r>
+      <w:proofErr w:type="gramEnd"/>
     </w:p>
     <w:p>
       <w:pPr>
@@ -12407,7 +13211,7 @@
         </w:rPr>
         <w:tab/>
       </w:r>
-      <w:bookmarkStart w:id="29" w:name="_Toc98609595"/>
+      <w:bookmarkStart w:id="30" w:name="_Toc98609595"/>
       <w:r>
         <w:rPr>
           <w:rFonts w:ascii="Times New Roman" w:hAnsi="Times New Roman" w:cs="Times New Roman"/>
@@ -12464,7 +13268,7 @@
         </w:rPr>
         <w:t>Brisanje oglasa</w:t>
       </w:r>
-      <w:bookmarkEnd w:id="29"/>
+      <w:bookmarkEnd w:id="30"/>
     </w:p>
     <w:p>
       <w:pPr>
@@ -12483,7 +13287,25 @@
           <w:sz w:val="28"/>
           <w:szCs w:val="28"/>
         </w:rPr>
-        <w:t>Prodavac će imati opciju da u svakom momentu može da obriše svoj oglas, nevezano da li je prodaja uspešno obavljena.</w:t>
+        <w:t xml:space="preserve">Prodavac </w:t>
+      </w:r>
+      <w:proofErr w:type="gramStart"/>
+      <w:r>
+        <w:rPr>
+          <w:rFonts w:ascii="Times New Roman" w:hAnsi="Times New Roman" w:cs="Times New Roman"/>
+          <w:sz w:val="28"/>
+          <w:szCs w:val="28"/>
+        </w:rPr>
+        <w:t>će</w:t>
+      </w:r>
+      <w:proofErr w:type="gramEnd"/>
+      <w:r>
+        <w:rPr>
+          <w:rFonts w:ascii="Times New Roman" w:hAnsi="Times New Roman" w:cs="Times New Roman"/>
+          <w:sz w:val="28"/>
+          <w:szCs w:val="28"/>
+        </w:rPr>
+        <w:t xml:space="preserve"> imati opciju da u svakom momentu može da obriše svoj oglas, nevezano da li je prodaja uspešno obavljena.</w:t>
       </w:r>
       <w:r>
         <w:rPr>
@@ -12562,7 +13384,7 @@
         </w:rPr>
         <w:tab/>
       </w:r>
-      <w:bookmarkStart w:id="30" w:name="_Toc98609596"/>
+      <w:bookmarkStart w:id="31" w:name="_Toc98609596"/>
       <w:r>
         <w:rPr>
           <w:rFonts w:ascii="Times New Roman" w:hAnsi="Times New Roman" w:cs="Times New Roman"/>
@@ -12610,7 +13432,7 @@
         </w:rPr>
         <w:t>Brisanje korisnika</w:t>
       </w:r>
-      <w:bookmarkEnd w:id="30"/>
+      <w:bookmarkEnd w:id="31"/>
     </w:p>
     <w:p>
       <w:pPr>
@@ -12623,6 +13445,7 @@
           <w:szCs w:val="28"/>
         </w:rPr>
       </w:pPr>
+      <w:proofErr w:type="gramStart"/>
       <w:r>
         <w:rPr>
           <w:rFonts w:ascii="Times New Roman" w:hAnsi="Times New Roman" w:cs="Times New Roman"/>
@@ -12631,6 +13454,7 @@
         </w:rPr>
         <w:t>Moderator ima opciju da obriše profil korisnika koji krši pravila i ne ponaša se po protokolu.</w:t>
       </w:r>
+      <w:proofErr w:type="gramEnd"/>
       <w:r>
         <w:rPr>
           <w:rFonts w:ascii="Times New Roman" w:hAnsi="Times New Roman" w:cs="Times New Roman"/>
@@ -12670,7 +13494,7 @@
           <w:lang w:val="sr-Latn-RS"/>
         </w:rPr>
       </w:pPr>
-      <w:bookmarkStart w:id="31" w:name="_Toc98609597"/>
+      <w:bookmarkStart w:id="32" w:name="_Toc98609597"/>
       <w:r>
         <w:rPr>
           <w:rFonts w:ascii="Times New Roman" w:hAnsi="Times New Roman" w:cs="Times New Roman"/>
@@ -12719,7 +13543,7 @@
         </w:rPr>
         <w:t>čenja</w:t>
       </w:r>
-      <w:bookmarkEnd w:id="31"/>
+      <w:bookmarkEnd w:id="32"/>
     </w:p>
     <w:p>
       <w:pPr>
@@ -12747,13 +13571,23 @@
           <w:szCs w:val="28"/>
         </w:rPr>
       </w:pPr>
-      <w:r>
-        <w:rPr>
-          <w:rFonts w:ascii="Times New Roman" w:hAnsi="Times New Roman" w:cs="Times New Roman"/>
-          <w:sz w:val="28"/>
-          <w:szCs w:val="28"/>
-        </w:rPr>
-        <w:t>U projektu se teži jednostavnom i prihvatljivom dizajnu korisničkog interfejsa. Potrebno je čuvati podatke o registrovanim korisnicima i obezbediti da ne dođe do neovlašćenog</w:t>
+      <w:proofErr w:type="gramStart"/>
+      <w:r>
+        <w:rPr>
+          <w:rFonts w:ascii="Times New Roman" w:hAnsi="Times New Roman" w:cs="Times New Roman"/>
+          <w:sz w:val="28"/>
+          <w:szCs w:val="28"/>
+        </w:rPr>
+        <w:t>U projektu se teži jednostavnom i prihvatljivom dizajnu korisničkog interfejsa.</w:t>
+      </w:r>
+      <w:proofErr w:type="gramEnd"/>
+      <w:r>
+        <w:rPr>
+          <w:rFonts w:ascii="Times New Roman" w:hAnsi="Times New Roman" w:cs="Times New Roman"/>
+          <w:sz w:val="28"/>
+          <w:szCs w:val="28"/>
+        </w:rPr>
+        <w:t xml:space="preserve"> Potrebno je čuvati podatke o registrovanim korisnicima i obezbediti da ne dođe do neovlašćenog</w:t>
       </w:r>
       <w:r>
         <w:rPr>
@@ -12803,7 +13637,25 @@
           <w:sz w:val="28"/>
           <w:szCs w:val="28"/>
         </w:rPr>
-        <w:t xml:space="preserve"> da nakon obavljenje prodaje automobila, prodavac ukloni oglas sa sajta.</w:t>
+        <w:t xml:space="preserve"> da nakon obavljenje prodaje automobila, prodavac ukloni oglas </w:t>
+      </w:r>
+      <w:proofErr w:type="gramStart"/>
+      <w:r>
+        <w:rPr>
+          <w:rFonts w:ascii="Times New Roman" w:hAnsi="Times New Roman" w:cs="Times New Roman"/>
+          <w:sz w:val="28"/>
+          <w:szCs w:val="28"/>
+        </w:rPr>
+        <w:t>sa</w:t>
+      </w:r>
+      <w:proofErr w:type="gramEnd"/>
+      <w:r>
+        <w:rPr>
+          <w:rFonts w:ascii="Times New Roman" w:hAnsi="Times New Roman" w:cs="Times New Roman"/>
+          <w:sz w:val="28"/>
+          <w:szCs w:val="28"/>
+        </w:rPr>
+        <w:t xml:space="preserve"> sajta.</w:t>
       </w:r>
       <w:r>
         <w:rPr>
@@ -12819,7 +13671,25 @@
           <w:sz w:val="28"/>
           <w:szCs w:val="28"/>
         </w:rPr>
-        <w:t>Tako</w:t>
+        <w:t xml:space="preserve">Sve opcije koje sajt naplaćuje korisnik traba da izmiri </w:t>
+      </w:r>
+      <w:proofErr w:type="gramStart"/>
+      <w:r>
+        <w:rPr>
+          <w:rFonts w:ascii="Times New Roman" w:hAnsi="Times New Roman" w:cs="Times New Roman"/>
+          <w:sz w:val="28"/>
+          <w:szCs w:val="28"/>
+        </w:rPr>
+        <w:t>na</w:t>
+      </w:r>
+      <w:proofErr w:type="gramEnd"/>
+      <w:r>
+        <w:rPr>
+          <w:rFonts w:ascii="Times New Roman" w:hAnsi="Times New Roman" w:cs="Times New Roman"/>
+          <w:sz w:val="28"/>
+          <w:szCs w:val="28"/>
+        </w:rPr>
+        <w:t xml:space="preserve"> predvi</w:t>
       </w:r>
       <w:r>
         <w:rPr>
@@ -12835,54 +13705,6 @@
           <w:sz w:val="28"/>
           <w:szCs w:val="28"/>
         </w:rPr>
-        <w:t>e</w:t>
-      </w:r>
-      <w:r>
-        <w:rPr>
-          <w:rFonts w:ascii="Times New Roman" w:hAnsi="Times New Roman" w:cs="Times New Roman"/>
-          <w:sz w:val="28"/>
-          <w:szCs w:val="28"/>
-        </w:rPr>
-        <w:t>,</w:t>
-      </w:r>
-      <w:r>
-        <w:rPr>
-          <w:rFonts w:ascii="Times New Roman" w:hAnsi="Times New Roman" w:cs="Times New Roman"/>
-          <w:sz w:val="28"/>
-          <w:szCs w:val="28"/>
-        </w:rPr>
-        <w:t xml:space="preserve"> kod rentiranja vozila, potrebno je da korisnik koji nudi usluge rente sam ažurira kalendar zauzetosti vozila.</w:t>
-      </w:r>
-      <w:r>
-        <w:rPr>
-          <w:rFonts w:ascii="Times New Roman" w:hAnsi="Times New Roman" w:cs="Times New Roman"/>
-          <w:sz w:val="28"/>
-          <w:szCs w:val="28"/>
-        </w:rPr>
-        <w:t xml:space="preserve"> </w:t>
-      </w:r>
-      <w:r>
-        <w:rPr>
-          <w:rFonts w:ascii="Times New Roman" w:hAnsi="Times New Roman" w:cs="Times New Roman"/>
-          <w:sz w:val="28"/>
-          <w:szCs w:val="28"/>
-        </w:rPr>
-        <w:t>Sve opcije koje sajt naplaćuje korisnik traba da izmiri na predvi</w:t>
-      </w:r>
-      <w:r>
-        <w:rPr>
-          <w:rFonts w:ascii="Times New Roman" w:hAnsi="Times New Roman" w:cs="Times New Roman"/>
-          <w:sz w:val="28"/>
-          <w:szCs w:val="28"/>
-        </w:rPr>
-        <w:t>đ</w:t>
-      </w:r>
-      <w:r>
-        <w:rPr>
-          <w:rFonts w:ascii="Times New Roman" w:hAnsi="Times New Roman" w:cs="Times New Roman"/>
-          <w:sz w:val="28"/>
-          <w:szCs w:val="28"/>
-        </w:rPr>
         <w:t xml:space="preserve">en način (sistem </w:t>
       </w:r>
       <w:r>
@@ -12917,7 +13739,25 @@
           <w:sz w:val="28"/>
           <w:szCs w:val="28"/>
         </w:rPr>
-        <w:t>Ograničenje sistema može biti nedostatak opcije elektronskog plaćanja kao i nedostatak sistema za validaciju ocena i komentara prodavca (prodavac možda može sam sebe oceniti i komentarisati).</w:t>
+        <w:t xml:space="preserve">Ograničenje sistema može biti nedostatak opcije elektronskog plaćanja kao i nedostatak sistema za validaciju ocena i komentara prodavca (prodavac možda može sam </w:t>
+      </w:r>
+      <w:proofErr w:type="gramStart"/>
+      <w:r>
+        <w:rPr>
+          <w:rFonts w:ascii="Times New Roman" w:hAnsi="Times New Roman" w:cs="Times New Roman"/>
+          <w:sz w:val="28"/>
+          <w:szCs w:val="28"/>
+        </w:rPr>
+        <w:t>sebe</w:t>
+      </w:r>
+      <w:proofErr w:type="gramEnd"/>
+      <w:r>
+        <w:rPr>
+          <w:rFonts w:ascii="Times New Roman" w:hAnsi="Times New Roman" w:cs="Times New Roman"/>
+          <w:sz w:val="28"/>
+          <w:szCs w:val="28"/>
+        </w:rPr>
+        <w:t xml:space="preserve"> oceniti i komentarisati).</w:t>
       </w:r>
     </w:p>
     <w:p>
@@ -12940,8 +13780,8 @@
           <w:color w:val="auto"/>
         </w:rPr>
       </w:pPr>
-      <w:bookmarkStart w:id="32" w:name="_Toc34261365"/>
-      <w:bookmarkStart w:id="33" w:name="_Toc98609598"/>
+      <w:bookmarkStart w:id="33" w:name="_Toc34261365"/>
+      <w:bookmarkStart w:id="34" w:name="_Toc98609598"/>
       <w:r>
         <w:rPr>
           <w:rFonts w:ascii="Times New Roman" w:hAnsi="Times New Roman" w:cs="Times New Roman"/>
@@ -12950,10 +13790,9 @@
           <w:color w:val="auto"/>
           <w:lang w:val="sr-Cyrl-RS"/>
         </w:rPr>
-        <w:lastRenderedPageBreak/>
         <w:t>7.</w:t>
       </w:r>
-      <w:bookmarkEnd w:id="32"/>
+      <w:bookmarkEnd w:id="33"/>
       <w:r>
         <w:rPr>
           <w:rFonts w:ascii="Times New Roman" w:hAnsi="Times New Roman" w:cs="Times New Roman"/>
@@ -12963,7 +13802,7 @@
         </w:rPr>
         <w:t xml:space="preserve"> Kvalitet</w:t>
       </w:r>
-      <w:bookmarkEnd w:id="33"/>
+      <w:bookmarkEnd w:id="34"/>
     </w:p>
     <w:p>
       <w:pPr>
@@ -12995,6 +13834,7 @@
           <w:szCs w:val="28"/>
         </w:rPr>
       </w:pPr>
+      <w:proofErr w:type="gramStart"/>
       <w:r>
         <w:rPr>
           <w:rFonts w:ascii="Times New Roman" w:hAnsi="Times New Roman" w:cs="Times New Roman"/>
@@ -13065,7 +13905,16 @@
           <w:sz w:val="28"/>
           <w:szCs w:val="28"/>
         </w:rPr>
-        <w:t>dosta vremena za testiranje. Bi</w:t>
+        <w:t>dosta vremena za testiranje.</w:t>
+      </w:r>
+      <w:proofErr w:type="gramEnd"/>
+      <w:r>
+        <w:rPr>
+          <w:rFonts w:ascii="Times New Roman" w:hAnsi="Times New Roman" w:cs="Times New Roman"/>
+          <w:sz w:val="28"/>
+          <w:szCs w:val="28"/>
+        </w:rPr>
+        <w:t xml:space="preserve"> Bi</w:t>
       </w:r>
       <w:r>
         <w:rPr>
@@ -13099,6 +13948,7 @@
         </w:rPr>
         <w:t xml:space="preserve">iti testiranje svih funkcionalnosti, a testiranje </w:t>
       </w:r>
+      <w:proofErr w:type="gramStart"/>
       <w:r>
         <w:rPr>
           <w:rFonts w:ascii="Times New Roman" w:hAnsi="Times New Roman" w:cs="Times New Roman"/>
@@ -13113,7 +13963,16 @@
           <w:sz w:val="28"/>
           <w:szCs w:val="28"/>
         </w:rPr>
-        <w:t>e biti obavljeno tehnikom crne kutije.</w:t>
+        <w:t>e</w:t>
+      </w:r>
+      <w:proofErr w:type="gramEnd"/>
+      <w:r>
+        <w:rPr>
+          <w:rFonts w:ascii="Times New Roman" w:hAnsi="Times New Roman" w:cs="Times New Roman"/>
+          <w:sz w:val="28"/>
+          <w:szCs w:val="28"/>
+        </w:rPr>
+        <w:t xml:space="preserve"> biti obavljeno tehnikom crne kutije.</w:t>
       </w:r>
     </w:p>
     <w:p>
@@ -13126,6 +13985,7 @@
           <w:szCs w:val="28"/>
         </w:rPr>
       </w:pPr>
+      <w:proofErr w:type="gramStart"/>
       <w:r>
         <w:rPr>
           <w:rFonts w:ascii="Times New Roman" w:hAnsi="Times New Roman" w:cs="Times New Roman"/>
@@ -13246,6 +14106,7 @@
         </w:rPr>
         <w:t>etku i GUI testiranje.</w:t>
       </w:r>
+      <w:proofErr w:type="gramEnd"/>
     </w:p>
     <w:p>
       <w:pPr>
@@ -13289,8 +14150,8 @@
           <w:color w:val="auto"/>
         </w:rPr>
       </w:pPr>
-      <w:bookmarkStart w:id="34" w:name="_Toc34261366"/>
-      <w:bookmarkStart w:id="35" w:name="_Toc98609599"/>
+      <w:bookmarkStart w:id="35" w:name="_Toc34261366"/>
+      <w:bookmarkStart w:id="36" w:name="_Toc98609599"/>
       <w:r>
         <w:rPr>
           <w:rFonts w:ascii="Times New Roman" w:hAnsi="Times New Roman" w:cs="Times New Roman"/>
@@ -13301,7 +14162,7 @@
         </w:rPr>
         <w:t xml:space="preserve">8. </w:t>
       </w:r>
-      <w:bookmarkEnd w:id="34"/>
+      <w:bookmarkEnd w:id="35"/>
       <w:r>
         <w:rPr>
           <w:rFonts w:ascii="Times New Roman" w:hAnsi="Times New Roman" w:cs="Times New Roman"/>
@@ -13311,7 +14172,7 @@
         </w:rPr>
         <w:t>Nefunkcionalni zahtevi</w:t>
       </w:r>
-      <w:bookmarkEnd w:id="35"/>
+      <w:bookmarkEnd w:id="36"/>
     </w:p>
     <w:p>
       <w:pPr>
@@ -13345,7 +14206,7 @@
         </w:rPr>
         <w:tab/>
       </w:r>
-      <w:bookmarkStart w:id="36" w:name="_Toc98609600"/>
+      <w:bookmarkStart w:id="37" w:name="_Toc98609600"/>
       <w:r>
         <w:rPr>
           <w:rFonts w:ascii="Times New Roman" w:hAnsi="Times New Roman" w:cs="Times New Roman"/>
@@ -13402,7 +14263,7 @@
         </w:rPr>
         <w:t>i zahtevi</w:t>
       </w:r>
-      <w:bookmarkEnd w:id="36"/>
+      <w:bookmarkEnd w:id="37"/>
     </w:p>
     <w:p>
       <w:pPr>
@@ -13424,6 +14285,7 @@
           <w:szCs w:val="28"/>
         </w:rPr>
       </w:pPr>
+      <w:proofErr w:type="gramStart"/>
       <w:r>
         <w:rPr>
           <w:rFonts w:ascii="Times New Roman" w:hAnsi="Times New Roman" w:cs="Times New Roman"/>
@@ -13466,7 +14328,25 @@
           <w:sz w:val="28"/>
           <w:szCs w:val="28"/>
         </w:rPr>
-        <w:t xml:space="preserve"> bazu podataka. Zbog kori</w:t>
+        <w:t xml:space="preserve"> bazu podataka.</w:t>
+      </w:r>
+      <w:proofErr w:type="gramEnd"/>
+      <w:r>
+        <w:rPr>
+          <w:rFonts w:ascii="Times New Roman" w:hAnsi="Times New Roman" w:cs="Times New Roman"/>
+          <w:sz w:val="28"/>
+          <w:szCs w:val="28"/>
+        </w:rPr>
+        <w:t xml:space="preserve"> </w:t>
+      </w:r>
+      <w:proofErr w:type="gramStart"/>
+      <w:r>
+        <w:rPr>
+          <w:rFonts w:ascii="Times New Roman" w:hAnsi="Times New Roman" w:cs="Times New Roman"/>
+          <w:sz w:val="28"/>
+          <w:szCs w:val="28"/>
+        </w:rPr>
+        <w:t>Zbog kori</w:t>
       </w:r>
       <w:r>
         <w:rPr>
@@ -13582,6 +14462,7 @@
         </w:rPr>
         <w:t>a.</w:t>
       </w:r>
+      <w:proofErr w:type="gramEnd"/>
     </w:p>
     <w:p>
       <w:pPr>
@@ -13620,7 +14501,7 @@
         </w:rPr>
         <w:tab/>
       </w:r>
-      <w:bookmarkStart w:id="37" w:name="_Toc98609601"/>
+      <w:bookmarkStart w:id="38" w:name="_Toc98609601"/>
       <w:r>
         <w:rPr>
           <w:rFonts w:ascii="Times New Roman" w:hAnsi="Times New Roman" w:cs="Times New Roman"/>
@@ -13659,7 +14540,7 @@
         </w:rPr>
         <w:t>Ostali zahtevi</w:t>
       </w:r>
-      <w:bookmarkEnd w:id="37"/>
+      <w:bookmarkEnd w:id="38"/>
     </w:p>
     <w:p>
       <w:pPr>
@@ -13701,7 +14582,25 @@
           <w:sz w:val="28"/>
           <w:szCs w:val="28"/>
         </w:rPr>
-        <w:t xml:space="preserve">Neophodno je obezbediti dinamičan odziv i vizuelnu dinamičnost stranice, što će biti postignuto korišćenjem </w:t>
+        <w:t xml:space="preserve">Neophodno je obezbediti dinamičan odziv i vizuelnu dinamičnost stranice, što </w:t>
+      </w:r>
+      <w:proofErr w:type="gramStart"/>
+      <w:r>
+        <w:rPr>
+          <w:rFonts w:ascii="Times New Roman" w:hAnsi="Times New Roman" w:cs="Times New Roman"/>
+          <w:sz w:val="28"/>
+          <w:szCs w:val="28"/>
+        </w:rPr>
+        <w:t>će</w:t>
+      </w:r>
+      <w:proofErr w:type="gramEnd"/>
+      <w:r>
+        <w:rPr>
+          <w:rFonts w:ascii="Times New Roman" w:hAnsi="Times New Roman" w:cs="Times New Roman"/>
+          <w:sz w:val="28"/>
+          <w:szCs w:val="28"/>
+        </w:rPr>
+        <w:t xml:space="preserve"> biti postignuto korišćenjem </w:t>
       </w:r>
       <w:r>
         <w:rPr>
@@ -13773,8 +14672,18 @@
           <w:sz w:val="28"/>
           <w:szCs w:val="28"/>
         </w:rPr>
-        <w:t>. Takođe, potrebno je prilagoditi dizajn kako bi se korisnicima omogućilo jednostavnije korišćenje svih funkcionalnosti sistema.</w:t>
-      </w:r>
+        <w:t xml:space="preserve">. </w:t>
+      </w:r>
+      <w:proofErr w:type="gramStart"/>
+      <w:r>
+        <w:rPr>
+          <w:rFonts w:ascii="Times New Roman" w:hAnsi="Times New Roman" w:cs="Times New Roman"/>
+          <w:sz w:val="28"/>
+          <w:szCs w:val="28"/>
+        </w:rPr>
+        <w:t>Takođe, potrebno je prilagoditi dizajn kako bi se korisnicima omogućilo jednostavnije korišćenje svih funkcionalnosti sistema.</w:t>
+      </w:r>
+      <w:proofErr w:type="gramEnd"/>
     </w:p>
     <w:p>
       <w:pPr>
@@ -13817,8 +14726,8 @@
           <w:color w:val="auto"/>
         </w:rPr>
       </w:pPr>
-      <w:bookmarkStart w:id="38" w:name="_Toc34261367"/>
-      <w:bookmarkStart w:id="39" w:name="_Toc98609602"/>
+      <w:bookmarkStart w:id="39" w:name="_Toc34261367"/>
+      <w:bookmarkStart w:id="40" w:name="_Toc98609602"/>
       <w:r>
         <w:rPr>
           <w:rFonts w:ascii="Times New Roman" w:hAnsi="Times New Roman" w:cs="Times New Roman"/>
@@ -13830,7 +14739,8 @@
         <w:lastRenderedPageBreak/>
         <w:t xml:space="preserve">9. </w:t>
       </w:r>
-      <w:bookmarkEnd w:id="38"/>
+      <w:bookmarkEnd w:id="39"/>
+      <w:proofErr w:type="gramStart"/>
       <w:r>
         <w:rPr>
           <w:rFonts w:ascii="Times New Roman" w:hAnsi="Times New Roman" w:cs="Times New Roman"/>
@@ -13858,7 +14768,8 @@
         </w:rPr>
         <w:t>kom dokumentacijom.</w:t>
       </w:r>
-      <w:bookmarkEnd w:id="39"/>
+      <w:bookmarkEnd w:id="40"/>
+      <w:proofErr w:type="gramEnd"/>
     </w:p>
     <w:p>
       <w:pPr>
@@ -13915,23 +14826,33 @@
           <w:sz w:val="28"/>
           <w:szCs w:val="28"/>
         </w:rPr>
-        <w:t xml:space="preserve"> dostupno upu</w:t>
-      </w:r>
-      <w:r>
-        <w:rPr>
-          <w:rFonts w:ascii="Times New Roman" w:hAnsi="Times New Roman" w:cs="Times New Roman"/>
-          <w:sz w:val="28"/>
-          <w:szCs w:val="28"/>
-        </w:rPr>
-        <w:t>t</w:t>
-      </w:r>
-      <w:r>
-        <w:rPr>
-          <w:rFonts w:ascii="Times New Roman" w:hAnsi="Times New Roman" w:cs="Times New Roman"/>
-          <w:sz w:val="28"/>
-          <w:szCs w:val="28"/>
-        </w:rPr>
-        <w:t>stvo (u zavisnosti od njemu dostupnih funkcionalnosti)</w:t>
+        <w:t xml:space="preserve"> dostupna dokumentacija</w:t>
+      </w:r>
+      <w:r>
+        <w:rPr>
+          <w:rFonts w:ascii="Times New Roman" w:hAnsi="Times New Roman" w:cs="Times New Roman"/>
+          <w:sz w:val="28"/>
+          <w:szCs w:val="28"/>
+        </w:rPr>
+        <w:t xml:space="preserve"> (u zavisnosti </w:t>
+      </w:r>
+      <w:proofErr w:type="gramStart"/>
+      <w:r>
+        <w:rPr>
+          <w:rFonts w:ascii="Times New Roman" w:hAnsi="Times New Roman" w:cs="Times New Roman"/>
+          <w:sz w:val="28"/>
+          <w:szCs w:val="28"/>
+        </w:rPr>
+        <w:t>od</w:t>
+      </w:r>
+      <w:proofErr w:type="gramEnd"/>
+      <w:r>
+        <w:rPr>
+          <w:rFonts w:ascii="Times New Roman" w:hAnsi="Times New Roman" w:cs="Times New Roman"/>
+          <w:sz w:val="28"/>
+          <w:szCs w:val="28"/>
+        </w:rPr>
+        <w:t xml:space="preserve"> njemu dostupnih funkcionalnosti)</w:t>
       </w:r>
       <w:r>
         <w:rPr>
@@ -14031,7 +14952,7 @@
           <w:color w:val="auto"/>
         </w:rPr>
       </w:pPr>
-      <w:bookmarkStart w:id="40" w:name="_Toc98609603"/>
+      <w:bookmarkStart w:id="41" w:name="_Toc98609603"/>
       <w:r>
         <w:rPr>
           <w:rFonts w:ascii="Times New Roman" w:hAnsi="Times New Roman" w:cs="Times New Roman"/>
@@ -14078,7 +14999,7 @@
         </w:rPr>
         <w:t xml:space="preserve"> prioriteti</w:t>
       </w:r>
-      <w:bookmarkEnd w:id="40"/>
+      <w:bookmarkEnd w:id="41"/>
     </w:p>
     <w:p>
       <w:pPr>
@@ -14354,6 +15275,7 @@
         </w:rPr>
         <w:tab/>
       </w:r>
+      <w:proofErr w:type="gramStart"/>
       <w:r>
         <w:rPr>
           <w:rFonts w:ascii="Times New Roman" w:hAnsi="Times New Roman" w:cs="Times New Roman"/>
@@ -14392,7 +15314,16 @@
           <w:sz w:val="28"/>
           <w:szCs w:val="28"/>
         </w:rPr>
-        <w:t xml:space="preserve">funkcionalnosti. U planu je </w:t>
+        <w:t>funkcionalnosti.</w:t>
+      </w:r>
+      <w:proofErr w:type="gramEnd"/>
+      <w:r>
+        <w:rPr>
+          <w:rFonts w:ascii="Times New Roman" w:hAnsi="Times New Roman" w:cs="Times New Roman"/>
+          <w:sz w:val="28"/>
+          <w:szCs w:val="28"/>
+        </w:rPr>
+        <w:t xml:space="preserve"> U planu je </w:t>
       </w:r>
       <w:r>
         <w:rPr>
@@ -14456,7 +15387,25 @@
           <w:sz w:val="28"/>
           <w:szCs w:val="28"/>
         </w:rPr>
-        <w:t>reklamiranja na na</w:t>
+        <w:t xml:space="preserve">reklamiranja </w:t>
+      </w:r>
+      <w:proofErr w:type="gramStart"/>
+      <w:r>
+        <w:rPr>
+          <w:rFonts w:ascii="Times New Roman" w:hAnsi="Times New Roman" w:cs="Times New Roman"/>
+          <w:sz w:val="28"/>
+          <w:szCs w:val="28"/>
+        </w:rPr>
+        <w:t>na</w:t>
+      </w:r>
+      <w:proofErr w:type="gramEnd"/>
+      <w:r>
+        <w:rPr>
+          <w:rFonts w:ascii="Times New Roman" w:hAnsi="Times New Roman" w:cs="Times New Roman"/>
+          <w:sz w:val="28"/>
+          <w:szCs w:val="28"/>
+        </w:rPr>
+        <w:t xml:space="preserve"> na</w:t>
       </w:r>
       <w:r>
         <w:rPr>
@@ -14476,8 +15425,8 @@
       </w:r>
     </w:p>
     <w:sectPr>
-      <w:headerReference w:type="default" r:id="rId9"/>
-      <w:footerReference w:type="default" r:id="rId10"/>
+      <w:headerReference w:type="default" r:id="rId10"/>
+      <w:footerReference w:type="default" r:id="rId11"/>
       <w:pgSz w:w="12240" w:h="15840"/>
       <w:pgMar w:top="1701" w:right="1440" w:bottom="1701" w:left="1440" w:header="720" w:footer="720" w:gutter="0"/>
       <w:pgNumType w:chapStyle="1" w:chapSep="colon"/>
@@ -14489,7 +15438,7 @@
 </file>
 
 <file path=word/endnotes.xml><?xml version="1.0" encoding="utf-8"?>
-<w:endnotes xmlns:wpc="http://schemas.microsoft.com/office/word/2010/wordprocessingCanvas" xmlns:cx="http://schemas.microsoft.com/office/drawing/2014/chartex" xmlns:cx1="http://schemas.microsoft.com/office/drawing/2015/9/8/chartex" xmlns:cx2="http://schemas.microsoft.com/office/drawing/2015/10/21/chartex" xmlns:cx3="http://schemas.microsoft.com/office/drawing/2016/5/9/chartex" xmlns:cx4="http://schemas.microsoft.com/office/drawing/2016/5/10/chartex" xmlns:cx5="http://schemas.microsoft.com/office/drawing/2016/5/11/chartex" xmlns:cx6="http://schemas.microsoft.com/office/drawing/2016/5/12/chartex" xmlns:cx7="http://schemas.microsoft.com/office/drawing/2016/5/13/chartex" xmlns:cx8="http://schemas.microsoft.com/office/drawing/2016/5/14/chartex" xmlns:mc="http://schemas.openxmlformats.org/markup-compatibility/2006" xmlns:aink="http://schemas.microsoft.com/office/drawing/2016/ink" xmlns:am3d="http://schemas.microsoft.com/office/drawing/2017/model3d" xmlns:o="urn:schemas-microsoft-com:office:office" xmlns:r="http://schemas.openxmlformats.org/officeDocument/2006/relationships" xmlns:m="http://schemas.openxmlformats.org/officeDocument/2006/math" xmlns:v="urn:schemas-microsoft-com:vml" xmlns:wp14="http://schemas.microsoft.com/office/word/2010/wordprocessingDrawing" xmlns:wp="http://schemas.openxmlformats.org/drawingml/2006/wordprocessingDrawing" xmlns:w10="urn:schemas-microsoft-com:office:word" xmlns:w="http://schemas.openxmlformats.org/wordprocessingml/2006/main" xmlns:w14="http://schemas.microsoft.com/office/word/2010/wordml" xmlns:w15="http://schemas.microsoft.com/office/word/2012/wordml" xmlns:w16cex="http://schemas.microsoft.com/office/word/2018/wordml/cex" xmlns:w16cid="http://schemas.microsoft.com/office/word/2016/wordml/cid" xmlns:w16="http://schemas.microsoft.com/office/word/2018/wordml" xmlns:w16sdtdh="http://schemas.microsoft.com/office/word/2020/wordml/sdtdatahash" xmlns:w16se="http://schemas.microsoft.com/office/word/2015/wordml/symex" xmlns:wpg="http://schemas.microsoft.com/office/word/2010/wordprocessingGroup" xmlns:wpi="http://schemas.microsoft.com/office/word/2010/wordprocessingInk" xmlns:wne="http://schemas.microsoft.com/office/word/2006/wordml" xmlns:wps="http://schemas.microsoft.com/office/word/2010/wordprocessingShape" mc:Ignorable="w14 w15 w16se w16cid w16 w16cex w16sdtdh wp14">
+<w:endnotes xmlns:wpc="http://schemas.microsoft.com/office/word/2010/wordprocessingCanvas" xmlns:mc="http://schemas.openxmlformats.org/markup-compatibility/2006" xmlns:o="urn:schemas-microsoft-com:office:office" xmlns:r="http://schemas.openxmlformats.org/officeDocument/2006/relationships" xmlns:m="http://schemas.openxmlformats.org/officeDocument/2006/math" xmlns:v="urn:schemas-microsoft-com:vml" xmlns:wp14="http://schemas.microsoft.com/office/word/2010/wordprocessingDrawing" xmlns:wp="http://schemas.openxmlformats.org/drawingml/2006/wordprocessingDrawing" xmlns:w10="urn:schemas-microsoft-com:office:word" xmlns:w="http://schemas.openxmlformats.org/wordprocessingml/2006/main" xmlns:w14="http://schemas.microsoft.com/office/word/2010/wordml" xmlns:wpg="http://schemas.microsoft.com/office/word/2010/wordprocessingGroup" xmlns:wpi="http://schemas.microsoft.com/office/word/2010/wordprocessingInk" xmlns:wne="http://schemas.microsoft.com/office/word/2006/wordml" xmlns:wps="http://schemas.microsoft.com/office/word/2010/wordprocessingShape" mc:Ignorable="w14 wp14">
   <w:endnote w:type="separator" w:id="-1">
     <w:p>
       <w:pPr>
@@ -14514,7 +15463,7 @@
 </file>
 
 <file path=word/footer1.xml><?xml version="1.0" encoding="utf-8"?>
-<w:ftr xmlns:wpc="http://schemas.microsoft.com/office/word/2010/wordprocessingCanvas" xmlns:cx="http://schemas.microsoft.com/office/drawing/2014/chartex" xmlns:cx1="http://schemas.microsoft.com/office/drawing/2015/9/8/chartex" xmlns:cx2="http://schemas.microsoft.com/office/drawing/2015/10/21/chartex" xmlns:cx3="http://schemas.microsoft.com/office/drawing/2016/5/9/chartex" xmlns:cx4="http://schemas.microsoft.com/office/drawing/2016/5/10/chartex" xmlns:cx5="http://schemas.microsoft.com/office/drawing/2016/5/11/chartex" xmlns:cx6="http://schemas.microsoft.com/office/drawing/2016/5/12/chartex" xmlns:cx7="http://schemas.microsoft.com/office/drawing/2016/5/13/chartex" xmlns:cx8="http://schemas.microsoft.com/office/drawing/2016/5/14/chartex" xmlns:mc="http://schemas.openxmlformats.org/markup-compatibility/2006" xmlns:aink="http://schemas.microsoft.com/office/drawing/2016/ink" xmlns:am3d="http://schemas.microsoft.com/office/drawing/2017/model3d" xmlns:o="urn:schemas-microsoft-com:office:office" xmlns:r="http://schemas.openxmlformats.org/officeDocument/2006/relationships" xmlns:m="http://schemas.openxmlformats.org/officeDocument/2006/math" xmlns:v="urn:schemas-microsoft-com:vml" xmlns:wp14="http://schemas.microsoft.com/office/word/2010/wordprocessingDrawing" xmlns:wp="http://schemas.openxmlformats.org/drawingml/2006/wordprocessingDrawing" xmlns:w10="urn:schemas-microsoft-com:office:word" xmlns:w="http://schemas.openxmlformats.org/wordprocessingml/2006/main" xmlns:w14="http://schemas.microsoft.com/office/word/2010/wordml" xmlns:w15="http://schemas.microsoft.com/office/word/2012/wordml" xmlns:w16cex="http://schemas.microsoft.com/office/word/2018/wordml/cex" xmlns:w16cid="http://schemas.microsoft.com/office/word/2016/wordml/cid" xmlns:w16="http://schemas.microsoft.com/office/word/2018/wordml" xmlns:w16sdtdh="http://schemas.microsoft.com/office/word/2020/wordml/sdtdatahash" xmlns:w16se="http://schemas.microsoft.com/office/word/2015/wordml/symex" xmlns:wpg="http://schemas.microsoft.com/office/word/2010/wordprocessingGroup" xmlns:wpi="http://schemas.microsoft.com/office/word/2010/wordprocessingInk" xmlns:wne="http://schemas.microsoft.com/office/word/2006/wordml" xmlns:wps="http://schemas.microsoft.com/office/word/2010/wordprocessingShape" mc:Ignorable="w14 w15 w16se w16cid w16 w16cex w16sdtdh wp14">
+<w:ftr xmlns:wpc="http://schemas.microsoft.com/office/word/2010/wordprocessingCanvas" xmlns:mc="http://schemas.openxmlformats.org/markup-compatibility/2006" xmlns:o="urn:schemas-microsoft-com:office:office" xmlns:r="http://schemas.openxmlformats.org/officeDocument/2006/relationships" xmlns:m="http://schemas.openxmlformats.org/officeDocument/2006/math" xmlns:v="urn:schemas-microsoft-com:vml" xmlns:wp14="http://schemas.microsoft.com/office/word/2010/wordprocessingDrawing" xmlns:wp="http://schemas.openxmlformats.org/drawingml/2006/wordprocessingDrawing" xmlns:w10="urn:schemas-microsoft-com:office:word" xmlns:w="http://schemas.openxmlformats.org/wordprocessingml/2006/main" xmlns:w14="http://schemas.microsoft.com/office/word/2010/wordml" xmlns:wpg="http://schemas.microsoft.com/office/word/2010/wordprocessingGroup" xmlns:wpi="http://schemas.microsoft.com/office/word/2010/wordprocessingInk" xmlns:wne="http://schemas.microsoft.com/office/word/2006/wordml" xmlns:wps="http://schemas.microsoft.com/office/word/2010/wordprocessingShape" mc:Ignorable="w14 wp14">
   <w:sdt>
     <w:sdtPr>
       <w:id w:val="335039210"/>
@@ -14562,7 +15511,7 @@
           <w:rPr>
             <w:noProof/>
           </w:rPr>
-          <w:t>2</w:t>
+          <w:t>4</w:t>
         </w:r>
         <w:r>
           <w:rPr>
@@ -14609,7 +15558,7 @@
 </file>
 
 <file path=word/footnotes.xml><?xml version="1.0" encoding="utf-8"?>
-<w:footnotes xmlns:wpc="http://schemas.microsoft.com/office/word/2010/wordprocessingCanvas" xmlns:cx="http://schemas.microsoft.com/office/drawing/2014/chartex" xmlns:cx1="http://schemas.microsoft.com/office/drawing/2015/9/8/chartex" xmlns:cx2="http://schemas.microsoft.com/office/drawing/2015/10/21/chartex" xmlns:cx3="http://schemas.microsoft.com/office/drawing/2016/5/9/chartex" xmlns:cx4="http://schemas.microsoft.com/office/drawing/2016/5/10/chartex" xmlns:cx5="http://schemas.microsoft.com/office/drawing/2016/5/11/chartex" xmlns:cx6="http://schemas.microsoft.com/office/drawing/2016/5/12/chartex" xmlns:cx7="http://schemas.microsoft.com/office/drawing/2016/5/13/chartex" xmlns:cx8="http://schemas.microsoft.com/office/drawing/2016/5/14/chartex" xmlns:mc="http://schemas.openxmlformats.org/markup-compatibility/2006" xmlns:aink="http://schemas.microsoft.com/office/drawing/2016/ink" xmlns:am3d="http://schemas.microsoft.com/office/drawing/2017/model3d" xmlns:o="urn:schemas-microsoft-com:office:office" xmlns:r="http://schemas.openxmlformats.org/officeDocument/2006/relationships" xmlns:m="http://schemas.openxmlformats.org/officeDocument/2006/math" xmlns:v="urn:schemas-microsoft-com:vml" xmlns:wp14="http://schemas.microsoft.com/office/word/2010/wordprocessingDrawing" xmlns:wp="http://schemas.openxmlformats.org/drawingml/2006/wordprocessingDrawing" xmlns:w10="urn:schemas-microsoft-com:office:word" xmlns:w="http://schemas.openxmlformats.org/wordprocessingml/2006/main" xmlns:w14="http://schemas.microsoft.com/office/word/2010/wordml" xmlns:w15="http://schemas.microsoft.com/office/word/2012/wordml" xmlns:w16cex="http://schemas.microsoft.com/office/word/2018/wordml/cex" xmlns:w16cid="http://schemas.microsoft.com/office/word/2016/wordml/cid" xmlns:w16="http://schemas.microsoft.com/office/word/2018/wordml" xmlns:w16sdtdh="http://schemas.microsoft.com/office/word/2020/wordml/sdtdatahash" xmlns:w16se="http://schemas.microsoft.com/office/word/2015/wordml/symex" xmlns:wpg="http://schemas.microsoft.com/office/word/2010/wordprocessingGroup" xmlns:wpi="http://schemas.microsoft.com/office/word/2010/wordprocessingInk" xmlns:wne="http://schemas.microsoft.com/office/word/2006/wordml" xmlns:wps="http://schemas.microsoft.com/office/word/2010/wordprocessingShape" mc:Ignorable="w14 w15 w16se w16cid w16 w16cex w16sdtdh wp14">
+<w:footnotes xmlns:wpc="http://schemas.microsoft.com/office/word/2010/wordprocessingCanvas" xmlns:mc="http://schemas.openxmlformats.org/markup-compatibility/2006" xmlns:o="urn:schemas-microsoft-com:office:office" xmlns:r="http://schemas.openxmlformats.org/officeDocument/2006/relationships" xmlns:m="http://schemas.openxmlformats.org/officeDocument/2006/math" xmlns:v="urn:schemas-microsoft-com:vml" xmlns:wp14="http://schemas.microsoft.com/office/word/2010/wordprocessingDrawing" xmlns:wp="http://schemas.openxmlformats.org/drawingml/2006/wordprocessingDrawing" xmlns:w10="urn:schemas-microsoft-com:office:word" xmlns:w="http://schemas.openxmlformats.org/wordprocessingml/2006/main" xmlns:w14="http://schemas.microsoft.com/office/word/2010/wordml" xmlns:wpg="http://schemas.microsoft.com/office/word/2010/wordprocessingGroup" xmlns:wpi="http://schemas.microsoft.com/office/word/2010/wordprocessingInk" xmlns:wne="http://schemas.microsoft.com/office/word/2006/wordml" xmlns:wps="http://schemas.microsoft.com/office/word/2010/wordprocessingShape" mc:Ignorable="w14 wp14">
   <w:footnote w:type="separator" w:id="-1">
     <w:p>
       <w:pPr>
@@ -14634,7 +15583,7 @@
 </file>
 
 <file path=word/header1.xml><?xml version="1.0" encoding="utf-8"?>
-<w:hdr xmlns:wpc="http://schemas.microsoft.com/office/word/2010/wordprocessingCanvas" xmlns:cx="http://schemas.microsoft.com/office/drawing/2014/chartex" xmlns:cx1="http://schemas.microsoft.com/office/drawing/2015/9/8/chartex" xmlns:cx2="http://schemas.microsoft.com/office/drawing/2015/10/21/chartex" xmlns:cx3="http://schemas.microsoft.com/office/drawing/2016/5/9/chartex" xmlns:cx4="http://schemas.microsoft.com/office/drawing/2016/5/10/chartex" xmlns:cx5="http://schemas.microsoft.com/office/drawing/2016/5/11/chartex" xmlns:cx6="http://schemas.microsoft.com/office/drawing/2016/5/12/chartex" xmlns:cx7="http://schemas.microsoft.com/office/drawing/2016/5/13/chartex" xmlns:cx8="http://schemas.microsoft.com/office/drawing/2016/5/14/chartex" xmlns:mc="http://schemas.openxmlformats.org/markup-compatibility/2006" xmlns:aink="http://schemas.microsoft.com/office/drawing/2016/ink" xmlns:am3d="http://schemas.microsoft.com/office/drawing/2017/model3d" xmlns:o="urn:schemas-microsoft-com:office:office" xmlns:r="http://schemas.openxmlformats.org/officeDocument/2006/relationships" xmlns:m="http://schemas.openxmlformats.org/officeDocument/2006/math" xmlns:v="urn:schemas-microsoft-com:vml" xmlns:wp14="http://schemas.microsoft.com/office/word/2010/wordprocessingDrawing" xmlns:wp="http://schemas.openxmlformats.org/drawingml/2006/wordprocessingDrawing" xmlns:w10="urn:schemas-microsoft-com:office:word" xmlns:w="http://schemas.openxmlformats.org/wordprocessingml/2006/main" xmlns:w14="http://schemas.microsoft.com/office/word/2010/wordml" xmlns:w15="http://schemas.microsoft.com/office/word/2012/wordml" xmlns:w16cex="http://schemas.microsoft.com/office/word/2018/wordml/cex" xmlns:w16cid="http://schemas.microsoft.com/office/word/2016/wordml/cid" xmlns:w16="http://schemas.microsoft.com/office/word/2018/wordml" xmlns:w16sdtdh="http://schemas.microsoft.com/office/word/2020/wordml/sdtdatahash" xmlns:w16se="http://schemas.microsoft.com/office/word/2015/wordml/symex" xmlns:wpg="http://schemas.microsoft.com/office/word/2010/wordprocessingGroup" xmlns:wpi="http://schemas.microsoft.com/office/word/2010/wordprocessingInk" xmlns:wne="http://schemas.microsoft.com/office/word/2006/wordml" xmlns:wps="http://schemas.microsoft.com/office/word/2010/wordprocessingShape" mc:Ignorable="w14 w15 w16se w16cid w16 w16cex w16sdtdh wp14">
+<w:hdr xmlns:wpc="http://schemas.microsoft.com/office/word/2010/wordprocessingCanvas" xmlns:mc="http://schemas.openxmlformats.org/markup-compatibility/2006" xmlns:o="urn:schemas-microsoft-com:office:office" xmlns:r="http://schemas.openxmlformats.org/officeDocument/2006/relationships" xmlns:m="http://schemas.openxmlformats.org/officeDocument/2006/math" xmlns:v="urn:schemas-microsoft-com:vml" xmlns:wp14="http://schemas.microsoft.com/office/word/2010/wordprocessingDrawing" xmlns:wp="http://schemas.openxmlformats.org/drawingml/2006/wordprocessingDrawing" xmlns:w10="urn:schemas-microsoft-com:office:word" xmlns:w="http://schemas.openxmlformats.org/wordprocessingml/2006/main" xmlns:w14="http://schemas.microsoft.com/office/word/2010/wordml" xmlns:wpg="http://schemas.microsoft.com/office/word/2010/wordprocessingGroup" xmlns:wpi="http://schemas.microsoft.com/office/word/2010/wordprocessingInk" xmlns:wne="http://schemas.microsoft.com/office/word/2006/wordml" xmlns:wps="http://schemas.microsoft.com/office/word/2010/wordprocessingShape" mc:Ignorable="w14 wp14">
   <w:p>
     <w:pPr>
       <w:pStyle w:val="Header"/>
@@ -14724,8 +15673,8 @@
 </file>
 
 <file path=word/numbering.xml><?xml version="1.0" encoding="utf-8"?>
-<w:numbering xmlns:wpc="http://schemas.microsoft.com/office/word/2010/wordprocessingCanvas" xmlns:cx="http://schemas.microsoft.com/office/drawing/2014/chartex" xmlns:cx1="http://schemas.microsoft.com/office/drawing/2015/9/8/chartex" xmlns:cx2="http://schemas.microsoft.com/office/drawing/2015/10/21/chartex" xmlns:cx3="http://schemas.microsoft.com/office/drawing/2016/5/9/chartex" xmlns:cx4="http://schemas.microsoft.com/office/drawing/2016/5/10/chartex" xmlns:cx5="http://schemas.microsoft.com/office/drawing/2016/5/11/chartex" xmlns:cx6="http://schemas.microsoft.com/office/drawing/2016/5/12/chartex" xmlns:cx7="http://schemas.microsoft.com/office/drawing/2016/5/13/chartex" xmlns:cx8="http://schemas.microsoft.com/office/drawing/2016/5/14/chartex" xmlns:mc="http://schemas.openxmlformats.org/markup-compatibility/2006" xmlns:aink="http://schemas.microsoft.com/office/drawing/2016/ink" xmlns:am3d="http://schemas.microsoft.com/office/drawing/2017/model3d" xmlns:o="urn:schemas-microsoft-com:office:office" xmlns:r="http://schemas.openxmlformats.org/officeDocument/2006/relationships" xmlns:m="http://schemas.openxmlformats.org/officeDocument/2006/math" xmlns:v="urn:schemas-microsoft-com:vml" xmlns:wp14="http://schemas.microsoft.com/office/word/2010/wordprocessingDrawing" xmlns:wp="http://schemas.openxmlformats.org/drawingml/2006/wordprocessingDrawing" xmlns:w10="urn:schemas-microsoft-com:office:word" xmlns:w="http://schemas.openxmlformats.org/wordprocessingml/2006/main" xmlns:w14="http://schemas.microsoft.com/office/word/2010/wordml" xmlns:w15="http://schemas.microsoft.com/office/word/2012/wordml" xmlns:w16cex="http://schemas.microsoft.com/office/word/2018/wordml/cex" xmlns:w16cid="http://schemas.microsoft.com/office/word/2016/wordml/cid" xmlns:w16="http://schemas.microsoft.com/office/word/2018/wordml" xmlns:w16sdtdh="http://schemas.microsoft.com/office/word/2020/wordml/sdtdatahash" xmlns:w16se="http://schemas.microsoft.com/office/word/2015/wordml/symex" xmlns:wpg="http://schemas.microsoft.com/office/word/2010/wordprocessingGroup" xmlns:wpi="http://schemas.microsoft.com/office/word/2010/wordprocessingInk" xmlns:wne="http://schemas.microsoft.com/office/word/2006/wordml" xmlns:wps="http://schemas.microsoft.com/office/word/2010/wordprocessingShape" mc:Ignorable="w14 w15 w16se w16cid w16 w16cex w16sdtdh wp14">
-  <w:abstractNum w:abstractNumId="0" w15:restartNumberingAfterBreak="0">
+<w:numbering xmlns:wpc="http://schemas.microsoft.com/office/word/2010/wordprocessingCanvas" xmlns:mc="http://schemas.openxmlformats.org/markup-compatibility/2006" xmlns:o="urn:schemas-microsoft-com:office:office" xmlns:r="http://schemas.openxmlformats.org/officeDocument/2006/relationships" xmlns:m="http://schemas.openxmlformats.org/officeDocument/2006/math" xmlns:v="urn:schemas-microsoft-com:vml" xmlns:wp14="http://schemas.microsoft.com/office/word/2010/wordprocessingDrawing" xmlns:wp="http://schemas.openxmlformats.org/drawingml/2006/wordprocessingDrawing" xmlns:w10="urn:schemas-microsoft-com:office:word" xmlns:w="http://schemas.openxmlformats.org/wordprocessingml/2006/main" xmlns:w14="http://schemas.microsoft.com/office/word/2010/wordml" xmlns:wpg="http://schemas.microsoft.com/office/word/2010/wordprocessingGroup" xmlns:wpi="http://schemas.microsoft.com/office/word/2010/wordprocessingInk" xmlns:wne="http://schemas.microsoft.com/office/word/2006/wordml" xmlns:wps="http://schemas.microsoft.com/office/word/2010/wordprocessingShape" mc:Ignorable="w14 wp14">
+  <w:abstractNum w:abstractNumId="0">
     <w:nsid w:val="0E6D0E3C"/>
     <w:multiLevelType w:val="hybridMultilevel"/>
     <w:tmpl w:val="A5762DA8"/>
@@ -14814,7 +15763,7 @@
       </w:pPr>
     </w:lvl>
   </w:abstractNum>
-  <w:abstractNum w:abstractNumId="1" w15:restartNumberingAfterBreak="0">
+  <w:abstractNum w:abstractNumId="1">
     <w:nsid w:val="1482775B"/>
     <w:multiLevelType w:val="multilevel"/>
     <w:tmpl w:val="0EBA3C40"/>
@@ -14900,7 +15849,7 @@
       </w:pPr>
     </w:lvl>
   </w:abstractNum>
-  <w:abstractNum w:abstractNumId="2" w15:restartNumberingAfterBreak="0">
+  <w:abstractNum w:abstractNumId="2">
     <w:nsid w:val="658E4F93"/>
     <w:multiLevelType w:val="hybridMultilevel"/>
     <w:tmpl w:val="E33E3E76"/>
@@ -15013,7 +15962,7 @@
       </w:rPr>
     </w:lvl>
   </w:abstractNum>
-  <w:abstractNum w:abstractNumId="3" w15:restartNumberingAfterBreak="0">
+  <w:abstractNum w:abstractNumId="3">
     <w:nsid w:val="79E93F90"/>
     <w:multiLevelType w:val="hybridMultilevel"/>
     <w:tmpl w:val="FFD07058"/>
@@ -15145,7 +16094,7 @@
 </file>
 
 <file path=word/styles.xml><?xml version="1.0" encoding="utf-8"?>
-<w:styles xmlns:mc="http://schemas.openxmlformats.org/markup-compatibility/2006" xmlns:r="http://schemas.openxmlformats.org/officeDocument/2006/relationships" xmlns:w="http://schemas.openxmlformats.org/wordprocessingml/2006/main" xmlns:w14="http://schemas.microsoft.com/office/word/2010/wordml" xmlns:w15="http://schemas.microsoft.com/office/word/2012/wordml" xmlns:w16cex="http://schemas.microsoft.com/office/word/2018/wordml/cex" xmlns:w16cid="http://schemas.microsoft.com/office/word/2016/wordml/cid" xmlns:w16="http://schemas.microsoft.com/office/word/2018/wordml" xmlns:w16sdtdh="http://schemas.microsoft.com/office/word/2020/wordml/sdtdatahash" xmlns:w16se="http://schemas.microsoft.com/office/word/2015/wordml/symex" mc:Ignorable="w14 w15 w16se w16cid w16 w16cex w16sdtdh">
+<w:styles xmlns:mc="http://schemas.openxmlformats.org/markup-compatibility/2006" xmlns:r="http://schemas.openxmlformats.org/officeDocument/2006/relationships" xmlns:w="http://schemas.openxmlformats.org/wordprocessingml/2006/main" xmlns:w14="http://schemas.microsoft.com/office/word/2010/wordml" mc:Ignorable="w14">
   <w:docDefaults>
     <w:rPrDefault>
       <w:rPr>
@@ -15159,383 +16108,144 @@
       </w:pPr>
     </w:pPrDefault>
   </w:docDefaults>
-  <w:latentStyles w:defLockedState="0" w:defUIPriority="99" w:defSemiHidden="0" w:defUnhideWhenUsed="0" w:defQFormat="0" w:count="376">
-    <w:lsdException w:name="Normal" w:uiPriority="0" w:qFormat="1"/>
-    <w:lsdException w:name="heading 1" w:uiPriority="9" w:qFormat="1"/>
-    <w:lsdException w:name="heading 2" w:semiHidden="1" w:uiPriority="9" w:unhideWhenUsed="1" w:qFormat="1"/>
-    <w:lsdException w:name="heading 3" w:semiHidden="1" w:uiPriority="9" w:unhideWhenUsed="1" w:qFormat="1"/>
-    <w:lsdException w:name="heading 4" w:semiHidden="1" w:uiPriority="9" w:unhideWhenUsed="1" w:qFormat="1"/>
-    <w:lsdException w:name="heading 5" w:semiHidden="1" w:uiPriority="9" w:unhideWhenUsed="1" w:qFormat="1"/>
-    <w:lsdException w:name="heading 6" w:semiHidden="1" w:uiPriority="9" w:unhideWhenUsed="1" w:qFormat="1"/>
-    <w:lsdException w:name="heading 7" w:semiHidden="1" w:uiPriority="9" w:unhideWhenUsed="1" w:qFormat="1"/>
-    <w:lsdException w:name="heading 8" w:semiHidden="1" w:uiPriority="9" w:unhideWhenUsed="1" w:qFormat="1"/>
-    <w:lsdException w:name="heading 9" w:semiHidden="1" w:uiPriority="9" w:unhideWhenUsed="1" w:qFormat="1"/>
-    <w:lsdException w:name="index 1" w:semiHidden="1" w:unhideWhenUsed="1"/>
-    <w:lsdException w:name="index 2" w:semiHidden="1" w:unhideWhenUsed="1"/>
-    <w:lsdException w:name="index 3" w:semiHidden="1" w:unhideWhenUsed="1"/>
-    <w:lsdException w:name="index 4" w:semiHidden="1" w:unhideWhenUsed="1"/>
-    <w:lsdException w:name="index 5" w:semiHidden="1" w:unhideWhenUsed="1"/>
-    <w:lsdException w:name="index 6" w:semiHidden="1" w:unhideWhenUsed="1"/>
-    <w:lsdException w:name="index 7" w:semiHidden="1" w:unhideWhenUsed="1"/>
-    <w:lsdException w:name="index 8" w:semiHidden="1" w:unhideWhenUsed="1"/>
-    <w:lsdException w:name="index 9" w:semiHidden="1" w:unhideWhenUsed="1"/>
-    <w:lsdException w:name="toc 1" w:semiHidden="1" w:uiPriority="39" w:unhideWhenUsed="1"/>
-    <w:lsdException w:name="toc 2" w:semiHidden="1" w:uiPriority="39" w:unhideWhenUsed="1"/>
-    <w:lsdException w:name="toc 3" w:semiHidden="1" w:uiPriority="39" w:unhideWhenUsed="1"/>
-    <w:lsdException w:name="toc 4" w:semiHidden="1" w:uiPriority="39" w:unhideWhenUsed="1"/>
-    <w:lsdException w:name="toc 5" w:semiHidden="1" w:uiPriority="39" w:unhideWhenUsed="1"/>
-    <w:lsdException w:name="toc 6" w:semiHidden="1" w:uiPriority="39" w:unhideWhenUsed="1"/>
-    <w:lsdException w:name="toc 7" w:semiHidden="1" w:uiPriority="39" w:unhideWhenUsed="1"/>
-    <w:lsdException w:name="toc 8" w:semiHidden="1" w:uiPriority="39" w:unhideWhenUsed="1"/>
-    <w:lsdException w:name="toc 9" w:semiHidden="1" w:uiPriority="39" w:unhideWhenUsed="1"/>
-    <w:lsdException w:name="Normal Indent" w:semiHidden="1" w:unhideWhenUsed="1"/>
-    <w:lsdException w:name="footnote text" w:semiHidden="1" w:unhideWhenUsed="1"/>
-    <w:lsdException w:name="annotation text" w:semiHidden="1" w:unhideWhenUsed="1"/>
-    <w:lsdException w:name="header" w:semiHidden="1" w:unhideWhenUsed="1"/>
-    <w:lsdException w:name="footer" w:semiHidden="1" w:unhideWhenUsed="1"/>
-    <w:lsdException w:name="index heading" w:semiHidden="1" w:unhideWhenUsed="1"/>
-    <w:lsdException w:name="caption" w:semiHidden="1" w:uiPriority="35" w:unhideWhenUsed="1" w:qFormat="1"/>
-    <w:lsdException w:name="table of figures" w:semiHidden="1" w:unhideWhenUsed="1"/>
-    <w:lsdException w:name="envelope address" w:semiHidden="1" w:unhideWhenUsed="1"/>
-    <w:lsdException w:name="envelope return" w:semiHidden="1" w:unhideWhenUsed="1"/>
-    <w:lsdException w:name="footnote reference" w:semiHidden="1" w:unhideWhenUsed="1"/>
-    <w:lsdException w:name="annotation reference" w:semiHidden="1" w:unhideWhenUsed="1"/>
-    <w:lsdException w:name="line number" w:semiHidden="1" w:unhideWhenUsed="1"/>
-    <w:lsdException w:name="page number" w:semiHidden="1" w:unhideWhenUsed="1"/>
-    <w:lsdException w:name="endnote reference" w:semiHidden="1" w:unhideWhenUsed="1"/>
-    <w:lsdException w:name="endnote text" w:semiHidden="1" w:unhideWhenUsed="1"/>
-    <w:lsdException w:name="table of authorities" w:semiHidden="1" w:unhideWhenUsed="1"/>
-    <w:lsdException w:name="macro" w:semiHidden="1" w:unhideWhenUsed="1"/>
-    <w:lsdException w:name="toa heading" w:semiHidden="1" w:unhideWhenUsed="1"/>
-    <w:lsdException w:name="List" w:semiHidden="1" w:unhideWhenUsed="1"/>
-    <w:lsdException w:name="List Bullet" w:semiHidden="1" w:unhideWhenUsed="1"/>
-    <w:lsdException w:name="List Number" w:semiHidden="1" w:unhideWhenUsed="1"/>
-    <w:lsdException w:name="List 2" w:semiHidden="1" w:unhideWhenUsed="1"/>
-    <w:lsdException w:name="List 3" w:semiHidden="1" w:unhideWhenUsed="1"/>
-    <w:lsdException w:name="List 4" w:semiHidden="1" w:unhideWhenUsed="1"/>
-    <w:lsdException w:name="List 5" w:semiHidden="1" w:unhideWhenUsed="1"/>
-    <w:lsdException w:name="List Bullet 2" w:semiHidden="1" w:unhideWhenUsed="1"/>
-    <w:lsdException w:name="List Bullet 3" w:semiHidden="1" w:unhideWhenUsed="1"/>
-    <w:lsdException w:name="List Bullet 4" w:semiHidden="1" w:unhideWhenUsed="1"/>
-    <w:lsdException w:name="List Bullet 5" w:semiHidden="1" w:unhideWhenUsed="1"/>
-    <w:lsdException w:name="List Number 2" w:semiHidden="1" w:unhideWhenUsed="1"/>
-    <w:lsdException w:name="List Number 3" w:semiHidden="1" w:unhideWhenUsed="1"/>
-    <w:lsdException w:name="List Number 4" w:semiHidden="1" w:unhideWhenUsed="1"/>
-    <w:lsdException w:name="List Number 5" w:semiHidden="1" w:unhideWhenUsed="1"/>
-    <w:lsdException w:name="Title" w:uiPriority="10" w:qFormat="1"/>
-    <w:lsdException w:name="Closing" w:semiHidden="1" w:unhideWhenUsed="1"/>
-    <w:lsdException w:name="Signature" w:semiHidden="1" w:unhideWhenUsed="1"/>
-    <w:lsdException w:name="Default Paragraph Font" w:semiHidden="1" w:uiPriority="1" w:unhideWhenUsed="1"/>
-    <w:lsdException w:name="Body Text" w:semiHidden="1" w:unhideWhenUsed="1"/>
-    <w:lsdException w:name="Body Text Indent" w:semiHidden="1" w:unhideWhenUsed="1"/>
-    <w:lsdException w:name="List Continue" w:semiHidden="1" w:unhideWhenUsed="1"/>
-    <w:lsdException w:name="List Continue 2" w:semiHidden="1" w:unhideWhenUsed="1"/>
-    <w:lsdException w:name="List Continue 3" w:semiHidden="1" w:unhideWhenUsed="1"/>
-    <w:lsdException w:name="List Continue 4" w:semiHidden="1" w:unhideWhenUsed="1"/>
-    <w:lsdException w:name="List Continue 5" w:semiHidden="1" w:unhideWhenUsed="1"/>
-    <w:lsdException w:name="Message Header" w:semiHidden="1" w:unhideWhenUsed="1"/>
-    <w:lsdException w:name="Subtitle" w:uiPriority="11" w:qFormat="1"/>
-    <w:lsdException w:name="Salutation" w:semiHidden="1" w:unhideWhenUsed="1"/>
-    <w:lsdException w:name="Date" w:semiHidden="1" w:unhideWhenUsed="1"/>
-    <w:lsdException w:name="Body Text First Indent" w:semiHidden="1" w:unhideWhenUsed="1"/>
-    <w:lsdException w:name="Body Text First Indent 2" w:semiHidden="1" w:unhideWhenUsed="1"/>
-    <w:lsdException w:name="Note Heading" w:semiHidden="1" w:unhideWhenUsed="1"/>
-    <w:lsdException w:name="Body Text 2" w:semiHidden="1" w:unhideWhenUsed="1"/>
-    <w:lsdException w:name="Body Text 3" w:semiHidden="1" w:unhideWhenUsed="1"/>
-    <w:lsdException w:name="Body Text Indent 2" w:semiHidden="1" w:unhideWhenUsed="1"/>
-    <w:lsdException w:name="Body Text Indent 3" w:semiHidden="1" w:unhideWhenUsed="1"/>
-    <w:lsdException w:name="Block Text" w:semiHidden="1" w:unhideWhenUsed="1"/>
-    <w:lsdException w:name="Hyperlink" w:semiHidden="1" w:unhideWhenUsed="1"/>
-    <w:lsdException w:name="FollowedHyperlink" w:semiHidden="1" w:unhideWhenUsed="1"/>
-    <w:lsdException w:name="Strong" w:uiPriority="22" w:qFormat="1"/>
-    <w:lsdException w:name="Emphasis" w:uiPriority="20" w:qFormat="1"/>
-    <w:lsdException w:name="Document Map" w:semiHidden="1" w:unhideWhenUsed="1"/>
-    <w:lsdException w:name="Plain Text" w:semiHidden="1" w:unhideWhenUsed="1"/>
-    <w:lsdException w:name="E-mail Signature" w:semiHidden="1" w:unhideWhenUsed="1"/>
-    <w:lsdException w:name="HTML Top of Form" w:semiHidden="1" w:unhideWhenUsed="1"/>
-    <w:lsdException w:name="HTML Bottom of Form" w:semiHidden="1" w:unhideWhenUsed="1"/>
-    <w:lsdException w:name="Normal (Web)" w:semiHidden="1" w:unhideWhenUsed="1"/>
-    <w:lsdException w:name="HTML Acronym" w:semiHidden="1" w:unhideWhenUsed="1"/>
-    <w:lsdException w:name="HTML Address" w:semiHidden="1" w:unhideWhenUsed="1"/>
-    <w:lsdException w:name="HTML Cite" w:semiHidden="1" w:unhideWhenUsed="1"/>
-    <w:lsdException w:name="HTML Code" w:semiHidden="1" w:unhideWhenUsed="1"/>
-    <w:lsdException w:name="HTML Definition" w:semiHidden="1" w:unhideWhenUsed="1"/>
-    <w:lsdException w:name="HTML Keyboard" w:semiHidden="1" w:unhideWhenUsed="1"/>
-    <w:lsdException w:name="HTML Preformatted" w:semiHidden="1" w:unhideWhenUsed="1"/>
-    <w:lsdException w:name="HTML Sample" w:semiHidden="1" w:unhideWhenUsed="1"/>
-    <w:lsdException w:name="HTML Typewriter" w:semiHidden="1" w:unhideWhenUsed="1"/>
-    <w:lsdException w:name="HTML Variable" w:semiHidden="1" w:unhideWhenUsed="1"/>
-    <w:lsdException w:name="Normal Table" w:semiHidden="1" w:unhideWhenUsed="1"/>
-    <w:lsdException w:name="annotation subject" w:semiHidden="1" w:unhideWhenUsed="1"/>
-    <w:lsdException w:name="No List" w:semiHidden="1" w:unhideWhenUsed="1"/>
-    <w:lsdException w:name="Outline List 1" w:semiHidden="1" w:unhideWhenUsed="1"/>
-    <w:lsdException w:name="Outline List 2" w:semiHidden="1" w:unhideWhenUsed="1"/>
-    <w:lsdException w:name="Outline List 3" w:semiHidden="1" w:unhideWhenUsed="1"/>
-    <w:lsdException w:name="Table Simple 1" w:semiHidden="1" w:unhideWhenUsed="1"/>
-    <w:lsdException w:name="Table Simple 2" w:semiHidden="1" w:unhideWhenUsed="1"/>
-    <w:lsdException w:name="Table Simple 3" w:semiHidden="1" w:unhideWhenUsed="1"/>
-    <w:lsdException w:name="Table Classic 1" w:semiHidden="1" w:unhideWhenUsed="1"/>
-    <w:lsdException w:name="Table Classic 2" w:semiHidden="1" w:unhideWhenUsed="1"/>
-    <w:lsdException w:name="Table Classic 3" w:semiHidden="1" w:unhideWhenUsed="1"/>
-    <w:lsdException w:name="Table Classic 4" w:semiHidden="1" w:unhideWhenUsed="1"/>
-    <w:lsdException w:name="Table Colorful 1" w:semiHidden="1" w:unhideWhenUsed="1"/>
-    <w:lsdException w:name="Table Colorful 2" w:semiHidden="1" w:unhideWhenUsed="1"/>
-    <w:lsdException w:name="Table Colorful 3" w:semiHidden="1" w:unhideWhenUsed="1"/>
-    <w:lsdException w:name="Table Columns 1" w:semiHidden="1" w:unhideWhenUsed="1"/>
-    <w:lsdException w:name="Table Columns 2" w:semiHidden="1" w:unhideWhenUsed="1"/>
-    <w:lsdException w:name="Table Columns 3" w:semiHidden="1" w:unhideWhenUsed="1"/>
-    <w:lsdException w:name="Table Columns 4" w:semiHidden="1" w:unhideWhenUsed="1"/>
-    <w:lsdException w:name="Table Columns 5" w:semiHidden="1" w:unhideWhenUsed="1"/>
-    <w:lsdException w:name="Table Grid 1" w:semiHidden="1" w:unhideWhenUsed="1"/>
-    <w:lsdException w:name="Table Grid 2" w:semiHidden="1" w:unhideWhenUsed="1"/>
-    <w:lsdException w:name="Table Grid 3" w:semiHidden="1" w:unhideWhenUsed="1"/>
-    <w:lsdException w:name="Table Grid 4" w:semiHidden="1" w:unhideWhenUsed="1"/>
-    <w:lsdException w:name="Table Grid 5" w:semiHidden="1" w:unhideWhenUsed="1"/>
-    <w:lsdException w:name="Table Grid 6" w:semiHidden="1" w:unhideWhenUsed="1"/>
-    <w:lsdException w:name="Table Grid 7" w:semiHidden="1" w:unhideWhenUsed="1"/>
-    <w:lsdException w:name="Table Grid 8" w:semiHidden="1" w:unhideWhenUsed="1"/>
-    <w:lsdException w:name="Table List 1" w:semiHidden="1" w:unhideWhenUsed="1"/>
-    <w:lsdException w:name="Table List 2" w:semiHidden="1" w:unhideWhenUsed="1"/>
-    <w:lsdException w:name="Table List 3" w:semiHidden="1" w:unhideWhenUsed="1"/>
-    <w:lsdException w:name="Table List 4" w:semiHidden="1" w:unhideWhenUsed="1"/>
-    <w:lsdException w:name="Table List 5" w:semiHidden="1" w:unhideWhenUsed="1"/>
-    <w:lsdException w:name="Table List 6" w:semiHidden="1" w:unhideWhenUsed="1"/>
-    <w:lsdException w:name="Table List 7" w:semiHidden="1" w:unhideWhenUsed="1"/>
-    <w:lsdException w:name="Table List 8" w:semiHidden="1" w:unhideWhenUsed="1"/>
-    <w:lsdException w:name="Table 3D effects 1" w:semiHidden="1" w:unhideWhenUsed="1"/>
-    <w:lsdException w:name="Table 3D effects 2" w:semiHidden="1" w:unhideWhenUsed="1"/>
-    <w:lsdException w:name="Table 3D effects 3" w:semiHidden="1" w:unhideWhenUsed="1"/>
-    <w:lsdException w:name="Table Contemporary" w:semiHidden="1" w:unhideWhenUsed="1"/>
-    <w:lsdException w:name="Table Elegant" w:semiHidden="1" w:unhideWhenUsed="1"/>
-    <w:lsdException w:name="Table Professional" w:semiHidden="1" w:unhideWhenUsed="1"/>
-    <w:lsdException w:name="Table Subtle 1" w:semiHidden="1" w:unhideWhenUsed="1"/>
-    <w:lsdException w:name="Table Subtle 2" w:semiHidden="1" w:unhideWhenUsed="1"/>
-    <w:lsdException w:name="Table Web 1" w:semiHidden="1" w:unhideWhenUsed="1"/>
-    <w:lsdException w:name="Table Web 2" w:semiHidden="1" w:unhideWhenUsed="1"/>
-    <w:lsdException w:name="Table Web 3" w:semiHidden="1" w:unhideWhenUsed="1"/>
-    <w:lsdException w:name="Balloon Text" w:semiHidden="1" w:unhideWhenUsed="1"/>
-    <w:lsdException w:name="Table Grid" w:uiPriority="39"/>
-    <w:lsdException w:name="Table Theme" w:semiHidden="1" w:unhideWhenUsed="1"/>
-    <w:lsdException w:name="Placeholder Text" w:semiHidden="1"/>
-    <w:lsdException w:name="No Spacing" w:uiPriority="1" w:qFormat="1"/>
-    <w:lsdException w:name="Light Shading" w:uiPriority="60"/>
-    <w:lsdException w:name="Light List" w:uiPriority="61"/>
-    <w:lsdException w:name="Light Grid" w:uiPriority="62"/>
-    <w:lsdException w:name="Medium Shading 1" w:uiPriority="63"/>
-    <w:lsdException w:name="Medium Shading 2" w:uiPriority="64"/>
-    <w:lsdException w:name="Medium List 1" w:uiPriority="65"/>
-    <w:lsdException w:name="Medium List 2" w:uiPriority="66"/>
-    <w:lsdException w:name="Medium Grid 1" w:uiPriority="67"/>
-    <w:lsdException w:name="Medium Grid 2" w:uiPriority="68"/>
-    <w:lsdException w:name="Medium Grid 3" w:uiPriority="69"/>
-    <w:lsdException w:name="Dark List" w:uiPriority="70"/>
-    <w:lsdException w:name="Colorful Shading" w:uiPriority="71"/>
-    <w:lsdException w:name="Colorful List" w:uiPriority="72"/>
-    <w:lsdException w:name="Colorful Grid" w:uiPriority="73"/>
-    <w:lsdException w:name="Light Shading Accent 1" w:uiPriority="60"/>
-    <w:lsdException w:name="Light List Accent 1" w:uiPriority="61"/>
-    <w:lsdException w:name="Light Grid Accent 1" w:uiPriority="62"/>
-    <w:lsdException w:name="Medium Shading 1 Accent 1" w:uiPriority="63"/>
-    <w:lsdException w:name="Medium Shading 2 Accent 1" w:uiPriority="64"/>
-    <w:lsdException w:name="Medium List 1 Accent 1" w:uiPriority="65"/>
-    <w:lsdException w:name="Revision" w:semiHidden="1"/>
-    <w:lsdException w:name="List Paragraph" w:uiPriority="34" w:qFormat="1"/>
-    <w:lsdException w:name="Quote" w:uiPriority="29" w:qFormat="1"/>
-    <w:lsdException w:name="Intense Quote" w:uiPriority="30" w:qFormat="1"/>
-    <w:lsdException w:name="Medium List 2 Accent 1" w:uiPriority="66"/>
-    <w:lsdException w:name="Medium Grid 1 Accent 1" w:uiPriority="67"/>
-    <w:lsdException w:name="Medium Grid 2 Accent 1" w:uiPriority="68"/>
-    <w:lsdException w:name="Medium Grid 3 Accent 1" w:uiPriority="69"/>
-    <w:lsdException w:name="Dark List Accent 1" w:uiPriority="70"/>
-    <w:lsdException w:name="Colorful Shading Accent 1" w:uiPriority="71"/>
-    <w:lsdException w:name="Colorful List Accent 1" w:uiPriority="72"/>
-    <w:lsdException w:name="Colorful Grid Accent 1" w:uiPriority="73"/>
-    <w:lsdException w:name="Light Shading Accent 2" w:uiPriority="60"/>
-    <w:lsdException w:name="Light List Accent 2" w:uiPriority="61"/>
-    <w:lsdException w:name="Light Grid Accent 2" w:uiPriority="62"/>
-    <w:lsdException w:name="Medium Shading 1 Accent 2" w:uiPriority="63"/>
-    <w:lsdException w:name="Medium Shading 2 Accent 2" w:uiPriority="64"/>
-    <w:lsdException w:name="Medium List 1 Accent 2" w:uiPriority="65"/>
-    <w:lsdException w:name="Medium List 2 Accent 2" w:uiPriority="66"/>
-    <w:lsdException w:name="Medium Grid 1 Accent 2" w:uiPriority="67"/>
-    <w:lsdException w:name="Medium Grid 2 Accent 2" w:uiPriority="68"/>
-    <w:lsdException w:name="Medium Grid 3 Accent 2" w:uiPriority="69"/>
-    <w:lsdException w:name="Dark List Accent 2" w:uiPriority="70"/>
-    <w:lsdException w:name="Colorful Shading Accent 2" w:uiPriority="71"/>
-    <w:lsdException w:name="Colorful List Accent 2" w:uiPriority="72"/>
-    <w:lsdException w:name="Colorful Grid Accent 2" w:uiPriority="73"/>
-    <w:lsdException w:name="Light Shading Accent 3" w:uiPriority="60"/>
-    <w:lsdException w:name="Light List Accent 3" w:uiPriority="61"/>
-    <w:lsdException w:name="Light Grid Accent 3" w:uiPriority="62"/>
-    <w:lsdException w:name="Medium Shading 1 Accent 3" w:uiPriority="63"/>
-    <w:lsdException w:name="Medium Shading 2 Accent 3" w:uiPriority="64"/>
-    <w:lsdException w:name="Medium List 1 Accent 3" w:uiPriority="65"/>
-    <w:lsdException w:name="Medium List 2 Accent 3" w:uiPriority="66"/>
-    <w:lsdException w:name="Medium Grid 1 Accent 3" w:uiPriority="67"/>
-    <w:lsdException w:name="Medium Grid 2 Accent 3" w:uiPriority="68"/>
-    <w:lsdException w:name="Medium Grid 3 Accent 3" w:uiPriority="69"/>
-    <w:lsdException w:name="Dark List Accent 3" w:uiPriority="70"/>
-    <w:lsdException w:name="Colorful Shading Accent 3" w:uiPriority="71"/>
-    <w:lsdException w:name="Colorful List Accent 3" w:uiPriority="72"/>
-    <w:lsdException w:name="Colorful Grid Accent 3" w:uiPriority="73"/>
-    <w:lsdException w:name="Light Shading Accent 4" w:uiPriority="60"/>
-    <w:lsdException w:name="Light List Accent 4" w:uiPriority="61"/>
-    <w:lsdException w:name="Light Grid Accent 4" w:uiPriority="62"/>
-    <w:lsdException w:name="Medium Shading 1 Accent 4" w:uiPriority="63"/>
-    <w:lsdException w:name="Medium Shading 2 Accent 4" w:uiPriority="64"/>
-    <w:lsdException w:name="Medium List 1 Accent 4" w:uiPriority="65"/>
-    <w:lsdException w:name="Medium List 2 Accent 4" w:uiPriority="66"/>
-    <w:lsdException w:name="Medium Grid 1 Accent 4" w:uiPriority="67"/>
-    <w:lsdException w:name="Medium Grid 2 Accent 4" w:uiPriority="68"/>
-    <w:lsdException w:name="Medium Grid 3 Accent 4" w:uiPriority="69"/>
-    <w:lsdException w:name="Dark List Accent 4" w:uiPriority="70"/>
-    <w:lsdException w:name="Colorful Shading Accent 4" w:uiPriority="71"/>
-    <w:lsdException w:name="Colorful List Accent 4" w:uiPriority="72"/>
-    <w:lsdException w:name="Colorful Grid Accent 4" w:uiPriority="73"/>
-    <w:lsdException w:name="Light Shading Accent 5" w:uiPriority="60"/>
-    <w:lsdException w:name="Light List Accent 5" w:uiPriority="61"/>
-    <w:lsdException w:name="Light Grid Accent 5" w:uiPriority="62"/>
-    <w:lsdException w:name="Medium Shading 1 Accent 5" w:uiPriority="63"/>
-    <w:lsdException w:name="Medium Shading 2 Accent 5" w:uiPriority="64"/>
-    <w:lsdException w:name="Medium List 1 Accent 5" w:uiPriority="65"/>
-    <w:lsdException w:name="Medium List 2 Accent 5" w:uiPriority="66"/>
-    <w:lsdException w:name="Medium Grid 1 Accent 5" w:uiPriority="67"/>
-    <w:lsdException w:name="Medium Grid 2 Accent 5" w:uiPriority="68"/>
-    <w:lsdException w:name="Medium Grid 3 Accent 5" w:uiPriority="69"/>
-    <w:lsdException w:name="Dark List Accent 5" w:uiPriority="70"/>
-    <w:lsdException w:name="Colorful Shading Accent 5" w:uiPriority="71"/>
-    <w:lsdException w:name="Colorful List Accent 5" w:uiPriority="72"/>
-    <w:lsdException w:name="Colorful Grid Accent 5" w:uiPriority="73"/>
-    <w:lsdException w:name="Light Shading Accent 6" w:uiPriority="60"/>
-    <w:lsdException w:name="Light List Accent 6" w:uiPriority="61"/>
-    <w:lsdException w:name="Light Grid Accent 6" w:uiPriority="62"/>
-    <w:lsdException w:name="Medium Shading 1 Accent 6" w:uiPriority="63"/>
-    <w:lsdException w:name="Medium Shading 2 Accent 6" w:uiPriority="64"/>
-    <w:lsdException w:name="Medium List 1 Accent 6" w:uiPriority="65"/>
-    <w:lsdException w:name="Medium List 2 Accent 6" w:uiPriority="66"/>
-    <w:lsdException w:name="Medium Grid 1 Accent 6" w:uiPriority="67"/>
-    <w:lsdException w:name="Medium Grid 2 Accent 6" w:uiPriority="68"/>
-    <w:lsdException w:name="Medium Grid 3 Accent 6" w:uiPriority="69"/>
-    <w:lsdException w:name="Dark List Accent 6" w:uiPriority="70"/>
-    <w:lsdException w:name="Colorful Shading Accent 6" w:uiPriority="71"/>
-    <w:lsdException w:name="Colorful List Accent 6" w:uiPriority="72"/>
-    <w:lsdException w:name="Colorful Grid Accent 6" w:uiPriority="73"/>
-    <w:lsdException w:name="Subtle Emphasis" w:uiPriority="19" w:qFormat="1"/>
-    <w:lsdException w:name="Intense Emphasis" w:uiPriority="21" w:qFormat="1"/>
-    <w:lsdException w:name="Subtle Reference" w:uiPriority="31" w:qFormat="1"/>
-    <w:lsdException w:name="Intense Reference" w:uiPriority="32" w:qFormat="1"/>
-    <w:lsdException w:name="Book Title" w:uiPriority="33" w:qFormat="1"/>
-    <w:lsdException w:name="Bibliography" w:semiHidden="1" w:uiPriority="37" w:unhideWhenUsed="1"/>
-    <w:lsdException w:name="TOC Heading" w:semiHidden="1" w:uiPriority="39" w:unhideWhenUsed="1" w:qFormat="1"/>
-    <w:lsdException w:name="Plain Table 1" w:uiPriority="41"/>
-    <w:lsdException w:name="Plain Table 2" w:uiPriority="42"/>
-    <w:lsdException w:name="Plain Table 3" w:uiPriority="43"/>
-    <w:lsdException w:name="Plain Table 4" w:uiPriority="44"/>
-    <w:lsdException w:name="Plain Table 5" w:uiPriority="45"/>
-    <w:lsdException w:name="Grid Table Light" w:uiPriority="40"/>
-    <w:lsdException w:name="Grid Table 1 Light" w:uiPriority="46"/>
-    <w:lsdException w:name="Grid Table 2" w:uiPriority="47"/>
-    <w:lsdException w:name="Grid Table 3" w:uiPriority="48"/>
-    <w:lsdException w:name="Grid Table 4" w:uiPriority="49"/>
-    <w:lsdException w:name="Grid Table 5 Dark" w:uiPriority="50"/>
-    <w:lsdException w:name="Grid Table 6 Colorful" w:uiPriority="51"/>
-    <w:lsdException w:name="Grid Table 7 Colorful" w:uiPriority="52"/>
-    <w:lsdException w:name="Grid Table 1 Light Accent 1" w:uiPriority="46"/>
-    <w:lsdException w:name="Grid Table 2 Accent 1" w:uiPriority="47"/>
-    <w:lsdException w:name="Grid Table 3 Accent 1" w:uiPriority="48"/>
-    <w:lsdException w:name="Grid Table 4 Accent 1" w:uiPriority="49"/>
-    <w:lsdException w:name="Grid Table 5 Dark Accent 1" w:uiPriority="50"/>
-    <w:lsdException w:name="Grid Table 6 Colorful Accent 1" w:uiPriority="51"/>
-    <w:lsdException w:name="Grid Table 7 Colorful Accent 1" w:uiPriority="52"/>
-    <w:lsdException w:name="Grid Table 1 Light Accent 2" w:uiPriority="46"/>
-    <w:lsdException w:name="Grid Table 2 Accent 2" w:uiPriority="47"/>
-    <w:lsdException w:name="Grid Table 3 Accent 2" w:uiPriority="48"/>
-    <w:lsdException w:name="Grid Table 4 Accent 2" w:uiPriority="49"/>
-    <w:lsdException w:name="Grid Table 5 Dark Accent 2" w:uiPriority="50"/>
-    <w:lsdException w:name="Grid Table 6 Colorful Accent 2" w:uiPriority="51"/>
-    <w:lsdException w:name="Grid Table 7 Colorful Accent 2" w:uiPriority="52"/>
-    <w:lsdException w:name="Grid Table 1 Light Accent 3" w:uiPriority="46"/>
-    <w:lsdException w:name="Grid Table 2 Accent 3" w:uiPriority="47"/>
-    <w:lsdException w:name="Grid Table 3 Accent 3" w:uiPriority="48"/>
-    <w:lsdException w:name="Grid Table 4 Accent 3" w:uiPriority="49"/>
-    <w:lsdException w:name="Grid Table 5 Dark Accent 3" w:uiPriority="50"/>
-    <w:lsdException w:name="Grid Table 6 Colorful Accent 3" w:uiPriority="51"/>
-    <w:lsdException w:name="Grid Table 7 Colorful Accent 3" w:uiPriority="52"/>
-    <w:lsdException w:name="Grid Table 1 Light Accent 4" w:uiPriority="46"/>
-    <w:lsdException w:name="Grid Table 2 Accent 4" w:uiPriority="47"/>
-    <w:lsdException w:name="Grid Table 3 Accent 4" w:uiPriority="48"/>
-    <w:lsdException w:name="Grid Table 4 Accent 4" w:uiPriority="49"/>
-    <w:lsdException w:name="Grid Table 5 Dark Accent 4" w:uiPriority="50"/>
-    <w:lsdException w:name="Grid Table 6 Colorful Accent 4" w:uiPriority="51"/>
-    <w:lsdException w:name="Grid Table 7 Colorful Accent 4" w:uiPriority="52"/>
-    <w:lsdException w:name="Grid Table 1 Light Accent 5" w:uiPriority="46"/>
-    <w:lsdException w:name="Grid Table 2 Accent 5" w:uiPriority="47"/>
-    <w:lsdException w:name="Grid Table 3 Accent 5" w:uiPriority="48"/>
-    <w:lsdException w:name="Grid Table 4 Accent 5" w:uiPriority="49"/>
-    <w:lsdException w:name="Grid Table 5 Dark Accent 5" w:uiPriority="50"/>
-    <w:lsdException w:name="Grid Table 6 Colorful Accent 5" w:uiPriority="51"/>
-    <w:lsdException w:name="Grid Table 7 Colorful Accent 5" w:uiPriority="52"/>
-    <w:lsdException w:name="Grid Table 1 Light Accent 6" w:uiPriority="46"/>
-    <w:lsdException w:name="Grid Table 2 Accent 6" w:uiPriority="47"/>
-    <w:lsdException w:name="Grid Table 3 Accent 6" w:uiPriority="48"/>
-    <w:lsdException w:name="Grid Table 4 Accent 6" w:uiPriority="49"/>
-    <w:lsdException w:name="Grid Table 5 Dark Accent 6" w:uiPriority="50"/>
-    <w:lsdException w:name="Grid Table 6 Colorful Accent 6" w:uiPriority="51"/>
-    <w:lsdException w:name="Grid Table 7 Colorful Accent 6" w:uiPriority="52"/>
-    <w:lsdException w:name="List Table 1 Light" w:uiPriority="46"/>
-    <w:lsdException w:name="List Table 2" w:uiPriority="47"/>
-    <w:lsdException w:name="List Table 3" w:uiPriority="48"/>
-    <w:lsdException w:name="List Table 4" w:uiPriority="49"/>
-    <w:lsdException w:name="List Table 5 Dark" w:uiPriority="50"/>
-    <w:lsdException w:name="List Table 6 Colorful" w:uiPriority="51"/>
-    <w:lsdException w:name="List Table 7 Colorful" w:uiPriority="52"/>
-    <w:lsdException w:name="List Table 1 Light Accent 1" w:uiPriority="46"/>
-    <w:lsdException w:name="List Table 2 Accent 1" w:uiPriority="47"/>
-    <w:lsdException w:name="List Table 3 Accent 1" w:uiPriority="48"/>
-    <w:lsdException w:name="List Table 4 Accent 1" w:uiPriority="49"/>
-    <w:lsdException w:name="List Table 5 Dark Accent 1" w:uiPriority="50"/>
-    <w:lsdException w:name="List Table 6 Colorful Accent 1" w:uiPriority="51"/>
-    <w:lsdException w:name="List Table 7 Colorful Accent 1" w:uiPriority="52"/>
-    <w:lsdException w:name="List Table 1 Light Accent 2" w:uiPriority="46"/>
-    <w:lsdException w:name="List Table 2 Accent 2" w:uiPriority="47"/>
-    <w:lsdException w:name="List Table 3 Accent 2" w:uiPriority="48"/>
-    <w:lsdException w:name="List Table 4 Accent 2" w:uiPriority="49"/>
-    <w:lsdException w:name="List Table 5 Dark Accent 2" w:uiPriority="50"/>
-    <w:lsdException w:name="List Table 6 Colorful Accent 2" w:uiPriority="51"/>
-    <w:lsdException w:name="List Table 7 Colorful Accent 2" w:uiPriority="52"/>
-    <w:lsdException w:name="List Table 1 Light Accent 3" w:uiPriority="46"/>
-    <w:lsdException w:name="List Table 2 Accent 3" w:uiPriority="47"/>
-    <w:lsdException w:name="List Table 3 Accent 3" w:uiPriority="48"/>
-    <w:lsdException w:name="List Table 4 Accent 3" w:uiPriority="49"/>
-    <w:lsdException w:name="List Table 5 Dark Accent 3" w:uiPriority="50"/>
-    <w:lsdException w:name="List Table 6 Colorful Accent 3" w:uiPriority="51"/>
-    <w:lsdException w:name="List Table 7 Colorful Accent 3" w:uiPriority="52"/>
-    <w:lsdException w:name="List Table 1 Light Accent 4" w:uiPriority="46"/>
-    <w:lsdException w:name="List Table 2 Accent 4" w:uiPriority="47"/>
-    <w:lsdException w:name="List Table 3 Accent 4" w:uiPriority="48"/>
-    <w:lsdException w:name="List Table 4 Accent 4" w:uiPriority="49"/>
-    <w:lsdException w:name="List Table 5 Dark Accent 4" w:uiPriority="50"/>
-    <w:lsdException w:name="List Table 6 Colorful Accent 4" w:uiPriority="51"/>
-    <w:lsdException w:name="List Table 7 Colorful Accent 4" w:uiPriority="52"/>
-    <w:lsdException w:name="List Table 1 Light Accent 5" w:uiPriority="46"/>
-    <w:lsdException w:name="List Table 2 Accent 5" w:uiPriority="47"/>
-    <w:lsdException w:name="List Table 3 Accent 5" w:uiPriority="48"/>
-    <w:lsdException w:name="List Table 4 Accent 5" w:uiPriority="49"/>
-    <w:lsdException w:name="List Table 5 Dark Accent 5" w:uiPriority="50"/>
-    <w:lsdException w:name="List Table 6 Colorful Accent 5" w:uiPriority="51"/>
-    <w:lsdException w:name="List Table 7 Colorful Accent 5" w:uiPriority="52"/>
-    <w:lsdException w:name="List Table 1 Light Accent 6" w:uiPriority="46"/>
-    <w:lsdException w:name="List Table 2 Accent 6" w:uiPriority="47"/>
-    <w:lsdException w:name="List Table 3 Accent 6" w:uiPriority="48"/>
-    <w:lsdException w:name="List Table 4 Accent 6" w:uiPriority="49"/>
-    <w:lsdException w:name="List Table 5 Dark Accent 6" w:uiPriority="50"/>
-    <w:lsdException w:name="List Table 6 Colorful Accent 6" w:uiPriority="51"/>
-    <w:lsdException w:name="List Table 7 Colorful Accent 6" w:uiPriority="52"/>
-    <w:lsdException w:name="Mention" w:semiHidden="1" w:unhideWhenUsed="1"/>
-    <w:lsdException w:name="Smart Hyperlink" w:semiHidden="1" w:unhideWhenUsed="1"/>
-    <w:lsdException w:name="Hashtag" w:semiHidden="1" w:unhideWhenUsed="1"/>
-    <w:lsdException w:name="Unresolved Mention" w:semiHidden="1" w:unhideWhenUsed="1"/>
-    <w:lsdException w:name="Smart Link" w:semiHidden="1" w:unhideWhenUsed="1"/>
+  <w:latentStyles w:defLockedState="0" w:defUIPriority="99" w:defSemiHidden="1" w:defUnhideWhenUsed="1" w:defQFormat="0" w:count="267">
+    <w:lsdException w:name="Normal" w:semiHidden="0" w:uiPriority="0" w:unhideWhenUsed="0" w:qFormat="1"/>
+    <w:lsdException w:name="heading 1" w:semiHidden="0" w:uiPriority="9" w:unhideWhenUsed="0" w:qFormat="1"/>
+    <w:lsdException w:name="heading 2" w:uiPriority="9" w:qFormat="1"/>
+    <w:lsdException w:name="heading 3" w:uiPriority="9" w:qFormat="1"/>
+    <w:lsdException w:name="heading 4" w:uiPriority="9" w:qFormat="1"/>
+    <w:lsdException w:name="heading 5" w:uiPriority="9" w:qFormat="1"/>
+    <w:lsdException w:name="heading 6" w:uiPriority="9" w:qFormat="1"/>
+    <w:lsdException w:name="heading 7" w:uiPriority="9" w:qFormat="1"/>
+    <w:lsdException w:name="heading 8" w:uiPriority="9" w:qFormat="1"/>
+    <w:lsdException w:name="heading 9" w:uiPriority="9" w:qFormat="1"/>
+    <w:lsdException w:name="toc 1" w:uiPriority="39"/>
+    <w:lsdException w:name="toc 2" w:uiPriority="39"/>
+    <w:lsdException w:name="toc 3" w:uiPriority="39"/>
+    <w:lsdException w:name="toc 4" w:uiPriority="39"/>
+    <w:lsdException w:name="toc 5" w:uiPriority="39"/>
+    <w:lsdException w:name="toc 6" w:uiPriority="39"/>
+    <w:lsdException w:name="toc 7" w:uiPriority="39"/>
+    <w:lsdException w:name="toc 8" w:uiPriority="39"/>
+    <w:lsdException w:name="toc 9" w:uiPriority="39"/>
+    <w:lsdException w:name="caption" w:uiPriority="35" w:qFormat="1"/>
+    <w:lsdException w:name="Title" w:semiHidden="0" w:uiPriority="10" w:unhideWhenUsed="0" w:qFormat="1"/>
+    <w:lsdException w:name="Default Paragraph Font" w:uiPriority="1"/>
+    <w:lsdException w:name="Subtitle" w:semiHidden="0" w:uiPriority="11" w:unhideWhenUsed="0" w:qFormat="1"/>
+    <w:lsdException w:name="Strong" w:semiHidden="0" w:uiPriority="22" w:unhideWhenUsed="0" w:qFormat="1"/>
+    <w:lsdException w:name="Emphasis" w:semiHidden="0" w:uiPriority="20" w:unhideWhenUsed="0" w:qFormat="1"/>
+    <w:lsdException w:name="Table Grid" w:semiHidden="0" w:uiPriority="39" w:unhideWhenUsed="0"/>
+    <w:lsdException w:name="Placeholder Text" w:unhideWhenUsed="0"/>
+    <w:lsdException w:name="No Spacing" w:semiHidden="0" w:uiPriority="1" w:unhideWhenUsed="0" w:qFormat="1"/>
+    <w:lsdException w:name="Light Shading" w:semiHidden="0" w:uiPriority="60" w:unhideWhenUsed="0"/>
+    <w:lsdException w:name="Light List" w:semiHidden="0" w:uiPriority="61" w:unhideWhenUsed="0"/>
+    <w:lsdException w:name="Light Grid" w:semiHidden="0" w:uiPriority="62" w:unhideWhenUsed="0"/>
+    <w:lsdException w:name="Medium Shading 1" w:semiHidden="0" w:uiPriority="63" w:unhideWhenUsed="0"/>
+    <w:lsdException w:name="Medium Shading 2" w:semiHidden="0" w:uiPriority="64" w:unhideWhenUsed="0"/>
+    <w:lsdException w:name="Medium List 1" w:semiHidden="0" w:uiPriority="65" w:unhideWhenUsed="0"/>
+    <w:lsdException w:name="Medium List 2" w:semiHidden="0" w:uiPriority="66" w:unhideWhenUsed="0"/>
+    <w:lsdException w:name="Medium Grid 1" w:semiHidden="0" w:uiPriority="67" w:unhideWhenUsed="0"/>
+    <w:lsdException w:name="Medium Grid 2" w:semiHidden="0" w:uiPriority="68" w:unhideWhenUsed="0"/>
+    <w:lsdException w:name="Medium Grid 3" w:semiHidden="0" w:uiPriority="69" w:unhideWhenUsed="0"/>
+    <w:lsdException w:name="Dark List" w:semiHidden="0" w:uiPriority="70" w:unhideWhenUsed="0"/>
+    <w:lsdException w:name="Colorful Shading" w:semiHidden="0" w:uiPriority="71" w:unhideWhenUsed="0"/>
+    <w:lsdException w:name="Colorful List" w:semiHidden="0" w:uiPriority="72" w:unhideWhenUsed="0"/>
+    <w:lsdException w:name="Colorful Grid" w:semiHidden="0" w:uiPriority="73" w:unhideWhenUsed="0"/>
+    <w:lsdException w:name="Light Shading Accent 1" w:semiHidden="0" w:uiPriority="60" w:unhideWhenUsed="0"/>
+    <w:lsdException w:name="Light List Accent 1" w:semiHidden="0" w:uiPriority="61" w:unhideWhenUsed="0"/>
+    <w:lsdException w:name="Light Grid Accent 1" w:semiHidden="0" w:uiPriority="62" w:unhideWhenUsed="0"/>
+    <w:lsdException w:name="Medium Shading 1 Accent 1" w:semiHidden="0" w:uiPriority="63" w:unhideWhenUsed="0"/>
+    <w:lsdException w:name="Medium Shading 2 Accent 1" w:semiHidden="0" w:uiPriority="64" w:unhideWhenUsed="0"/>
+    <w:lsdException w:name="Medium List 1 Accent 1" w:semiHidden="0" w:uiPriority="65" w:unhideWhenUsed="0"/>
+    <w:lsdException w:name="Revision" w:unhideWhenUsed="0"/>
+    <w:lsdException w:name="List Paragraph" w:semiHidden="0" w:uiPriority="34" w:unhideWhenUsed="0" w:qFormat="1"/>
+    <w:lsdException w:name="Quote" w:semiHidden="0" w:uiPriority="29" w:unhideWhenUsed="0" w:qFormat="1"/>
+    <w:lsdException w:name="Intense Quote" w:semiHidden="0" w:uiPriority="30" w:unhideWhenUsed="0" w:qFormat="1"/>
+    <w:lsdException w:name="Medium List 2 Accent 1" w:semiHidden="0" w:uiPriority="66" w:unhideWhenUsed="0"/>
+    <w:lsdException w:name="Medium Grid 1 Accent 1" w:semiHidden="0" w:uiPriority="67" w:unhideWhenUsed="0"/>
+    <w:lsdException w:name="Medium Grid 2 Accent 1" w:semiHidden="0" w:uiPriority="68" w:unhideWhenUsed="0"/>
+    <w:lsdException w:name="Medium Grid 3 Accent 1" w:semiHidden="0" w:uiPriority="69" w:unhideWhenUsed="0"/>
+    <w:lsdException w:name="Dark List Accent 1" w:semiHidden="0" w:uiPriority="70" w:unhideWhenUsed="0"/>
+    <w:lsdException w:name="Colorful Shading Accent 1" w:semiHidden="0" w:uiPriority="71" w:unhideWhenUsed="0"/>
+    <w:lsdException w:name="Colorful List Accent 1" w:semiHidden="0" w:uiPriority="72" w:unhideWhenUsed="0"/>
+    <w:lsdException w:name="Colorful Grid Accent 1" w:semiHidden="0" w:uiPriority="73" w:unhideWhenUsed="0"/>
+    <w:lsdException w:name="Light Shading Accent 2" w:semiHidden="0" w:uiPriority="60" w:unhideWhenUsed="0"/>
+    <w:lsdException w:name="Light List Accent 2" w:semiHidden="0" w:uiPriority="61" w:unhideWhenUsed="0"/>
+    <w:lsdException w:name="Light Grid Accent 2" w:semiHidden="0" w:uiPriority="62" w:unhideWhenUsed="0"/>
+    <w:lsdException w:name="Medium Shading 1 Accent 2" w:semiHidden="0" w:uiPriority="63" w:unhideWhenUsed="0"/>
+    <w:lsdException w:name="Medium Shading 2 Accent 2" w:semiHidden="0" w:uiPriority="64" w:unhideWhenUsed="0"/>
+    <w:lsdException w:name="Medium List 1 Accent 2" w:semiHidden="0" w:uiPriority="65" w:unhideWhenUsed="0"/>
+    <w:lsdException w:name="Medium List 2 Accent 2" w:semiHidden="0" w:uiPriority="66" w:unhideWhenUsed="0"/>
+    <w:lsdException w:name="Medium Grid 1 Accent 2" w:semiHidden="0" w:uiPriority="67" w:unhideWhenUsed="0"/>
+    <w:lsdException w:name="Medium Grid 2 Accent 2" w:semiHidden="0" w:uiPriority="68" w:unhideWhenUsed="0"/>
+    <w:lsdException w:name="Medium Grid 3 Accent 2" w:semiHidden="0" w:uiPriority="69" w:unhideWhenUsed="0"/>
+    <w:lsdException w:name="Dark List Accent 2" w:semiHidden="0" w:uiPriority="70" w:unhideWhenUsed="0"/>
+    <w:lsdException w:name="Colorful Shading Accent 2" w:semiHidden="0" w:uiPriority="71" w:unhideWhenUsed="0"/>
+    <w:lsdException w:name="Colorful List Accent 2" w:semiHidden="0" w:uiPriority="72" w:unhideWhenUsed="0"/>
+    <w:lsdException w:name="Colorful Grid Accent 2" w:semiHidden="0" w:uiPriority="73" w:unhideWhenUsed="0"/>
+    <w:lsdException w:name="Light Shading Accent 3" w:semiHidden="0" w:uiPriority="60" w:unhideWhenUsed="0"/>
+    <w:lsdException w:name="Light List Accent 3" w:semiHidden="0" w:uiPriority="61" w:unhideWhenUsed="0"/>
+    <w:lsdException w:name="Light Grid Accent 3" w:semiHidden="0" w:uiPriority="62" w:unhideWhenUsed="0"/>
+    <w:lsdException w:name="Medium Shading 1 Accent 3" w:semiHidden="0" w:uiPriority="63" w:unhideWhenUsed="0"/>
+    <w:lsdException w:name="Medium Shading 2 Accent 3" w:semiHidden="0" w:uiPriority="64" w:unhideWhenUsed="0"/>
+    <w:lsdException w:name="Medium List 1 Accent 3" w:semiHidden="0" w:uiPriority="65" w:unhideWhenUsed="0"/>
+    <w:lsdException w:name="Medium List 2 Accent 3" w:semiHidden="0" w:uiPriority="66" w:unhideWhenUsed="0"/>
+    <w:lsdException w:name="Medium Grid 1 Accent 3" w:semiHidden="0" w:uiPriority="67" w:unhideWhenUsed="0"/>
+    <w:lsdException w:name="Medium Grid 2 Accent 3" w:semiHidden="0" w:uiPriority="68" w:unhideWhenUsed="0"/>
+    <w:lsdException w:name="Medium Grid 3 Accent 3" w:semiHidden="0" w:uiPriority="69" w:unhideWhenUsed="0"/>
+    <w:lsdException w:name="Dark List Accent 3" w:semiHidden="0" w:uiPriority="70" w:unhideWhenUsed="0"/>
+    <w:lsdException w:name="Colorful Shading Accent 3" w:semiHidden="0" w:uiPriority="71" w:unhideWhenUsed="0"/>
+    <w:lsdException w:name="Colorful List Accent 3" w:semiHidden="0" w:uiPriority="72" w:unhideWhenUsed="0"/>
+    <w:lsdException w:name="Colorful Grid Accent 3" w:semiHidden="0" w:uiPriority="73" w:unhideWhenUsed="0"/>
+    <w:lsdException w:name="Light Shading Accent 4" w:semiHidden="0" w:uiPriority="60" w:unhideWhenUsed="0"/>
+    <w:lsdException w:name="Light List Accent 4" w:semiHidden="0" w:uiPriority="61" w:unhideWhenUsed="0"/>
+    <w:lsdException w:name="Light Grid Accent 4" w:semiHidden="0" w:uiPriority="62" w:unhideWhenUsed="0"/>
+    <w:lsdException w:name="Medium Shading 1 Accent 4" w:semiHidden="0" w:uiPriority="63" w:unhideWhenUsed="0"/>
+    <w:lsdException w:name="Medium Shading 2 Accent 4" w:semiHidden="0" w:uiPriority="64" w:unhideWhenUsed="0"/>
+    <w:lsdException w:name="Medium List 1 Accent 4" w:semiHidden="0" w:uiPriority="65" w:unhideWhenUsed="0"/>
+    <w:lsdException w:name="Medium List 2 Accent 4" w:semiHidden="0" w:uiPriority="66" w:unhideWhenUsed="0"/>
+    <w:lsdException w:name="Medium Grid 1 Accent 4" w:semiHidden="0" w:uiPriority="67" w:unhideWhenUsed="0"/>
+    <w:lsdException w:name="Medium Grid 2 Accent 4" w:semiHidden="0" w:uiPriority="68" w:unhideWhenUsed="0"/>
+    <w:lsdException w:name="Medium Grid 3 Accent 4" w:semiHidden="0" w:uiPriority="69" w:unhideWhenUsed="0"/>
+    <w:lsdException w:name="Dark List Accent 4" w:semiHidden="0" w:uiPriority="70" w:unhideWhenUsed="0"/>
+    <w:lsdException w:name="Colorful Shading Accent 4" w:semiHidden="0" w:uiPriority="71" w:unhideWhenUsed="0"/>
+    <w:lsdException w:name="Colorful List Accent 4" w:semiHidden="0" w:uiPriority="72" w:unhideWhenUsed="0"/>
+    <w:lsdException w:name="Colorful Grid Accent 4" w:semiHidden="0" w:uiPriority="73" w:unhideWhenUsed="0"/>
+    <w:lsdException w:name="Light Shading Accent 5" w:semiHidden="0" w:uiPriority="60" w:unhideWhenUsed="0"/>
+    <w:lsdException w:name="Light List Accent 5" w:semiHidden="0" w:uiPriority="61" w:unhideWhenUsed="0"/>
+    <w:lsdException w:name="Light Grid Accent 5" w:semiHidden="0" w:uiPriority="62" w:unhideWhenUsed="0"/>
+    <w:lsdException w:name="Medium Shading 1 Accent 5" w:semiHidden="0" w:uiPriority="63" w:unhideWhenUsed="0"/>
+    <w:lsdException w:name="Medium Shading 2 Accent 5" w:semiHidden="0" w:uiPriority="64" w:unhideWhenUsed="0"/>
+    <w:lsdException w:name="Medium List 1 Accent 5" w:semiHidden="0" w:uiPriority="65" w:unhideWhenUsed="0"/>
+    <w:lsdException w:name="Medium List 2 Accent 5" w:semiHidden="0" w:uiPriority="66" w:unhideWhenUsed="0"/>
+    <w:lsdException w:name="Medium Grid 1 Accent 5" w:semiHidden="0" w:uiPriority="67" w:unhideWhenUsed="0"/>
+    <w:lsdException w:name="Medium Grid 2 Accent 5" w:semiHidden="0" w:uiPriority="68" w:unhideWhenUsed="0"/>
+    <w:lsdException w:name="Medium Grid 3 Accent 5" w:semiHidden="0" w:uiPriority="69" w:unhideWhenUsed="0"/>
+    <w:lsdException w:name="Dark List Accent 5" w:semiHidden="0" w:uiPriority="70" w:unhideWhenUsed="0"/>
+    <w:lsdException w:name="Colorful Shading Accent 5" w:semiHidden="0" w:uiPriority="71" w:unhideWhenUsed="0"/>
+    <w:lsdException w:name="Colorful List Accent 5" w:semiHidden="0" w:uiPriority="72" w:unhideWhenUsed="0"/>
+    <w:lsdException w:name="Colorful Grid Accent 5" w:semiHidden="0" w:uiPriority="73" w:unhideWhenUsed="0"/>
+    <w:lsdException w:name="Light Shading Accent 6" w:semiHidden="0" w:uiPriority="60" w:unhideWhenUsed="0"/>
+    <w:lsdException w:name="Light List Accent 6" w:semiHidden="0" w:uiPriority="61" w:unhideWhenUsed="0"/>
+    <w:lsdException w:name="Light Grid Accent 6" w:semiHidden="0" w:uiPriority="62" w:unhideWhenUsed="0"/>
+    <w:lsdException w:name="Medium Shading 1 Accent 6" w:semiHidden="0" w:uiPriority="63" w:unhideWhenUsed="0"/>
+    <w:lsdException w:name="Medium Shading 2 Accent 6" w:semiHidden="0" w:uiPriority="64" w:unhideWhenUsed="0"/>
+    <w:lsdException w:name="Medium List 1 Accent 6" w:semiHidden="0" w:uiPriority="65" w:unhideWhenUsed="0"/>
+    <w:lsdException w:name="Medium List 2 Accent 6" w:semiHidden="0" w:uiPriority="66" w:unhideWhenUsed="0"/>
+    <w:lsdException w:name="Medium Grid 1 Accent 6" w:semiHidden="0" w:uiPriority="67" w:unhideWhenUsed="0"/>
+    <w:lsdException w:name="Medium Grid 2 Accent 6" w:semiHidden="0" w:uiPriority="68" w:unhideWhenUsed="0"/>
+    <w:lsdException w:name="Medium Grid 3 Accent 6" w:semiHidden="0" w:uiPriority="69" w:unhideWhenUsed="0"/>
+    <w:lsdException w:name="Dark List Accent 6" w:semiHidden="0" w:uiPriority="70" w:unhideWhenUsed="0"/>
+    <w:lsdException w:name="Colorful Shading Accent 6" w:semiHidden="0" w:uiPriority="71" w:unhideWhenUsed="0"/>
+    <w:lsdException w:name="Colorful List Accent 6" w:semiHidden="0" w:uiPriority="72" w:unhideWhenUsed="0"/>
+    <w:lsdException w:name="Colorful Grid Accent 6" w:semiHidden="0" w:uiPriority="73" w:unhideWhenUsed="0"/>
+    <w:lsdException w:name="Subtle Emphasis" w:semiHidden="0" w:uiPriority="19" w:unhideWhenUsed="0" w:qFormat="1"/>
+    <w:lsdException w:name="Intense Emphasis" w:semiHidden="0" w:uiPriority="21" w:unhideWhenUsed="0" w:qFormat="1"/>
+    <w:lsdException w:name="Subtle Reference" w:semiHidden="0" w:uiPriority="31" w:unhideWhenUsed="0" w:qFormat="1"/>
+    <w:lsdException w:name="Intense Reference" w:semiHidden="0" w:uiPriority="32" w:unhideWhenUsed="0" w:qFormat="1"/>
+    <w:lsdException w:name="Book Title" w:semiHidden="0" w:uiPriority="33" w:unhideWhenUsed="0" w:qFormat="1"/>
+    <w:lsdException w:name="Bibliography" w:uiPriority="37"/>
+    <w:lsdException w:name="TOC Heading" w:uiPriority="39" w:qFormat="1"/>
   </w:latentStyles>
   <w:style w:type="paragraph" w:default="1" w:styleId="Normal">
     <w:name w:val="Normal"/>
@@ -15754,6 +16464,7 @@
   <w:style w:type="character" w:default="1" w:styleId="DefaultParagraphFont">
     <w:name w:val="Default Paragraph Font"/>
     <w:uiPriority w:val="1"/>
+    <w:semiHidden/>
     <w:unhideWhenUsed/>
   </w:style>
   <w:style w:type="table" w:default="1" w:styleId="TableNormal">
@@ -16264,6 +16975,7 @@
       <w:spacing w:after="0" w:line="240" w:lineRule="auto"/>
     </w:pPr>
     <w:tblPr>
+      <w:tblInd w:w="0" w:type="dxa"/>
       <w:tblBorders>
         <w:top w:val="single" w:sz="4" w:space="0" w:color="auto"/>
         <w:left w:val="single" w:sz="4" w:space="0" w:color="auto"/>
@@ -16272,6 +16984,944 @@
         <w:insideH w:val="single" w:sz="4" w:space="0" w:color="auto"/>
         <w:insideV w:val="single" w:sz="4" w:space="0" w:color="auto"/>
       </w:tblBorders>
+      <w:tblCellMar>
+        <w:top w:w="0" w:type="dxa"/>
+        <w:left w:w="108" w:type="dxa"/>
+        <w:bottom w:w="0" w:type="dxa"/>
+        <w:right w:w="108" w:type="dxa"/>
+      </w:tblCellMar>
+    </w:tblPr>
+  </w:style>
+  <w:style w:type="paragraph" w:styleId="BalloonText">
+    <w:name w:val="Balloon Text"/>
+    <w:basedOn w:val="Normal"/>
+    <w:link w:val="BalloonTextChar"/>
+    <w:uiPriority w:val="99"/>
+    <w:semiHidden/>
+    <w:unhideWhenUsed/>
+    <w:rsid w:val="00DC6C71"/>
+    <w:pPr>
+      <w:spacing w:after="0" w:line="240" w:lineRule="auto"/>
+    </w:pPr>
+    <w:rPr>
+      <w:rFonts w:ascii="Tahoma" w:hAnsi="Tahoma" w:cs="Tahoma"/>
+      <w:sz w:val="16"/>
+      <w:szCs w:val="16"/>
+    </w:rPr>
+  </w:style>
+  <w:style w:type="character" w:customStyle="1" w:styleId="BalloonTextChar">
+    <w:name w:val="Balloon Text Char"/>
+    <w:basedOn w:val="DefaultParagraphFont"/>
+    <w:link w:val="BalloonText"/>
+    <w:uiPriority w:val="99"/>
+    <w:semiHidden/>
+    <w:rsid w:val="00DC6C71"/>
+    <w:rPr>
+      <w:rFonts w:ascii="Tahoma" w:hAnsi="Tahoma" w:cs="Tahoma"/>
+      <w:sz w:val="16"/>
+      <w:szCs w:val="16"/>
+    </w:rPr>
+  </w:style>
+</w:styles>
+</file>
+
+<file path=word/stylesWithEffects.xml><?xml version="1.0" encoding="utf-8"?>
+<w:styles xmlns:wpc="http://schemas.microsoft.com/office/word/2010/wordprocessingCanvas" xmlns:mc="http://schemas.openxmlformats.org/markup-compatibility/2006" xmlns:o="urn:schemas-microsoft-com:office:office" xmlns:r="http://schemas.openxmlformats.org/officeDocument/2006/relationships" xmlns:m="http://schemas.openxmlformats.org/officeDocument/2006/math" xmlns:v="urn:schemas-microsoft-com:vml" xmlns:wp14="http://schemas.microsoft.com/office/word/2010/wordprocessingDrawing" xmlns:wp="http://schemas.openxmlformats.org/drawingml/2006/wordprocessingDrawing" xmlns:w10="urn:schemas-microsoft-com:office:word" xmlns:w="http://schemas.openxmlformats.org/wordprocessingml/2006/main" xmlns:w14="http://schemas.microsoft.com/office/word/2010/wordml" xmlns:wpg="http://schemas.microsoft.com/office/word/2010/wordprocessingGroup" xmlns:wpi="http://schemas.microsoft.com/office/word/2010/wordprocessingInk" xmlns:wne="http://schemas.microsoft.com/office/word/2006/wordml" xmlns:wps="http://schemas.microsoft.com/office/word/2010/wordprocessingShape" mc:Ignorable="w14 wp14">
+  <w:docDefaults>
+    <w:rPrDefault>
+      <w:rPr>
+        <w:rFonts w:asciiTheme="minorHAnsi" w:eastAsiaTheme="minorEastAsia" w:hAnsiTheme="minorHAnsi" w:cstheme="minorBidi"/>
+        <w:lang w:val="en-US" w:eastAsia="en-US" w:bidi="ar-SA"/>
+      </w:rPr>
+    </w:rPrDefault>
+    <w:pPrDefault>
+      <w:pPr>
+        <w:spacing w:after="120" w:line="264" w:lineRule="auto"/>
+      </w:pPr>
+    </w:pPrDefault>
+  </w:docDefaults>
+  <w:latentStyles w:defLockedState="0" w:defUIPriority="99" w:defSemiHidden="1" w:defUnhideWhenUsed="1" w:defQFormat="0" w:count="267">
+    <w:lsdException w:name="Normal" w:semiHidden="0" w:uiPriority="0" w:unhideWhenUsed="0" w:qFormat="1"/>
+    <w:lsdException w:name="heading 1" w:semiHidden="0" w:uiPriority="9" w:unhideWhenUsed="0" w:qFormat="1"/>
+    <w:lsdException w:name="heading 2" w:uiPriority="9" w:qFormat="1"/>
+    <w:lsdException w:name="heading 3" w:uiPriority="9" w:qFormat="1"/>
+    <w:lsdException w:name="heading 4" w:uiPriority="9" w:qFormat="1"/>
+    <w:lsdException w:name="heading 5" w:uiPriority="9" w:qFormat="1"/>
+    <w:lsdException w:name="heading 6" w:uiPriority="9" w:qFormat="1"/>
+    <w:lsdException w:name="heading 7" w:uiPriority="9" w:qFormat="1"/>
+    <w:lsdException w:name="heading 8" w:uiPriority="9" w:qFormat="1"/>
+    <w:lsdException w:name="heading 9" w:uiPriority="9" w:qFormat="1"/>
+    <w:lsdException w:name="toc 1" w:uiPriority="39"/>
+    <w:lsdException w:name="toc 2" w:uiPriority="39"/>
+    <w:lsdException w:name="toc 3" w:uiPriority="39"/>
+    <w:lsdException w:name="toc 4" w:uiPriority="39"/>
+    <w:lsdException w:name="toc 5" w:uiPriority="39"/>
+    <w:lsdException w:name="toc 6" w:uiPriority="39"/>
+    <w:lsdException w:name="toc 7" w:uiPriority="39"/>
+    <w:lsdException w:name="toc 8" w:uiPriority="39"/>
+    <w:lsdException w:name="toc 9" w:uiPriority="39"/>
+    <w:lsdException w:name="caption" w:uiPriority="35" w:qFormat="1"/>
+    <w:lsdException w:name="Title" w:semiHidden="0" w:uiPriority="10" w:unhideWhenUsed="0" w:qFormat="1"/>
+    <w:lsdException w:name="Default Paragraph Font" w:uiPriority="1"/>
+    <w:lsdException w:name="Subtitle" w:semiHidden="0" w:uiPriority="11" w:unhideWhenUsed="0" w:qFormat="1"/>
+    <w:lsdException w:name="Strong" w:semiHidden="0" w:uiPriority="22" w:unhideWhenUsed="0" w:qFormat="1"/>
+    <w:lsdException w:name="Emphasis" w:semiHidden="0" w:uiPriority="20" w:unhideWhenUsed="0" w:qFormat="1"/>
+    <w:lsdException w:name="Table Grid" w:semiHidden="0" w:uiPriority="39" w:unhideWhenUsed="0"/>
+    <w:lsdException w:name="Placeholder Text" w:unhideWhenUsed="0"/>
+    <w:lsdException w:name="No Spacing" w:semiHidden="0" w:uiPriority="1" w:unhideWhenUsed="0" w:qFormat="1"/>
+    <w:lsdException w:name="Light Shading" w:semiHidden="0" w:uiPriority="60" w:unhideWhenUsed="0"/>
+    <w:lsdException w:name="Light List" w:semiHidden="0" w:uiPriority="61" w:unhideWhenUsed="0"/>
+    <w:lsdException w:name="Light Grid" w:semiHidden="0" w:uiPriority="62" w:unhideWhenUsed="0"/>
+    <w:lsdException w:name="Medium Shading 1" w:semiHidden="0" w:uiPriority="63" w:unhideWhenUsed="0"/>
+    <w:lsdException w:name="Medium Shading 2" w:semiHidden="0" w:uiPriority="64" w:unhideWhenUsed="0"/>
+    <w:lsdException w:name="Medium List 1" w:semiHidden="0" w:uiPriority="65" w:unhideWhenUsed="0"/>
+    <w:lsdException w:name="Medium List 2" w:semiHidden="0" w:uiPriority="66" w:unhideWhenUsed="0"/>
+    <w:lsdException w:name="Medium Grid 1" w:semiHidden="0" w:uiPriority="67" w:unhideWhenUsed="0"/>
+    <w:lsdException w:name="Medium Grid 2" w:semiHidden="0" w:uiPriority="68" w:unhideWhenUsed="0"/>
+    <w:lsdException w:name="Medium Grid 3" w:semiHidden="0" w:uiPriority="69" w:unhideWhenUsed="0"/>
+    <w:lsdException w:name="Dark List" w:semiHidden="0" w:uiPriority="70" w:unhideWhenUsed="0"/>
+    <w:lsdException w:name="Colorful Shading" w:semiHidden="0" w:uiPriority="71" w:unhideWhenUsed="0"/>
+    <w:lsdException w:name="Colorful List" w:semiHidden="0" w:uiPriority="72" w:unhideWhenUsed="0"/>
+    <w:lsdException w:name="Colorful Grid" w:semiHidden="0" w:uiPriority="73" w:unhideWhenUsed="0"/>
+    <w:lsdException w:name="Light Shading Accent 1" w:semiHidden="0" w:uiPriority="60" w:unhideWhenUsed="0"/>
+    <w:lsdException w:name="Light List Accent 1" w:semiHidden="0" w:uiPriority="61" w:unhideWhenUsed="0"/>
+    <w:lsdException w:name="Light Grid Accent 1" w:semiHidden="0" w:uiPriority="62" w:unhideWhenUsed="0"/>
+    <w:lsdException w:name="Medium Shading 1 Accent 1" w:semiHidden="0" w:uiPriority="63" w:unhideWhenUsed="0"/>
+    <w:lsdException w:name="Medium Shading 2 Accent 1" w:semiHidden="0" w:uiPriority="64" w:unhideWhenUsed="0"/>
+    <w:lsdException w:name="Medium List 1 Accent 1" w:semiHidden="0" w:uiPriority="65" w:unhideWhenUsed="0"/>
+    <w:lsdException w:name="Revision" w:unhideWhenUsed="0"/>
+    <w:lsdException w:name="List Paragraph" w:semiHidden="0" w:uiPriority="34" w:unhideWhenUsed="0" w:qFormat="1"/>
+    <w:lsdException w:name="Quote" w:semiHidden="0" w:uiPriority="29" w:unhideWhenUsed="0" w:qFormat="1"/>
+    <w:lsdException w:name="Intense Quote" w:semiHidden="0" w:uiPriority="30" w:unhideWhenUsed="0" w:qFormat="1"/>
+    <w:lsdException w:name="Medium List 2 Accent 1" w:semiHidden="0" w:uiPriority="66" w:unhideWhenUsed="0"/>
+    <w:lsdException w:name="Medium Grid 1 Accent 1" w:semiHidden="0" w:uiPriority="67" w:unhideWhenUsed="0"/>
+    <w:lsdException w:name="Medium Grid 2 Accent 1" w:semiHidden="0" w:uiPriority="68" w:unhideWhenUsed="0"/>
+    <w:lsdException w:name="Medium Grid 3 Accent 1" w:semiHidden="0" w:uiPriority="69" w:unhideWhenUsed="0"/>
+    <w:lsdException w:name="Dark List Accent 1" w:semiHidden="0" w:uiPriority="70" w:unhideWhenUsed="0"/>
+    <w:lsdException w:name="Colorful Shading Accent 1" w:semiHidden="0" w:uiPriority="71" w:unhideWhenUsed="0"/>
+    <w:lsdException w:name="Colorful List Accent 1" w:semiHidden="0" w:uiPriority="72" w:unhideWhenUsed="0"/>
+    <w:lsdException w:name="Colorful Grid Accent 1" w:semiHidden="0" w:uiPriority="73" w:unhideWhenUsed="0"/>
+    <w:lsdException w:name="Light Shading Accent 2" w:semiHidden="0" w:uiPriority="60" w:unhideWhenUsed="0"/>
+    <w:lsdException w:name="Light List Accent 2" w:semiHidden="0" w:uiPriority="61" w:unhideWhenUsed="0"/>
+    <w:lsdException w:name="Light Grid Accent 2" w:semiHidden="0" w:uiPriority="62" w:unhideWhenUsed="0"/>
+    <w:lsdException w:name="Medium Shading 1 Accent 2" w:semiHidden="0" w:uiPriority="63" w:unhideWhenUsed="0"/>
+    <w:lsdException w:name="Medium Shading 2 Accent 2" w:semiHidden="0" w:uiPriority="64" w:unhideWhenUsed="0"/>
+    <w:lsdException w:name="Medium List 1 Accent 2" w:semiHidden="0" w:uiPriority="65" w:unhideWhenUsed="0"/>
+    <w:lsdException w:name="Medium List 2 Accent 2" w:semiHidden="0" w:uiPriority="66" w:unhideWhenUsed="0"/>
+    <w:lsdException w:name="Medium Grid 1 Accent 2" w:semiHidden="0" w:uiPriority="67" w:unhideWhenUsed="0"/>
+    <w:lsdException w:name="Medium Grid 2 Accent 2" w:semiHidden="0" w:uiPriority="68" w:unhideWhenUsed="0"/>
+    <w:lsdException w:name="Medium Grid 3 Accent 2" w:semiHidden="0" w:uiPriority="69" w:unhideWhenUsed="0"/>
+    <w:lsdException w:name="Dark List Accent 2" w:semiHidden="0" w:uiPriority="70" w:unhideWhenUsed="0"/>
+    <w:lsdException w:name="Colorful Shading Accent 2" w:semiHidden="0" w:uiPriority="71" w:unhideWhenUsed="0"/>
+    <w:lsdException w:name="Colorful List Accent 2" w:semiHidden="0" w:uiPriority="72" w:unhideWhenUsed="0"/>
+    <w:lsdException w:name="Colorful Grid Accent 2" w:semiHidden="0" w:uiPriority="73" w:unhideWhenUsed="0"/>
+    <w:lsdException w:name="Light Shading Accent 3" w:semiHidden="0" w:uiPriority="60" w:unhideWhenUsed="0"/>
+    <w:lsdException w:name="Light List Accent 3" w:semiHidden="0" w:uiPriority="61" w:unhideWhenUsed="0"/>
+    <w:lsdException w:name="Light Grid Accent 3" w:semiHidden="0" w:uiPriority="62" w:unhideWhenUsed="0"/>
+    <w:lsdException w:name="Medium Shading 1 Accent 3" w:semiHidden="0" w:uiPriority="63" w:unhideWhenUsed="0"/>
+    <w:lsdException w:name="Medium Shading 2 Accent 3" w:semiHidden="0" w:uiPriority="64" w:unhideWhenUsed="0"/>
+    <w:lsdException w:name="Medium List 1 Accent 3" w:semiHidden="0" w:uiPriority="65" w:unhideWhenUsed="0"/>
+    <w:lsdException w:name="Medium List 2 Accent 3" w:semiHidden="0" w:uiPriority="66" w:unhideWhenUsed="0"/>
+    <w:lsdException w:name="Medium Grid 1 Accent 3" w:semiHidden="0" w:uiPriority="67" w:unhideWhenUsed="0"/>
+    <w:lsdException w:name="Medium Grid 2 Accent 3" w:semiHidden="0" w:uiPriority="68" w:unhideWhenUsed="0"/>
+    <w:lsdException w:name="Medium Grid 3 Accent 3" w:semiHidden="0" w:uiPriority="69" w:unhideWhenUsed="0"/>
+    <w:lsdException w:name="Dark List Accent 3" w:semiHidden="0" w:uiPriority="70" w:unhideWhenUsed="0"/>
+    <w:lsdException w:name="Colorful Shading Accent 3" w:semiHidden="0" w:uiPriority="71" w:unhideWhenUsed="0"/>
+    <w:lsdException w:name="Colorful List Accent 3" w:semiHidden="0" w:uiPriority="72" w:unhideWhenUsed="0"/>
+    <w:lsdException w:name="Colorful Grid Accent 3" w:semiHidden="0" w:uiPriority="73" w:unhideWhenUsed="0"/>
+    <w:lsdException w:name="Light Shading Accent 4" w:semiHidden="0" w:uiPriority="60" w:unhideWhenUsed="0"/>
+    <w:lsdException w:name="Light List Accent 4" w:semiHidden="0" w:uiPriority="61" w:unhideWhenUsed="0"/>
+    <w:lsdException w:name="Light Grid Accent 4" w:semiHidden="0" w:uiPriority="62" w:unhideWhenUsed="0"/>
+    <w:lsdException w:name="Medium Shading 1 Accent 4" w:semiHidden="0" w:uiPriority="63" w:unhideWhenUsed="0"/>
+    <w:lsdException w:name="Medium Shading 2 Accent 4" w:semiHidden="0" w:uiPriority="64" w:unhideWhenUsed="0"/>
+    <w:lsdException w:name="Medium List 1 Accent 4" w:semiHidden="0" w:uiPriority="65" w:unhideWhenUsed="0"/>
+    <w:lsdException w:name="Medium List 2 Accent 4" w:semiHidden="0" w:uiPriority="66" w:unhideWhenUsed="0"/>
+    <w:lsdException w:name="Medium Grid 1 Accent 4" w:semiHidden="0" w:uiPriority="67" w:unhideWhenUsed="0"/>
+    <w:lsdException w:name="Medium Grid 2 Accent 4" w:semiHidden="0" w:uiPriority="68" w:unhideWhenUsed="0"/>
+    <w:lsdException w:name="Medium Grid 3 Accent 4" w:semiHidden="0" w:uiPriority="69" w:unhideWhenUsed="0"/>
+    <w:lsdException w:name="Dark List Accent 4" w:semiHidden="0" w:uiPriority="70" w:unhideWhenUsed="0"/>
+    <w:lsdException w:name="Colorful Shading Accent 4" w:semiHidden="0" w:uiPriority="71" w:unhideWhenUsed="0"/>
+    <w:lsdException w:name="Colorful List Accent 4" w:semiHidden="0" w:uiPriority="72" w:unhideWhenUsed="0"/>
+    <w:lsdException w:name="Colorful Grid Accent 4" w:semiHidden="0" w:uiPriority="73" w:unhideWhenUsed="0"/>
+    <w:lsdException w:name="Light Shading Accent 5" w:semiHidden="0" w:uiPriority="60" w:unhideWhenUsed="0"/>
+    <w:lsdException w:name="Light List Accent 5" w:semiHidden="0" w:uiPriority="61" w:unhideWhenUsed="0"/>
+    <w:lsdException w:name="Light Grid Accent 5" w:semiHidden="0" w:uiPriority="62" w:unhideWhenUsed="0"/>
+    <w:lsdException w:name="Medium Shading 1 Accent 5" w:semiHidden="0" w:uiPriority="63" w:unhideWhenUsed="0"/>
+    <w:lsdException w:name="Medium Shading 2 Accent 5" w:semiHidden="0" w:uiPriority="64" w:unhideWhenUsed="0"/>
+    <w:lsdException w:name="Medium List 1 Accent 5" w:semiHidden="0" w:uiPriority="65" w:unhideWhenUsed="0"/>
+    <w:lsdException w:name="Medium List 2 Accent 5" w:semiHidden="0" w:uiPriority="66" w:unhideWhenUsed="0"/>
+    <w:lsdException w:name="Medium Grid 1 Accent 5" w:semiHidden="0" w:uiPriority="67" w:unhideWhenUsed="0"/>
+    <w:lsdException w:name="Medium Grid 2 Accent 5" w:semiHidden="0" w:uiPriority="68" w:unhideWhenUsed="0"/>
+    <w:lsdException w:name="Medium Grid 3 Accent 5" w:semiHidden="0" w:uiPriority="69" w:unhideWhenUsed="0"/>
+    <w:lsdException w:name="Dark List Accent 5" w:semiHidden="0" w:uiPriority="70" w:unhideWhenUsed="0"/>
+    <w:lsdException w:name="Colorful Shading Accent 5" w:semiHidden="0" w:uiPriority="71" w:unhideWhenUsed="0"/>
+    <w:lsdException w:name="Colorful List Accent 5" w:semiHidden="0" w:uiPriority="72" w:unhideWhenUsed="0"/>
+    <w:lsdException w:name="Colorful Grid Accent 5" w:semiHidden="0" w:uiPriority="73" w:unhideWhenUsed="0"/>
+    <w:lsdException w:name="Light Shading Accent 6" w:semiHidden="0" w:uiPriority="60" w:unhideWhenUsed="0"/>
+    <w:lsdException w:name="Light List Accent 6" w:semiHidden="0" w:uiPriority="61" w:unhideWhenUsed="0"/>
+    <w:lsdException w:name="Light Grid Accent 6" w:semiHidden="0" w:uiPriority="62" w:unhideWhenUsed="0"/>
+    <w:lsdException w:name="Medium Shading 1 Accent 6" w:semiHidden="0" w:uiPriority="63" w:unhideWhenUsed="0"/>
+    <w:lsdException w:name="Medium Shading 2 Accent 6" w:semiHidden="0" w:uiPriority="64" w:unhideWhenUsed="0"/>
+    <w:lsdException w:name="Medium List 1 Accent 6" w:semiHidden="0" w:uiPriority="65" w:unhideWhenUsed="0"/>
+    <w:lsdException w:name="Medium List 2 Accent 6" w:semiHidden="0" w:uiPriority="66" w:unhideWhenUsed="0"/>
+    <w:lsdException w:name="Medium Grid 1 Accent 6" w:semiHidden="0" w:uiPriority="67" w:unhideWhenUsed="0"/>
+    <w:lsdException w:name="Medium Grid 2 Accent 6" w:semiHidden="0" w:uiPriority="68" w:unhideWhenUsed="0"/>
+    <w:lsdException w:name="Medium Grid 3 Accent 6" w:semiHidden="0" w:uiPriority="69" w:unhideWhenUsed="0"/>
+    <w:lsdException w:name="Dark List Accent 6" w:semiHidden="0" w:uiPriority="70" w:unhideWhenUsed="0"/>
+    <w:lsdException w:name="Colorful Shading Accent 6" w:semiHidden="0" w:uiPriority="71" w:unhideWhenUsed="0"/>
+    <w:lsdException w:name="Colorful List Accent 6" w:semiHidden="0" w:uiPriority="72" w:unhideWhenUsed="0"/>
+    <w:lsdException w:name="Colorful Grid Accent 6" w:semiHidden="0" w:uiPriority="73" w:unhideWhenUsed="0"/>
+    <w:lsdException w:name="Subtle Emphasis" w:semiHidden="0" w:uiPriority="19" w:unhideWhenUsed="0" w:qFormat="1"/>
+    <w:lsdException w:name="Intense Emphasis" w:semiHidden="0" w:uiPriority="21" w:unhideWhenUsed="0" w:qFormat="1"/>
+    <w:lsdException w:name="Subtle Reference" w:semiHidden="0" w:uiPriority="31" w:unhideWhenUsed="0" w:qFormat="1"/>
+    <w:lsdException w:name="Intense Reference" w:semiHidden="0" w:uiPriority="32" w:unhideWhenUsed="0" w:qFormat="1"/>
+    <w:lsdException w:name="Book Title" w:semiHidden="0" w:uiPriority="33" w:unhideWhenUsed="0" w:qFormat="1"/>
+    <w:lsdException w:name="Bibliography" w:uiPriority="37"/>
+    <w:lsdException w:name="TOC Heading" w:uiPriority="39" w:qFormat="1"/>
+  </w:latentStyles>
+  <w:style w:type="paragraph" w:default="1" w:styleId="Normal">
+    <w:name w:val="Normal"/>
+    <w:qFormat/>
+    <w:rsid w:val="007529FA"/>
+  </w:style>
+  <w:style w:type="paragraph" w:styleId="Heading1">
+    <w:name w:val="heading 1"/>
+    <w:basedOn w:val="Normal"/>
+    <w:next w:val="Normal"/>
+    <w:link w:val="Heading1Char"/>
+    <w:uiPriority w:val="9"/>
+    <w:qFormat/>
+    <w:rsid w:val="007529FA"/>
+    <w:pPr>
+      <w:keepNext/>
+      <w:keepLines/>
+      <w:spacing w:before="320" w:after="0" w:line="240" w:lineRule="auto"/>
+      <w:outlineLvl w:val="0"/>
+    </w:pPr>
+    <w:rPr>
+      <w:rFonts w:asciiTheme="majorHAnsi" w:eastAsiaTheme="majorEastAsia" w:hAnsiTheme="majorHAnsi" w:cstheme="majorBidi"/>
+      <w:color w:val="2F5496" w:themeColor="accent1" w:themeShade="BF"/>
+      <w:sz w:val="32"/>
+      <w:szCs w:val="32"/>
+    </w:rPr>
+  </w:style>
+  <w:style w:type="paragraph" w:styleId="Heading2">
+    <w:name w:val="heading 2"/>
+    <w:basedOn w:val="Normal"/>
+    <w:next w:val="Normal"/>
+    <w:link w:val="Heading2Char"/>
+    <w:uiPriority w:val="9"/>
+    <w:unhideWhenUsed/>
+    <w:qFormat/>
+    <w:rsid w:val="007529FA"/>
+    <w:pPr>
+      <w:keepNext/>
+      <w:keepLines/>
+      <w:spacing w:before="80" w:after="0" w:line="240" w:lineRule="auto"/>
+      <w:outlineLvl w:val="1"/>
+    </w:pPr>
+    <w:rPr>
+      <w:rFonts w:asciiTheme="majorHAnsi" w:eastAsiaTheme="majorEastAsia" w:hAnsiTheme="majorHAnsi" w:cstheme="majorBidi"/>
+      <w:color w:val="404040" w:themeColor="text1" w:themeTint="BF"/>
+      <w:sz w:val="28"/>
+      <w:szCs w:val="28"/>
+    </w:rPr>
+  </w:style>
+  <w:style w:type="paragraph" w:styleId="Heading3">
+    <w:name w:val="heading 3"/>
+    <w:basedOn w:val="Normal"/>
+    <w:next w:val="Normal"/>
+    <w:link w:val="Heading3Char"/>
+    <w:uiPriority w:val="9"/>
+    <w:semiHidden/>
+    <w:unhideWhenUsed/>
+    <w:qFormat/>
+    <w:rsid w:val="007529FA"/>
+    <w:pPr>
+      <w:keepNext/>
+      <w:keepLines/>
+      <w:spacing w:before="40" w:after="0" w:line="240" w:lineRule="auto"/>
+      <w:outlineLvl w:val="2"/>
+    </w:pPr>
+    <w:rPr>
+      <w:rFonts w:asciiTheme="majorHAnsi" w:eastAsiaTheme="majorEastAsia" w:hAnsiTheme="majorHAnsi" w:cstheme="majorBidi"/>
+      <w:color w:val="44546A" w:themeColor="text2"/>
+      <w:sz w:val="24"/>
+      <w:szCs w:val="24"/>
+    </w:rPr>
+  </w:style>
+  <w:style w:type="paragraph" w:styleId="Heading4">
+    <w:name w:val="heading 4"/>
+    <w:basedOn w:val="Normal"/>
+    <w:next w:val="Normal"/>
+    <w:link w:val="Heading4Char"/>
+    <w:uiPriority w:val="9"/>
+    <w:semiHidden/>
+    <w:unhideWhenUsed/>
+    <w:qFormat/>
+    <w:rsid w:val="007529FA"/>
+    <w:pPr>
+      <w:keepNext/>
+      <w:keepLines/>
+      <w:spacing w:before="40" w:after="0"/>
+      <w:outlineLvl w:val="3"/>
+    </w:pPr>
+    <w:rPr>
+      <w:rFonts w:asciiTheme="majorHAnsi" w:eastAsiaTheme="majorEastAsia" w:hAnsiTheme="majorHAnsi" w:cstheme="majorBidi"/>
+      <w:sz w:val="22"/>
+      <w:szCs w:val="22"/>
+    </w:rPr>
+  </w:style>
+  <w:style w:type="paragraph" w:styleId="Heading5">
+    <w:name w:val="heading 5"/>
+    <w:basedOn w:val="Normal"/>
+    <w:next w:val="Normal"/>
+    <w:link w:val="Heading5Char"/>
+    <w:uiPriority w:val="9"/>
+    <w:semiHidden/>
+    <w:unhideWhenUsed/>
+    <w:qFormat/>
+    <w:rsid w:val="007529FA"/>
+    <w:pPr>
+      <w:keepNext/>
+      <w:keepLines/>
+      <w:spacing w:before="40" w:after="0"/>
+      <w:outlineLvl w:val="4"/>
+    </w:pPr>
+    <w:rPr>
+      <w:rFonts w:asciiTheme="majorHAnsi" w:eastAsiaTheme="majorEastAsia" w:hAnsiTheme="majorHAnsi" w:cstheme="majorBidi"/>
+      <w:color w:val="44546A" w:themeColor="text2"/>
+      <w:sz w:val="22"/>
+      <w:szCs w:val="22"/>
+    </w:rPr>
+  </w:style>
+  <w:style w:type="paragraph" w:styleId="Heading6">
+    <w:name w:val="heading 6"/>
+    <w:basedOn w:val="Normal"/>
+    <w:next w:val="Normal"/>
+    <w:link w:val="Heading6Char"/>
+    <w:uiPriority w:val="9"/>
+    <w:semiHidden/>
+    <w:unhideWhenUsed/>
+    <w:qFormat/>
+    <w:rsid w:val="007529FA"/>
+    <w:pPr>
+      <w:keepNext/>
+      <w:keepLines/>
+      <w:spacing w:before="40" w:after="0"/>
+      <w:outlineLvl w:val="5"/>
+    </w:pPr>
+    <w:rPr>
+      <w:rFonts w:asciiTheme="majorHAnsi" w:eastAsiaTheme="majorEastAsia" w:hAnsiTheme="majorHAnsi" w:cstheme="majorBidi"/>
+      <w:i/>
+      <w:iCs/>
+      <w:color w:val="44546A" w:themeColor="text2"/>
+      <w:sz w:val="21"/>
+      <w:szCs w:val="21"/>
+    </w:rPr>
+  </w:style>
+  <w:style w:type="paragraph" w:styleId="Heading7">
+    <w:name w:val="heading 7"/>
+    <w:basedOn w:val="Normal"/>
+    <w:next w:val="Normal"/>
+    <w:link w:val="Heading7Char"/>
+    <w:uiPriority w:val="9"/>
+    <w:semiHidden/>
+    <w:unhideWhenUsed/>
+    <w:qFormat/>
+    <w:rsid w:val="007529FA"/>
+    <w:pPr>
+      <w:keepNext/>
+      <w:keepLines/>
+      <w:spacing w:before="40" w:after="0"/>
+      <w:outlineLvl w:val="6"/>
+    </w:pPr>
+    <w:rPr>
+      <w:rFonts w:asciiTheme="majorHAnsi" w:eastAsiaTheme="majorEastAsia" w:hAnsiTheme="majorHAnsi" w:cstheme="majorBidi"/>
+      <w:i/>
+      <w:iCs/>
+      <w:color w:val="1F3864" w:themeColor="accent1" w:themeShade="80"/>
+      <w:sz w:val="21"/>
+      <w:szCs w:val="21"/>
+    </w:rPr>
+  </w:style>
+  <w:style w:type="paragraph" w:styleId="Heading8">
+    <w:name w:val="heading 8"/>
+    <w:basedOn w:val="Normal"/>
+    <w:next w:val="Normal"/>
+    <w:link w:val="Heading8Char"/>
+    <w:uiPriority w:val="9"/>
+    <w:semiHidden/>
+    <w:unhideWhenUsed/>
+    <w:qFormat/>
+    <w:rsid w:val="007529FA"/>
+    <w:pPr>
+      <w:keepNext/>
+      <w:keepLines/>
+      <w:spacing w:before="40" w:after="0"/>
+      <w:outlineLvl w:val="7"/>
+    </w:pPr>
+    <w:rPr>
+      <w:rFonts w:asciiTheme="majorHAnsi" w:eastAsiaTheme="majorEastAsia" w:hAnsiTheme="majorHAnsi" w:cstheme="majorBidi"/>
+      <w:b/>
+      <w:bCs/>
+      <w:color w:val="44546A" w:themeColor="text2"/>
+    </w:rPr>
+  </w:style>
+  <w:style w:type="paragraph" w:styleId="Heading9">
+    <w:name w:val="heading 9"/>
+    <w:basedOn w:val="Normal"/>
+    <w:next w:val="Normal"/>
+    <w:link w:val="Heading9Char"/>
+    <w:uiPriority w:val="9"/>
+    <w:semiHidden/>
+    <w:unhideWhenUsed/>
+    <w:qFormat/>
+    <w:rsid w:val="007529FA"/>
+    <w:pPr>
+      <w:keepNext/>
+      <w:keepLines/>
+      <w:spacing w:before="40" w:after="0"/>
+      <w:outlineLvl w:val="8"/>
+    </w:pPr>
+    <w:rPr>
+      <w:rFonts w:asciiTheme="majorHAnsi" w:eastAsiaTheme="majorEastAsia" w:hAnsiTheme="majorHAnsi" w:cstheme="majorBidi"/>
+      <w:b/>
+      <w:bCs/>
+      <w:i/>
+      <w:iCs/>
+      <w:color w:val="44546A" w:themeColor="text2"/>
+    </w:rPr>
+  </w:style>
+  <w:style w:type="character" w:default="1" w:styleId="DefaultParagraphFont">
+    <w:name w:val="Default Paragraph Font"/>
+    <w:uiPriority w:val="1"/>
+    <w:semiHidden/>
+    <w:unhideWhenUsed/>
+  </w:style>
+  <w:style w:type="table" w:default="1" w:styleId="TableNormal">
+    <w:name w:val="Normal Table"/>
+    <w:uiPriority w:val="99"/>
+    <w:semiHidden/>
+    <w:unhideWhenUsed/>
+    <w:tblPr>
+      <w:tblInd w:w="0" w:type="dxa"/>
+      <w:tblCellMar>
+        <w:top w:w="0" w:type="dxa"/>
+        <w:left w:w="108" w:type="dxa"/>
+        <w:bottom w:w="0" w:type="dxa"/>
+        <w:right w:w="108" w:type="dxa"/>
+      </w:tblCellMar>
+    </w:tblPr>
+  </w:style>
+  <w:style w:type="numbering" w:default="1" w:styleId="NoList">
+    <w:name w:val="No List"/>
+    <w:uiPriority w:val="99"/>
+    <w:semiHidden/>
+    <w:unhideWhenUsed/>
+  </w:style>
+  <w:style w:type="character" w:customStyle="1" w:styleId="Heading1Char">
+    <w:name w:val="Heading 1 Char"/>
+    <w:basedOn w:val="DefaultParagraphFont"/>
+    <w:link w:val="Heading1"/>
+    <w:uiPriority w:val="9"/>
+    <w:rsid w:val="007529FA"/>
+    <w:rPr>
+      <w:rFonts w:asciiTheme="majorHAnsi" w:eastAsiaTheme="majorEastAsia" w:hAnsiTheme="majorHAnsi" w:cstheme="majorBidi"/>
+      <w:color w:val="2F5496" w:themeColor="accent1" w:themeShade="BF"/>
+      <w:sz w:val="32"/>
+      <w:szCs w:val="32"/>
+    </w:rPr>
+  </w:style>
+  <w:style w:type="character" w:customStyle="1" w:styleId="Heading2Char">
+    <w:name w:val="Heading 2 Char"/>
+    <w:basedOn w:val="DefaultParagraphFont"/>
+    <w:link w:val="Heading2"/>
+    <w:uiPriority w:val="9"/>
+    <w:rsid w:val="007529FA"/>
+    <w:rPr>
+      <w:rFonts w:asciiTheme="majorHAnsi" w:eastAsiaTheme="majorEastAsia" w:hAnsiTheme="majorHAnsi" w:cstheme="majorBidi"/>
+      <w:color w:val="404040" w:themeColor="text1" w:themeTint="BF"/>
+      <w:sz w:val="28"/>
+      <w:szCs w:val="28"/>
+    </w:rPr>
+  </w:style>
+  <w:style w:type="paragraph" w:styleId="ListParagraph">
+    <w:name w:val="List Paragraph"/>
+    <w:basedOn w:val="Normal"/>
+    <w:uiPriority w:val="34"/>
+    <w:qFormat/>
+    <w:rsid w:val="00C01593"/>
+    <w:pPr>
+      <w:ind w:left="720"/>
+      <w:contextualSpacing/>
+    </w:pPr>
+  </w:style>
+  <w:style w:type="character" w:customStyle="1" w:styleId="Heading3Char">
+    <w:name w:val="Heading 3 Char"/>
+    <w:basedOn w:val="DefaultParagraphFont"/>
+    <w:link w:val="Heading3"/>
+    <w:uiPriority w:val="9"/>
+    <w:semiHidden/>
+    <w:rsid w:val="007529FA"/>
+    <w:rPr>
+      <w:rFonts w:asciiTheme="majorHAnsi" w:eastAsiaTheme="majorEastAsia" w:hAnsiTheme="majorHAnsi" w:cstheme="majorBidi"/>
+      <w:color w:val="44546A" w:themeColor="text2"/>
+      <w:sz w:val="24"/>
+      <w:szCs w:val="24"/>
+    </w:rPr>
+  </w:style>
+  <w:style w:type="character" w:customStyle="1" w:styleId="Heading4Char">
+    <w:name w:val="Heading 4 Char"/>
+    <w:basedOn w:val="DefaultParagraphFont"/>
+    <w:link w:val="Heading4"/>
+    <w:uiPriority w:val="9"/>
+    <w:semiHidden/>
+    <w:rsid w:val="007529FA"/>
+    <w:rPr>
+      <w:rFonts w:asciiTheme="majorHAnsi" w:eastAsiaTheme="majorEastAsia" w:hAnsiTheme="majorHAnsi" w:cstheme="majorBidi"/>
+      <w:sz w:val="22"/>
+      <w:szCs w:val="22"/>
+    </w:rPr>
+  </w:style>
+  <w:style w:type="character" w:customStyle="1" w:styleId="Heading5Char">
+    <w:name w:val="Heading 5 Char"/>
+    <w:basedOn w:val="DefaultParagraphFont"/>
+    <w:link w:val="Heading5"/>
+    <w:uiPriority w:val="9"/>
+    <w:semiHidden/>
+    <w:rsid w:val="007529FA"/>
+    <w:rPr>
+      <w:rFonts w:asciiTheme="majorHAnsi" w:eastAsiaTheme="majorEastAsia" w:hAnsiTheme="majorHAnsi" w:cstheme="majorBidi"/>
+      <w:color w:val="44546A" w:themeColor="text2"/>
+      <w:sz w:val="22"/>
+      <w:szCs w:val="22"/>
+    </w:rPr>
+  </w:style>
+  <w:style w:type="character" w:customStyle="1" w:styleId="Heading6Char">
+    <w:name w:val="Heading 6 Char"/>
+    <w:basedOn w:val="DefaultParagraphFont"/>
+    <w:link w:val="Heading6"/>
+    <w:uiPriority w:val="9"/>
+    <w:semiHidden/>
+    <w:rsid w:val="007529FA"/>
+    <w:rPr>
+      <w:rFonts w:asciiTheme="majorHAnsi" w:eastAsiaTheme="majorEastAsia" w:hAnsiTheme="majorHAnsi" w:cstheme="majorBidi"/>
+      <w:i/>
+      <w:iCs/>
+      <w:color w:val="44546A" w:themeColor="text2"/>
+      <w:sz w:val="21"/>
+      <w:szCs w:val="21"/>
+    </w:rPr>
+  </w:style>
+  <w:style w:type="character" w:customStyle="1" w:styleId="Heading7Char">
+    <w:name w:val="Heading 7 Char"/>
+    <w:basedOn w:val="DefaultParagraphFont"/>
+    <w:link w:val="Heading7"/>
+    <w:uiPriority w:val="9"/>
+    <w:semiHidden/>
+    <w:rsid w:val="007529FA"/>
+    <w:rPr>
+      <w:rFonts w:asciiTheme="majorHAnsi" w:eastAsiaTheme="majorEastAsia" w:hAnsiTheme="majorHAnsi" w:cstheme="majorBidi"/>
+      <w:i/>
+      <w:iCs/>
+      <w:color w:val="1F3864" w:themeColor="accent1" w:themeShade="80"/>
+      <w:sz w:val="21"/>
+      <w:szCs w:val="21"/>
+    </w:rPr>
+  </w:style>
+  <w:style w:type="character" w:customStyle="1" w:styleId="Heading8Char">
+    <w:name w:val="Heading 8 Char"/>
+    <w:basedOn w:val="DefaultParagraphFont"/>
+    <w:link w:val="Heading8"/>
+    <w:uiPriority w:val="9"/>
+    <w:semiHidden/>
+    <w:rsid w:val="007529FA"/>
+    <w:rPr>
+      <w:rFonts w:asciiTheme="majorHAnsi" w:eastAsiaTheme="majorEastAsia" w:hAnsiTheme="majorHAnsi" w:cstheme="majorBidi"/>
+      <w:b/>
+      <w:bCs/>
+      <w:color w:val="44546A" w:themeColor="text2"/>
+    </w:rPr>
+  </w:style>
+  <w:style w:type="character" w:customStyle="1" w:styleId="Heading9Char">
+    <w:name w:val="Heading 9 Char"/>
+    <w:basedOn w:val="DefaultParagraphFont"/>
+    <w:link w:val="Heading9"/>
+    <w:uiPriority w:val="9"/>
+    <w:semiHidden/>
+    <w:rsid w:val="007529FA"/>
+    <w:rPr>
+      <w:rFonts w:asciiTheme="majorHAnsi" w:eastAsiaTheme="majorEastAsia" w:hAnsiTheme="majorHAnsi" w:cstheme="majorBidi"/>
+      <w:b/>
+      <w:bCs/>
+      <w:i/>
+      <w:iCs/>
+      <w:color w:val="44546A" w:themeColor="text2"/>
+    </w:rPr>
+  </w:style>
+  <w:style w:type="paragraph" w:styleId="Caption">
+    <w:name w:val="caption"/>
+    <w:basedOn w:val="Normal"/>
+    <w:next w:val="Normal"/>
+    <w:uiPriority w:val="35"/>
+    <w:semiHidden/>
+    <w:unhideWhenUsed/>
+    <w:qFormat/>
+    <w:rsid w:val="007529FA"/>
+    <w:pPr>
+      <w:spacing w:line="240" w:lineRule="auto"/>
+    </w:pPr>
+    <w:rPr>
+      <w:b/>
+      <w:bCs/>
+      <w:smallCaps/>
+      <w:color w:val="595959" w:themeColor="text1" w:themeTint="A6"/>
+      <w:spacing w:val="6"/>
+    </w:rPr>
+  </w:style>
+  <w:style w:type="paragraph" w:styleId="Title">
+    <w:name w:val="Title"/>
+    <w:basedOn w:val="Normal"/>
+    <w:next w:val="Normal"/>
+    <w:link w:val="TitleChar"/>
+    <w:uiPriority w:val="10"/>
+    <w:qFormat/>
+    <w:rsid w:val="007529FA"/>
+    <w:pPr>
+      <w:spacing w:after="0" w:line="240" w:lineRule="auto"/>
+      <w:contextualSpacing/>
+    </w:pPr>
+    <w:rPr>
+      <w:rFonts w:asciiTheme="majorHAnsi" w:eastAsiaTheme="majorEastAsia" w:hAnsiTheme="majorHAnsi" w:cstheme="majorBidi"/>
+      <w:color w:val="4472C4" w:themeColor="accent1"/>
+      <w:spacing w:val="-10"/>
+      <w:sz w:val="56"/>
+      <w:szCs w:val="56"/>
+    </w:rPr>
+  </w:style>
+  <w:style w:type="character" w:customStyle="1" w:styleId="TitleChar">
+    <w:name w:val="Title Char"/>
+    <w:basedOn w:val="DefaultParagraphFont"/>
+    <w:link w:val="Title"/>
+    <w:uiPriority w:val="10"/>
+    <w:rsid w:val="007529FA"/>
+    <w:rPr>
+      <w:rFonts w:asciiTheme="majorHAnsi" w:eastAsiaTheme="majorEastAsia" w:hAnsiTheme="majorHAnsi" w:cstheme="majorBidi"/>
+      <w:color w:val="4472C4" w:themeColor="accent1"/>
+      <w:spacing w:val="-10"/>
+      <w:sz w:val="56"/>
+      <w:szCs w:val="56"/>
+    </w:rPr>
+  </w:style>
+  <w:style w:type="paragraph" w:styleId="Subtitle">
+    <w:name w:val="Subtitle"/>
+    <w:basedOn w:val="Normal"/>
+    <w:next w:val="Normal"/>
+    <w:link w:val="SubtitleChar"/>
+    <w:uiPriority w:val="11"/>
+    <w:qFormat/>
+    <w:rsid w:val="007529FA"/>
+    <w:pPr>
+      <w:numPr>
+        <w:ilvl w:val="1"/>
+      </w:numPr>
+      <w:spacing w:line="240" w:lineRule="auto"/>
+    </w:pPr>
+    <w:rPr>
+      <w:rFonts w:asciiTheme="majorHAnsi" w:eastAsiaTheme="majorEastAsia" w:hAnsiTheme="majorHAnsi" w:cstheme="majorBidi"/>
+      <w:sz w:val="24"/>
+      <w:szCs w:val="24"/>
+    </w:rPr>
+  </w:style>
+  <w:style w:type="character" w:customStyle="1" w:styleId="SubtitleChar">
+    <w:name w:val="Subtitle Char"/>
+    <w:basedOn w:val="DefaultParagraphFont"/>
+    <w:link w:val="Subtitle"/>
+    <w:uiPriority w:val="11"/>
+    <w:rsid w:val="007529FA"/>
+    <w:rPr>
+      <w:rFonts w:asciiTheme="majorHAnsi" w:eastAsiaTheme="majorEastAsia" w:hAnsiTheme="majorHAnsi" w:cstheme="majorBidi"/>
+      <w:sz w:val="24"/>
+      <w:szCs w:val="24"/>
+    </w:rPr>
+  </w:style>
+  <w:style w:type="character" w:styleId="Strong">
+    <w:name w:val="Strong"/>
+    <w:basedOn w:val="DefaultParagraphFont"/>
+    <w:uiPriority w:val="22"/>
+    <w:qFormat/>
+    <w:rsid w:val="007529FA"/>
+    <w:rPr>
+      <w:b/>
+      <w:bCs/>
+    </w:rPr>
+  </w:style>
+  <w:style w:type="character" w:styleId="Emphasis">
+    <w:name w:val="Emphasis"/>
+    <w:basedOn w:val="DefaultParagraphFont"/>
+    <w:uiPriority w:val="20"/>
+    <w:qFormat/>
+    <w:rsid w:val="007529FA"/>
+    <w:rPr>
+      <w:i/>
+      <w:iCs/>
+    </w:rPr>
+  </w:style>
+  <w:style w:type="paragraph" w:styleId="NoSpacing">
+    <w:name w:val="No Spacing"/>
+    <w:uiPriority w:val="1"/>
+    <w:qFormat/>
+    <w:rsid w:val="007529FA"/>
+    <w:pPr>
+      <w:spacing w:after="0" w:line="240" w:lineRule="auto"/>
+    </w:pPr>
+  </w:style>
+  <w:style w:type="paragraph" w:styleId="Quote">
+    <w:name w:val="Quote"/>
+    <w:basedOn w:val="Normal"/>
+    <w:next w:val="Normal"/>
+    <w:link w:val="QuoteChar"/>
+    <w:uiPriority w:val="29"/>
+    <w:qFormat/>
+    <w:rsid w:val="007529FA"/>
+    <w:pPr>
+      <w:spacing w:before="160"/>
+      <w:ind w:left="720" w:right="720"/>
+    </w:pPr>
+    <w:rPr>
+      <w:i/>
+      <w:iCs/>
+      <w:color w:val="404040" w:themeColor="text1" w:themeTint="BF"/>
+    </w:rPr>
+  </w:style>
+  <w:style w:type="character" w:customStyle="1" w:styleId="QuoteChar">
+    <w:name w:val="Quote Char"/>
+    <w:basedOn w:val="DefaultParagraphFont"/>
+    <w:link w:val="Quote"/>
+    <w:uiPriority w:val="29"/>
+    <w:rsid w:val="007529FA"/>
+    <w:rPr>
+      <w:i/>
+      <w:iCs/>
+      <w:color w:val="404040" w:themeColor="text1" w:themeTint="BF"/>
+    </w:rPr>
+  </w:style>
+  <w:style w:type="paragraph" w:styleId="IntenseQuote">
+    <w:name w:val="Intense Quote"/>
+    <w:basedOn w:val="Normal"/>
+    <w:next w:val="Normal"/>
+    <w:link w:val="IntenseQuoteChar"/>
+    <w:uiPriority w:val="30"/>
+    <w:qFormat/>
+    <w:rsid w:val="007529FA"/>
+    <w:pPr>
+      <w:pBdr>
+        <w:left w:val="single" w:sz="18" w:space="12" w:color="4472C4" w:themeColor="accent1"/>
+      </w:pBdr>
+      <w:spacing w:before="100" w:beforeAutospacing="1" w:line="300" w:lineRule="auto"/>
+      <w:ind w:left="1224" w:right="1224"/>
+    </w:pPr>
+    <w:rPr>
+      <w:rFonts w:asciiTheme="majorHAnsi" w:eastAsiaTheme="majorEastAsia" w:hAnsiTheme="majorHAnsi" w:cstheme="majorBidi"/>
+      <w:color w:val="4472C4" w:themeColor="accent1"/>
+      <w:sz w:val="28"/>
+      <w:szCs w:val="28"/>
+    </w:rPr>
+  </w:style>
+  <w:style w:type="character" w:customStyle="1" w:styleId="IntenseQuoteChar">
+    <w:name w:val="Intense Quote Char"/>
+    <w:basedOn w:val="DefaultParagraphFont"/>
+    <w:link w:val="IntenseQuote"/>
+    <w:uiPriority w:val="30"/>
+    <w:rsid w:val="007529FA"/>
+    <w:rPr>
+      <w:rFonts w:asciiTheme="majorHAnsi" w:eastAsiaTheme="majorEastAsia" w:hAnsiTheme="majorHAnsi" w:cstheme="majorBidi"/>
+      <w:color w:val="4472C4" w:themeColor="accent1"/>
+      <w:sz w:val="28"/>
+      <w:szCs w:val="28"/>
+    </w:rPr>
+  </w:style>
+  <w:style w:type="character" w:styleId="SubtleEmphasis">
+    <w:name w:val="Subtle Emphasis"/>
+    <w:basedOn w:val="DefaultParagraphFont"/>
+    <w:uiPriority w:val="19"/>
+    <w:qFormat/>
+    <w:rsid w:val="007529FA"/>
+    <w:rPr>
+      <w:i/>
+      <w:iCs/>
+      <w:color w:val="404040" w:themeColor="text1" w:themeTint="BF"/>
+    </w:rPr>
+  </w:style>
+  <w:style w:type="character" w:styleId="IntenseEmphasis">
+    <w:name w:val="Intense Emphasis"/>
+    <w:basedOn w:val="DefaultParagraphFont"/>
+    <w:uiPriority w:val="21"/>
+    <w:qFormat/>
+    <w:rsid w:val="007529FA"/>
+    <w:rPr>
+      <w:b/>
+      <w:bCs/>
+      <w:i/>
+      <w:iCs/>
+    </w:rPr>
+  </w:style>
+  <w:style w:type="character" w:styleId="SubtleReference">
+    <w:name w:val="Subtle Reference"/>
+    <w:basedOn w:val="DefaultParagraphFont"/>
+    <w:uiPriority w:val="31"/>
+    <w:qFormat/>
+    <w:rsid w:val="007529FA"/>
+    <w:rPr>
+      <w:smallCaps/>
+      <w:color w:val="404040" w:themeColor="text1" w:themeTint="BF"/>
+      <w:u w:val="single" w:color="7F7F7F" w:themeColor="text1" w:themeTint="80"/>
+    </w:rPr>
+  </w:style>
+  <w:style w:type="character" w:styleId="IntenseReference">
+    <w:name w:val="Intense Reference"/>
+    <w:basedOn w:val="DefaultParagraphFont"/>
+    <w:uiPriority w:val="32"/>
+    <w:qFormat/>
+    <w:rsid w:val="007529FA"/>
+    <w:rPr>
+      <w:b/>
+      <w:bCs/>
+      <w:smallCaps/>
+      <w:spacing w:val="5"/>
+      <w:u w:val="single"/>
+    </w:rPr>
+  </w:style>
+  <w:style w:type="character" w:styleId="BookTitle">
+    <w:name w:val="Book Title"/>
+    <w:basedOn w:val="DefaultParagraphFont"/>
+    <w:uiPriority w:val="33"/>
+    <w:qFormat/>
+    <w:rsid w:val="007529FA"/>
+    <w:rPr>
+      <w:b/>
+      <w:bCs/>
+      <w:smallCaps/>
+    </w:rPr>
+  </w:style>
+  <w:style w:type="paragraph" w:styleId="TOCHeading">
+    <w:name w:val="TOC Heading"/>
+    <w:basedOn w:val="Heading1"/>
+    <w:next w:val="Normal"/>
+    <w:uiPriority w:val="39"/>
+    <w:semiHidden/>
+    <w:unhideWhenUsed/>
+    <w:qFormat/>
+    <w:rsid w:val="007529FA"/>
+    <w:pPr>
+      <w:outlineLvl w:val="9"/>
+    </w:pPr>
+  </w:style>
+  <w:style w:type="paragraph" w:styleId="Header">
+    <w:name w:val="header"/>
+    <w:basedOn w:val="Normal"/>
+    <w:link w:val="HeaderChar"/>
+    <w:uiPriority w:val="99"/>
+    <w:unhideWhenUsed/>
+    <w:rsid w:val="007529FA"/>
+    <w:pPr>
+      <w:tabs>
+        <w:tab w:val="center" w:pos="4680"/>
+        <w:tab w:val="right" w:pos="9360"/>
+      </w:tabs>
+      <w:spacing w:after="0" w:line="240" w:lineRule="auto"/>
+    </w:pPr>
+  </w:style>
+  <w:style w:type="character" w:customStyle="1" w:styleId="HeaderChar">
+    <w:name w:val="Header Char"/>
+    <w:basedOn w:val="DefaultParagraphFont"/>
+    <w:link w:val="Header"/>
+    <w:uiPriority w:val="99"/>
+    <w:rsid w:val="007529FA"/>
+  </w:style>
+  <w:style w:type="paragraph" w:styleId="Footer">
+    <w:name w:val="footer"/>
+    <w:basedOn w:val="Normal"/>
+    <w:link w:val="FooterChar"/>
+    <w:uiPriority w:val="99"/>
+    <w:unhideWhenUsed/>
+    <w:rsid w:val="007529FA"/>
+    <w:pPr>
+      <w:tabs>
+        <w:tab w:val="center" w:pos="4680"/>
+        <w:tab w:val="right" w:pos="9360"/>
+      </w:tabs>
+      <w:spacing w:after="0" w:line="240" w:lineRule="auto"/>
+    </w:pPr>
+  </w:style>
+  <w:style w:type="character" w:customStyle="1" w:styleId="FooterChar">
+    <w:name w:val="Footer Char"/>
+    <w:basedOn w:val="DefaultParagraphFont"/>
+    <w:link w:val="Footer"/>
+    <w:uiPriority w:val="99"/>
+    <w:rsid w:val="007529FA"/>
+  </w:style>
+  <w:style w:type="paragraph" w:styleId="TOC1">
+    <w:name w:val="toc 1"/>
+    <w:basedOn w:val="Normal"/>
+    <w:next w:val="Normal"/>
+    <w:autoRedefine/>
+    <w:uiPriority w:val="39"/>
+    <w:unhideWhenUsed/>
+    <w:rsid w:val="00525CDC"/>
+    <w:pPr>
+      <w:spacing w:after="100"/>
+    </w:pPr>
+  </w:style>
+  <w:style w:type="paragraph" w:styleId="TOC2">
+    <w:name w:val="toc 2"/>
+    <w:basedOn w:val="Normal"/>
+    <w:next w:val="Normal"/>
+    <w:autoRedefine/>
+    <w:uiPriority w:val="39"/>
+    <w:unhideWhenUsed/>
+    <w:rsid w:val="00525CDC"/>
+    <w:pPr>
+      <w:spacing w:after="100"/>
+      <w:ind w:left="200"/>
+    </w:pPr>
+  </w:style>
+  <w:style w:type="character" w:styleId="Hyperlink">
+    <w:name w:val="Hyperlink"/>
+    <w:basedOn w:val="DefaultParagraphFont"/>
+    <w:uiPriority w:val="99"/>
+    <w:unhideWhenUsed/>
+    <w:rsid w:val="00525CDC"/>
+    <w:rPr>
+      <w:color w:val="0563C1" w:themeColor="hyperlink"/>
+      <w:u w:val="single"/>
+    </w:rPr>
+  </w:style>
+  <w:style w:type="table" w:styleId="TableGrid">
+    <w:name w:val="Table Grid"/>
+    <w:basedOn w:val="TableNormal"/>
+    <w:uiPriority w:val="39"/>
+    <w:rsid w:val="00A33B5D"/>
+    <w:pPr>
+      <w:spacing w:after="0" w:line="240" w:lineRule="auto"/>
+    </w:pPr>
+    <w:tblPr>
+      <w:tblInd w:w="0" w:type="dxa"/>
+      <w:tblBorders>
+        <w:top w:val="single" w:sz="4" w:space="0" w:color="auto"/>
+        <w:left w:val="single" w:sz="4" w:space="0" w:color="auto"/>
+        <w:bottom w:val="single" w:sz="4" w:space="0" w:color="auto"/>
+        <w:right w:val="single" w:sz="4" w:space="0" w:color="auto"/>
+        <w:insideH w:val="single" w:sz="4" w:space="0" w:color="auto"/>
+        <w:insideV w:val="single" w:sz="4" w:space="0" w:color="auto"/>
+      </w:tblBorders>
+      <w:tblCellMar>
+        <w:top w:w="0" w:type="dxa"/>
+        <w:left w:w="108" w:type="dxa"/>
+        <w:bottom w:w="0" w:type="dxa"/>
+        <w:right w:w="108" w:type="dxa"/>
+      </w:tblCellMar>
     </w:tblPr>
   </w:style>
   <w:style w:type="paragraph" w:styleId="BalloonText">
@@ -16562,7 +18212,7 @@
   <a:extraClrSchemeLst/>
   <a:extLst>
     <a:ext uri="{05A4C25C-085E-4340-85A3-A5531E510DB2}">
-      <thm15:themeFamily xmlns:thm15="http://schemas.microsoft.com/office/thememl/2012/main" name="Office Theme" id="{62F939B6-93AF-4DB8-9C6B-D6C7DFDC589F}" vid="{4A3C46E8-61CC-4603-A589-7422A47A8E4A}"/>
+      <thm15:themeFamily xmlns="" xmlns:thm15="http://schemas.microsoft.com/office/thememl/2012/main" name="Office Theme" id="{62F939B6-93AF-4DB8-9C6B-D6C7DFDC589F}" vid="{4A3C46E8-61CC-4603-A589-7422A47A8E4A}"/>
     </a:ext>
   </a:extLst>
 </a:theme>
@@ -16573,7 +18223,7 @@
 </file>
 
 <file path=customXml/itemProps1.xml><?xml version="1.0" encoding="utf-8"?>
-<ds:datastoreItem xmlns:ds="http://schemas.openxmlformats.org/officeDocument/2006/customXml" ds:itemID="{1DD9CC57-DDB8-4CAB-8A5B-B1E672704D6E}">
+<ds:datastoreItem xmlns:ds="http://schemas.openxmlformats.org/officeDocument/2006/customXml" ds:itemID="{40E9C1B6-5A55-491E-835B-17CB0B634646}">
   <ds:schemaRefs>
     <ds:schemaRef ds:uri="http://schemas.openxmlformats.org/officeDocument/2006/bibliography"/>
   </ds:schemaRefs>

</xml_diff>

<commit_message>
izmene na SSU dokumentima
</commit_message>
<xml_diff>
--- a/Faza 1/Prva_Faza.docx
+++ b/Faza 1/Prva_Faza.docx
@@ -6289,8 +6289,6 @@
               </w:rPr>
               <w:t xml:space="preserve"> uočenih za vreme treće faze</w:t>
             </w:r>
-            <w:bookmarkStart w:id="0" w:name="_GoBack"/>
-            <w:bookmarkEnd w:id="0"/>
           </w:p>
         </w:tc>
         <w:tc>
@@ -6580,7 +6578,7 @@
           <w:color w:val="000000" w:themeColor="text1"/>
         </w:rPr>
       </w:pPr>
-      <w:bookmarkStart w:id="1" w:name="_Toc98609566"/>
+      <w:bookmarkStart w:id="0" w:name="_Toc98609566"/>
       <w:r>
         <w:rPr>
           <w:rFonts w:ascii="Times New Roman" w:hAnsi="Times New Roman" w:cs="Times New Roman"/>
@@ -6609,7 +6607,7 @@
         </w:rPr>
         <w:t>Uvod</w:t>
       </w:r>
-      <w:bookmarkEnd w:id="1"/>
+      <w:bookmarkEnd w:id="0"/>
     </w:p>
     <w:p>
       <w:pPr>
@@ -6644,7 +6642,7 @@
         </w:rPr>
         <w:tab/>
       </w:r>
-      <w:bookmarkStart w:id="2" w:name="_Toc98609567"/>
+      <w:bookmarkStart w:id="1" w:name="_Toc98609567"/>
       <w:r>
         <w:rPr>
           <w:rFonts w:ascii="Times New Roman" w:hAnsi="Times New Roman" w:cs="Times New Roman"/>
@@ -6692,7 +6690,7 @@
         </w:rPr>
         <w:t>Rezime</w:t>
       </w:r>
-      <w:bookmarkEnd w:id="2"/>
+      <w:bookmarkEnd w:id="1"/>
     </w:p>
     <w:p>
       <w:pPr>
@@ -6955,7 +6953,7 @@
         </w:rPr>
         <w:tab/>
       </w:r>
-      <w:bookmarkStart w:id="3" w:name="_Toc98609568"/>
+      <w:bookmarkStart w:id="2" w:name="_Toc98609568"/>
       <w:r>
         <w:rPr>
           <w:rFonts w:ascii="Times New Roman" w:hAnsi="Times New Roman" w:cs="Times New Roman"/>
@@ -7003,7 +7001,7 @@
         </w:rPr>
         <w:t>Namena dokumenta i ciljne grupe</w:t>
       </w:r>
-      <w:bookmarkEnd w:id="3"/>
+      <w:bookmarkEnd w:id="2"/>
     </w:p>
     <w:p>
       <w:pPr>
@@ -7126,7 +7124,7 @@
           <w:color w:val="000000" w:themeColor="text1"/>
         </w:rPr>
       </w:pPr>
-      <w:bookmarkStart w:id="4" w:name="_Toc98609569"/>
+      <w:bookmarkStart w:id="3" w:name="_Toc98609569"/>
       <w:r>
         <w:rPr>
           <w:rFonts w:ascii="Times New Roman" w:hAnsi="Times New Roman" w:cs="Times New Roman"/>
@@ -7155,7 +7153,7 @@
         </w:rPr>
         <w:t>Opis problema</w:t>
       </w:r>
-      <w:bookmarkEnd w:id="4"/>
+      <w:bookmarkEnd w:id="3"/>
     </w:p>
     <w:p>
       <w:pPr>
@@ -7795,7 +7793,7 @@
           <w:color w:val="000000" w:themeColor="text1"/>
         </w:rPr>
       </w:pPr>
-      <w:bookmarkStart w:id="5" w:name="_Toc98609570"/>
+      <w:bookmarkStart w:id="4" w:name="_Toc98609570"/>
       <w:r>
         <w:rPr>
           <w:rFonts w:ascii="Times New Roman" w:hAnsi="Times New Roman" w:cs="Times New Roman"/>
@@ -7824,7 +7822,7 @@
         </w:rPr>
         <w:t>Kategorije korisnika</w:t>
       </w:r>
-      <w:bookmarkEnd w:id="5"/>
+      <w:bookmarkEnd w:id="4"/>
     </w:p>
     <w:p>
       <w:pPr>
@@ -7976,7 +7974,7 @@
         </w:rPr>
         <w:tab/>
       </w:r>
-      <w:bookmarkStart w:id="6" w:name="_Toc98609571"/>
+      <w:bookmarkStart w:id="5" w:name="_Toc98609571"/>
       <w:r>
         <w:rPr>
           <w:rFonts w:ascii="Times New Roman" w:hAnsi="Times New Roman" w:cs="Times New Roman"/>
@@ -8024,7 +8022,7 @@
         </w:rPr>
         <w:t>Gost</w:t>
       </w:r>
-      <w:bookmarkEnd w:id="6"/>
+      <w:bookmarkEnd w:id="5"/>
     </w:p>
     <w:p>
       <w:pPr>
@@ -8219,7 +8217,7 @@
         </w:rPr>
         <w:tab/>
       </w:r>
-      <w:bookmarkStart w:id="7" w:name="_Toc98609572"/>
+      <w:bookmarkStart w:id="6" w:name="_Toc98609572"/>
       <w:r>
         <w:rPr>
           <w:rFonts w:ascii="Times New Roman" w:hAnsi="Times New Roman" w:cs="Times New Roman"/>
@@ -8277,7 +8275,7 @@
         </w:rPr>
         <w:t>orisnik</w:t>
       </w:r>
-      <w:bookmarkEnd w:id="7"/>
+      <w:bookmarkEnd w:id="6"/>
       <w:proofErr w:type="gramEnd"/>
     </w:p>
     <w:p>
@@ -8642,7 +8640,7 @@
         </w:rPr>
         <w:tab/>
       </w:r>
-      <w:bookmarkStart w:id="8" w:name="_Toc98609573"/>
+      <w:bookmarkStart w:id="7" w:name="_Toc98609573"/>
       <w:r>
         <w:rPr>
           <w:rFonts w:ascii="Times New Roman" w:hAnsi="Times New Roman" w:cs="Times New Roman"/>
@@ -8690,7 +8688,7 @@
         </w:rPr>
         <w:t>Moderator</w:t>
       </w:r>
-      <w:bookmarkEnd w:id="8"/>
+      <w:bookmarkEnd w:id="7"/>
     </w:p>
     <w:p>
       <w:pPr>
@@ -8794,7 +8792,7 @@
         <w:lastRenderedPageBreak/>
         <w:tab/>
       </w:r>
-      <w:bookmarkStart w:id="9" w:name="_Toc98609574"/>
+      <w:bookmarkStart w:id="8" w:name="_Toc98609574"/>
       <w:r>
         <w:rPr>
           <w:rFonts w:ascii="Times New Roman" w:hAnsi="Times New Roman" w:cs="Times New Roman"/>
@@ -8842,7 +8840,7 @@
         </w:rPr>
         <w:t>Administrator</w:t>
       </w:r>
-      <w:bookmarkEnd w:id="9"/>
+      <w:bookmarkEnd w:id="8"/>
     </w:p>
     <w:p>
       <w:pPr>
@@ -8924,6 +8922,17 @@
         </w:rPr>
         <w:t>nalogu dodeliti moderatorska prava</w:t>
       </w:r>
+      <w:r>
+        <w:rPr>
+          <w:rFonts w:ascii="Times New Roman" w:hAnsi="Times New Roman" w:cs="Times New Roman"/>
+          <w:color w:val="000000" w:themeColor="text1"/>
+          <w:sz w:val="28"/>
+          <w:szCs w:val="28"/>
+        </w:rPr>
+        <w:t>, i postavlja review za modele automobila</w:t>
+      </w:r>
+      <w:bookmarkStart w:id="9" w:name="_GoBack"/>
+      <w:bookmarkEnd w:id="9"/>
       <w:r>
         <w:rPr>
           <w:rFonts w:ascii="Times New Roman" w:hAnsi="Times New Roman" w:cs="Times New Roman"/>
@@ -15511,7 +15520,7 @@
           <w:rPr>
             <w:noProof/>
           </w:rPr>
-          <w:t>4</w:t>
+          <w:t>7</w:t>
         </w:r>
         <w:r>
           <w:rPr>
@@ -18212,7 +18221,7 @@
   <a:extraClrSchemeLst/>
   <a:extLst>
     <a:ext uri="{05A4C25C-085E-4340-85A3-A5531E510DB2}">
-      <thm15:themeFamily xmlns="" xmlns:thm15="http://schemas.microsoft.com/office/thememl/2012/main" name="Office Theme" id="{62F939B6-93AF-4DB8-9C6B-D6C7DFDC589F}" vid="{4A3C46E8-61CC-4603-A589-7422A47A8E4A}"/>
+      <thm15:themeFamily xmlns:thm15="http://schemas.microsoft.com/office/thememl/2012/main" xmlns="" name="Office Theme" id="{62F939B6-93AF-4DB8-9C6B-D6C7DFDC589F}" vid="{4A3C46E8-61CC-4603-A589-7422A47A8E4A}"/>
     </a:ext>
   </a:extLst>
 </a:theme>
@@ -18223,7 +18232,7 @@
 </file>
 
 <file path=customXml/itemProps1.xml><?xml version="1.0" encoding="utf-8"?>
-<ds:datastoreItem xmlns:ds="http://schemas.openxmlformats.org/officeDocument/2006/customXml" ds:itemID="{40E9C1B6-5A55-491E-835B-17CB0B634646}">
+<ds:datastoreItem xmlns:ds="http://schemas.openxmlformats.org/officeDocument/2006/customXml" ds:itemID="{27CFA65C-7072-4ED6-8434-EEB8D28F6F58}">
   <ds:schemaRefs>
     <ds:schemaRef ds:uri="http://schemas.openxmlformats.org/officeDocument/2006/bibliography"/>
   </ds:schemaRefs>

</xml_diff>